<commit_message>
some changes in ES6 doc
</commit_message>
<xml_diff>
--- a/JavaScript ES6_ES2015.docx
+++ b/JavaScript ES6_ES2015.docx
@@ -1,6 +1,6 @@
 
 <file path=word/document.xml><?xml version="1.0" encoding="utf-8"?>
-<w:document xmlns:wpc="http://schemas.microsoft.com/office/word/2010/wordprocessingCanvas" xmlns:cx="http://schemas.microsoft.com/office/drawing/2014/chartex" xmlns:cx1="http://schemas.microsoft.com/office/drawing/2015/9/8/chartex" xmlns:cx2="http://schemas.microsoft.com/office/drawing/2015/10/21/chartex" xmlns:mc="http://schemas.openxmlformats.org/markup-compatibility/2006" xmlns:o="urn:schemas-microsoft-com:office:office" xmlns:r="http://schemas.openxmlformats.org/officeDocument/2006/relationships" xmlns:m="http://schemas.openxmlformats.org/officeDocument/2006/math" xmlns:v="urn:schemas-microsoft-com:vml" xmlns:wp14="http://schemas.microsoft.com/office/word/2010/wordprocessingDrawing" xmlns:wp="http://schemas.openxmlformats.org/drawingml/2006/wordprocessingDrawing" xmlns:w10="urn:schemas-microsoft-com:office:word" xmlns:w="http://schemas.openxmlformats.org/wordprocessingml/2006/main" xmlns:w14="http://schemas.microsoft.com/office/word/2010/wordml" xmlns:w15="http://schemas.microsoft.com/office/word/2012/wordml" xmlns:w16se="http://schemas.microsoft.com/office/word/2015/wordml/symex" xmlns:wpg="http://schemas.microsoft.com/office/word/2010/wordprocessingGroup" xmlns:wpi="http://schemas.microsoft.com/office/word/2010/wordprocessingInk" xmlns:wne="http://schemas.microsoft.com/office/word/2006/wordml" xmlns:wps="http://schemas.microsoft.com/office/word/2010/wordprocessingShape" mc:Ignorable="w14 w15 w16se wp14">
+<w:document xmlns:wpc="http://schemas.microsoft.com/office/word/2010/wordprocessingCanvas" xmlns:mc="http://schemas.openxmlformats.org/markup-compatibility/2006" xmlns:o="urn:schemas-microsoft-com:office:office" xmlns:r="http://schemas.openxmlformats.org/officeDocument/2006/relationships" xmlns:m="http://schemas.openxmlformats.org/officeDocument/2006/math" xmlns:v="urn:schemas-microsoft-com:vml" xmlns:wp14="http://schemas.microsoft.com/office/word/2010/wordprocessingDrawing" xmlns:wp="http://schemas.openxmlformats.org/drawingml/2006/wordprocessingDrawing" xmlns:w10="urn:schemas-microsoft-com:office:word" xmlns:w="http://schemas.openxmlformats.org/wordprocessingml/2006/main" xmlns:w14="http://schemas.microsoft.com/office/word/2010/wordml" xmlns:wpg="http://schemas.microsoft.com/office/word/2010/wordprocessingGroup" xmlns:wpi="http://schemas.microsoft.com/office/word/2010/wordprocessingInk" xmlns:wne="http://schemas.microsoft.com/office/word/2006/wordml" xmlns:wps="http://schemas.microsoft.com/office/word/2010/wordprocessingShape" mc:Ignorable="w14 wp14">
   <w:body>
     <w:p>
       <w:pPr>
@@ -71,7 +71,13 @@
         <w:t xml:space="preserve">let – </w:t>
       </w:r>
       <w:r>
-        <w:t>let allows us to use block scoping, which means any variable defined inside the for or if will be available only inside the scope of that for or if. However, with var its not possible. In case of var only function scope will work.</w:t>
+        <w:t xml:space="preserve">let allows us to use block scoping, which means any variable defined inside the for or if </w:t>
+      </w:r>
+      <w:r>
+        <w:t xml:space="preserve">or even a block of curly braces </w:t>
+      </w:r>
+      <w:r>
+        <w:t>will be available only inside the scope of that for or if. However, with var its not possible. In case of var only function scope will work.</w:t>
       </w:r>
     </w:p>
     <w:p>
@@ -82,73 +88,13 @@
       <w:r>
         <w:rPr>
           <w:noProof/>
+          <w:lang w:val="en-IN" w:eastAsia="en-IN"/>
         </w:rPr>
         <w:drawing>
           <wp:inline distT="0" distB="0" distL="0" distR="0" wp14:anchorId="1EE5E9F4" wp14:editId="7B4AD636">
             <wp:extent cx="5429250" cy="1647825"/>
             <wp:effectExtent l="0" t="0" r="0" b="9525"/>
             <wp:docPr id="1" name="Picture 1"/>
-            <wp:cNvGraphicFramePr>
-              <a:graphicFrameLocks xmlns:a="http://schemas.openxmlformats.org/drawingml/2006/main" noChangeAspect="1"/>
-            </wp:cNvGraphicFramePr>
-            <a:graphic xmlns:a="http://schemas.openxmlformats.org/drawingml/2006/main">
-              <a:graphicData uri="http://schemas.openxmlformats.org/drawingml/2006/picture">
-                <pic:pic xmlns:pic="http://schemas.openxmlformats.org/drawingml/2006/picture">
-                  <pic:nvPicPr>
-                    <pic:cNvPr id="1" name=""/>
-                    <pic:cNvPicPr/>
-                  </pic:nvPicPr>
-                  <pic:blipFill>
-                    <a:blip r:embed="rId5"/>
-                    <a:stretch>
-                      <a:fillRect/>
-                    </a:stretch>
-                  </pic:blipFill>
-                  <pic:spPr>
-                    <a:xfrm>
-                      <a:off x="0" y="0"/>
-                      <a:ext cx="5429250" cy="1647825"/>
-                    </a:xfrm>
-                    <a:prstGeom prst="rect">
-                      <a:avLst/>
-                    </a:prstGeom>
-                  </pic:spPr>
-                </pic:pic>
-              </a:graphicData>
-            </a:graphic>
-          </wp:inline>
-        </w:drawing>
-      </w:r>
-    </w:p>
-    <w:p>
-      <w:pPr>
-        <w:pStyle w:val="ListParagraph"/>
-        <w:numPr>
-          <w:ilvl w:val="0"/>
-          <w:numId w:val="2"/>
-        </w:numPr>
-      </w:pPr>
-      <w:r>
-        <w:t>const</w:t>
-      </w:r>
-      <w:r>
-        <w:t>: const has also block scope. If we put an array in the const then we push any item in that array, it will get created without giving any error:</w:t>
-      </w:r>
-    </w:p>
-    <w:p>
-      <w:pPr>
-        <w:pStyle w:val="ListParagraph"/>
-        <w:ind w:left="1080"/>
-      </w:pPr>
-      <w:r>
-        <w:rPr>
-          <w:noProof/>
-        </w:rPr>
-        <w:drawing>
-          <wp:inline distT="0" distB="0" distL="0" distR="0" wp14:anchorId="742F3BEE" wp14:editId="161835D8">
-            <wp:extent cx="5419725" cy="1457325"/>
-            <wp:effectExtent l="0" t="0" r="9525" b="9525"/>
-            <wp:docPr id="2" name="Picture 2"/>
             <wp:cNvGraphicFramePr>
               <a:graphicFrameLocks xmlns:a="http://schemas.openxmlformats.org/drawingml/2006/main" noChangeAspect="1"/>
             </wp:cNvGraphicFramePr>
@@ -168,7 +114,7 @@
                   <pic:spPr>
                     <a:xfrm>
                       <a:off x="0" y="0"/>
-                      <a:ext cx="5419725" cy="1457325"/>
+                      <a:ext cx="5429250" cy="1647825"/>
                     </a:xfrm>
                     <a:prstGeom prst="rect">
                       <a:avLst/>
@@ -183,75 +129,34 @@
     </w:p>
     <w:p>
       <w:pPr>
-        <w:ind w:left="720"/>
-      </w:pPr>
-      <w:r>
-        <w:t xml:space="preserve">       A con</w:t>
-      </w:r>
-      <w:r>
-        <w:t>st or var or let</w:t>
-      </w:r>
-      <w:r>
-        <w:t xml:space="preserve"> does not contain array they contain reference to the array.</w:t>
-      </w:r>
-      <w:r>
-        <w:t xml:space="preserve"> We are just changing the value where the pointer points.</w:t>
-      </w:r>
-    </w:p>
-    <w:p>
-      <w:pPr>
-        <w:ind w:left="720"/>
-      </w:pPr>
-      <w:r>
-        <w:t>If there is a cont object then also we would be able to change the object.</w:t>
-      </w:r>
-    </w:p>
-    <w:p>
-      <w:pPr>
-        <w:pStyle w:val="ListParagraph"/>
-        <w:numPr>
-          <w:ilvl w:val="0"/>
-          <w:numId w:val="1"/>
-        </w:numPr>
-      </w:pPr>
-      <w:r>
-        <w:t>Hoisting with let and const:</w:t>
-      </w:r>
-    </w:p>
-    <w:p>
-      <w:pPr>
-        <w:pStyle w:val="ListParagraph"/>
-      </w:pPr>
-      <w:r>
-        <w:t>Variable hoisting will not work with let and const.</w:t>
-      </w:r>
-    </w:p>
-    <w:p>
-      <w:pPr>
-        <w:pStyle w:val="ListParagraph"/>
-        <w:numPr>
-          <w:ilvl w:val="0"/>
-          <w:numId w:val="1"/>
-        </w:numPr>
-      </w:pPr>
-      <w:r>
-        <w:t>Fat Arrow Functions</w:t>
-      </w:r>
-    </w:p>
-    <w:p>
-      <w:pPr>
-        <w:pStyle w:val="ListParagraph"/>
+        <w:pStyle w:val="ListParagraph"/>
+        <w:numPr>
+          <w:ilvl w:val="0"/>
+          <w:numId w:val="2"/>
+        </w:numPr>
+      </w:pPr>
+      <w:r>
+        <w:t>const</w:t>
+      </w:r>
+      <w:r>
+        <w:t>: const has also block scope. If we put an array in the const then we push any item in that array, it will get created without giving any error:</w:t>
+      </w:r>
+    </w:p>
+    <w:p>
+      <w:pPr>
+        <w:pStyle w:val="ListParagraph"/>
+        <w:ind w:left="1080"/>
       </w:pPr>
       <w:r>
         <w:rPr>
           <w:noProof/>
-        </w:rPr>
-        <w:lastRenderedPageBreak/>
+          <w:lang w:val="en-IN" w:eastAsia="en-IN"/>
+        </w:rPr>
         <w:drawing>
-          <wp:inline distT="0" distB="0" distL="0" distR="0" wp14:anchorId="2FEBA349" wp14:editId="140D8DC1">
-            <wp:extent cx="4219575" cy="1695450"/>
-            <wp:effectExtent l="0" t="0" r="9525" b="0"/>
-            <wp:docPr id="3" name="Picture 3"/>
+          <wp:inline distT="0" distB="0" distL="0" distR="0" wp14:anchorId="742F3BEE" wp14:editId="161835D8">
+            <wp:extent cx="5419725" cy="1457325"/>
+            <wp:effectExtent l="0" t="0" r="9525" b="9525"/>
+            <wp:docPr id="2" name="Picture 2"/>
             <wp:cNvGraphicFramePr>
               <a:graphicFrameLocks xmlns:a="http://schemas.openxmlformats.org/drawingml/2006/main" noChangeAspect="1"/>
             </wp:cNvGraphicFramePr>
@@ -271,7 +176,7 @@
                   <pic:spPr>
                     <a:xfrm>
                       <a:off x="0" y="0"/>
-                      <a:ext cx="4219575" cy="1695450"/>
+                      <a:ext cx="5419725" cy="1457325"/>
                     </a:xfrm>
                     <a:prstGeom prst="rect">
                       <a:avLst/>
@@ -286,13 +191,59 @@
     </w:p>
     <w:p>
       <w:pPr>
-        <w:pStyle w:val="ListParagraph"/>
-      </w:pPr>
-      <w:r>
-        <w:t xml:space="preserve">Above is the scenario when the function </w:t>
-      </w:r>
-      <w:r>
-        <w:t>will only return one word, then we don’t need to write return also.</w:t>
+        <w:ind w:left="720"/>
+      </w:pPr>
+      <w:r>
+        <w:t xml:space="preserve">       A con</w:t>
+      </w:r>
+      <w:r>
+        <w:t>st or var or let</w:t>
+      </w:r>
+      <w:r>
+        <w:t xml:space="preserve"> does not contain array they contain reference to the array.</w:t>
+      </w:r>
+      <w:r>
+        <w:t xml:space="preserve"> We are just changing the value where the pointer points.</w:t>
+      </w:r>
+    </w:p>
+    <w:p>
+      <w:pPr>
+        <w:ind w:left="720"/>
+      </w:pPr>
+      <w:r>
+        <w:t>If there is a cont object then also we would be able to change the object.</w:t>
+      </w:r>
+    </w:p>
+    <w:p>
+      <w:pPr>
+        <w:pStyle w:val="ListParagraph"/>
+        <w:numPr>
+          <w:ilvl w:val="0"/>
+          <w:numId w:val="1"/>
+        </w:numPr>
+      </w:pPr>
+      <w:r>
+        <w:t>Hoisting with let and const:</w:t>
+      </w:r>
+    </w:p>
+    <w:p>
+      <w:pPr>
+        <w:pStyle w:val="ListParagraph"/>
+      </w:pPr>
+      <w:r>
+        <w:t>Variable hoisting will not work with let and const.</w:t>
+      </w:r>
+    </w:p>
+    <w:p>
+      <w:pPr>
+        <w:pStyle w:val="ListParagraph"/>
+        <w:numPr>
+          <w:ilvl w:val="0"/>
+          <w:numId w:val="1"/>
+        </w:numPr>
+      </w:pPr>
+      <w:r>
+        <w:t>Fat Arrow Functions</w:t>
       </w:r>
     </w:p>
     <w:p>
@@ -302,12 +253,14 @@
       <w:r>
         <w:rPr>
           <w:noProof/>
-        </w:rPr>
+          <w:lang w:val="en-IN" w:eastAsia="en-IN"/>
+        </w:rPr>
+        <w:lastRenderedPageBreak/>
         <w:drawing>
-          <wp:inline distT="0" distB="0" distL="0" distR="0" wp14:anchorId="6487687A" wp14:editId="19216BF2">
-            <wp:extent cx="4067175" cy="1828800"/>
+          <wp:inline distT="0" distB="0" distL="0" distR="0" wp14:anchorId="2FEBA349" wp14:editId="140D8DC1">
+            <wp:extent cx="4219575" cy="1695450"/>
             <wp:effectExtent l="0" t="0" r="9525" b="0"/>
-            <wp:docPr id="4" name="Picture 4"/>
+            <wp:docPr id="3" name="Picture 3"/>
             <wp:cNvGraphicFramePr>
               <a:graphicFrameLocks xmlns:a="http://schemas.openxmlformats.org/drawingml/2006/main" noChangeAspect="1"/>
             </wp:cNvGraphicFramePr>
@@ -327,7 +280,7 @@
                   <pic:spPr>
                     <a:xfrm>
                       <a:off x="0" y="0"/>
-                      <a:ext cx="4067175" cy="1828800"/>
+                      <a:ext cx="4219575" cy="1695450"/>
                     </a:xfrm>
                     <a:prstGeom prst="rect">
                       <a:avLst/>
@@ -345,19 +298,19 @@
         <w:pStyle w:val="ListParagraph"/>
       </w:pPr>
       <w:r>
-        <w:t>2 Functions in above screenshot are same to each other.</w:t>
-      </w:r>
-    </w:p>
-    <w:p>
-      <w:pPr>
-        <w:pStyle w:val="ListParagraph"/>
-        <w:numPr>
-          <w:ilvl w:val="0"/>
-          <w:numId w:val="1"/>
-        </w:numPr>
-      </w:pPr>
-      <w:r>
-        <w:t>If you have 1 parameter passed in function, then we can leave out the parenthesis.</w:t>
+        <w:t>Above is</w:t>
+      </w:r>
+      <w:r>
+        <w:t xml:space="preserve"> the scenario when the function </w:t>
+      </w:r>
+      <w:r>
+        <w:t xml:space="preserve">only </w:t>
+      </w:r>
+      <w:r>
+        <w:t>returns</w:t>
+      </w:r>
+      <w:r>
+        <w:t xml:space="preserve"> one word, then we don’t need to write return also.</w:t>
       </w:r>
     </w:p>
     <w:p>
@@ -367,12 +320,13 @@
       <w:r>
         <w:rPr>
           <w:noProof/>
+          <w:lang w:val="en-IN" w:eastAsia="en-IN"/>
         </w:rPr>
         <w:drawing>
-          <wp:inline distT="0" distB="0" distL="0" distR="0" wp14:anchorId="55493B76" wp14:editId="664E4E04">
-            <wp:extent cx="4429125" cy="1876425"/>
-            <wp:effectExtent l="0" t="0" r="9525" b="9525"/>
-            <wp:docPr id="5" name="Picture 5"/>
+          <wp:inline distT="0" distB="0" distL="0" distR="0" wp14:anchorId="6487687A" wp14:editId="19216BF2">
+            <wp:extent cx="4067175" cy="1828800"/>
+            <wp:effectExtent l="0" t="0" r="9525" b="0"/>
+            <wp:docPr id="4" name="Picture 4"/>
             <wp:cNvGraphicFramePr>
               <a:graphicFrameLocks xmlns:a="http://schemas.openxmlformats.org/drawingml/2006/main" noChangeAspect="1"/>
             </wp:cNvGraphicFramePr>
@@ -392,7 +346,7 @@
                   <pic:spPr>
                     <a:xfrm>
                       <a:off x="0" y="0"/>
-                      <a:ext cx="4429125" cy="1876425"/>
+                      <a:ext cx="4067175" cy="1828800"/>
                     </a:xfrm>
                     <a:prstGeom prst="rect">
                       <a:avLst/>
@@ -408,51 +362,37 @@
     <w:p>
       <w:pPr>
         <w:pStyle w:val="ListParagraph"/>
+      </w:pPr>
+      <w:r>
+        <w:t>2 Functions in above screenshot are same to each other.</w:t>
+      </w:r>
+    </w:p>
+    <w:p>
+      <w:pPr>
+        <w:pStyle w:val="ListParagraph"/>
         <w:numPr>
           <w:ilvl w:val="0"/>
           <w:numId w:val="1"/>
         </w:numPr>
       </w:pPr>
       <w:r>
-        <w:t>Fat Arrow Functions and “this”</w:t>
-      </w:r>
-      <w:r>
-        <w:t xml:space="preserve"> – For arrow functions its always Global object i.e. this function.</w:t>
-      </w:r>
-    </w:p>
-    <w:p>
-      <w:pPr>
-        <w:pStyle w:val="ListParagraph"/>
-        <w:numPr>
-          <w:ilvl w:val="0"/>
-          <w:numId w:val="1"/>
-        </w:numPr>
-      </w:pPr>
-      <w:r>
-        <w:t xml:space="preserve">Default Parameters -&gt; </w:t>
-      </w:r>
-      <w:r>
-        <w:t>we can provide default value to the parameters of a function in ES6.</w:t>
-      </w:r>
-    </w:p>
-    <w:p>
-      <w:pPr>
-        <w:pStyle w:val="ListParagraph"/>
-        <w:numPr>
-          <w:ilvl w:val="0"/>
-          <w:numId w:val="1"/>
-        </w:numPr>
+        <w:t>If you have 1 parameter passed in function, then we can leave out the parenthesis.</w:t>
+      </w:r>
+    </w:p>
+    <w:p>
+      <w:pPr>
+        <w:pStyle w:val="ListParagraph"/>
       </w:pPr>
       <w:r>
         <w:rPr>
           <w:noProof/>
-        </w:rPr>
-        <w:lastRenderedPageBreak/>
+          <w:lang w:val="en-IN" w:eastAsia="en-IN"/>
+        </w:rPr>
         <w:drawing>
-          <wp:inline distT="0" distB="0" distL="0" distR="0" wp14:anchorId="568E7A55" wp14:editId="7A55977D">
-            <wp:extent cx="5943600" cy="1863090"/>
-            <wp:effectExtent l="0" t="0" r="0" b="3810"/>
-            <wp:docPr id="6" name="Picture 6"/>
+          <wp:inline distT="0" distB="0" distL="0" distR="0" wp14:anchorId="55493B76" wp14:editId="664E4E04">
+            <wp:extent cx="4429125" cy="1876425"/>
+            <wp:effectExtent l="0" t="0" r="9525" b="9525"/>
+            <wp:docPr id="5" name="Picture 5"/>
             <wp:cNvGraphicFramePr>
               <a:graphicFrameLocks xmlns:a="http://schemas.openxmlformats.org/drawingml/2006/main" noChangeAspect="1"/>
             </wp:cNvGraphicFramePr>
@@ -472,7 +412,7 @@
                   <pic:spPr>
                     <a:xfrm>
                       <a:off x="0" y="0"/>
-                      <a:ext cx="5943600" cy="1863090"/>
+                      <a:ext cx="4429125" cy="1876425"/>
                     </a:xfrm>
                     <a:prstGeom prst="rect">
                       <a:avLst/>
@@ -494,22 +434,57 @@
         </w:numPr>
       </w:pPr>
       <w:r>
-        <w:t>Below expression will also run fine:</w:t>
-      </w:r>
-    </w:p>
-    <w:p>
-      <w:pPr>
-        <w:pStyle w:val="ListParagraph"/>
+        <w:t>Fat Arrow Functions and “this”</w:t>
+      </w:r>
+      <w:r>
+        <w:t xml:space="preserve"> – For arrow functions its always Global object i.e. this function</w:t>
+      </w:r>
+      <w:r>
+        <w:t>? Try in callback functions i.e. setTimeout/setInterval</w:t>
+      </w:r>
+      <w:bookmarkStart w:id="0" w:name="_GoBack"/>
+      <w:bookmarkEnd w:id="0"/>
+      <w:r>
+        <w:t xml:space="preserve"> - no</w:t>
+      </w:r>
+      <w:r>
+        <w:t>.</w:t>
+      </w:r>
+    </w:p>
+    <w:p>
+      <w:pPr>
+        <w:pStyle w:val="ListParagraph"/>
+        <w:numPr>
+          <w:ilvl w:val="0"/>
+          <w:numId w:val="1"/>
+        </w:numPr>
+      </w:pPr>
+      <w:r>
+        <w:t xml:space="preserve">Default Parameters -&gt; </w:t>
+      </w:r>
+      <w:r>
+        <w:t>we can provide default value to the parameters of a function in ES6.</w:t>
+      </w:r>
+    </w:p>
+    <w:p>
+      <w:pPr>
+        <w:pStyle w:val="ListParagraph"/>
+        <w:numPr>
+          <w:ilvl w:val="0"/>
+          <w:numId w:val="1"/>
+        </w:numPr>
       </w:pPr>
       <w:r>
         <w:rPr>
           <w:noProof/>
-        </w:rPr>
+          <w:lang w:val="en-IN" w:eastAsia="en-IN"/>
+        </w:rPr>
+        <w:lastRenderedPageBreak/>
         <w:drawing>
-          <wp:inline distT="0" distB="0" distL="0" distR="0" wp14:anchorId="7504DCB4" wp14:editId="000271B2">
-            <wp:extent cx="5181600" cy="1419225"/>
-            <wp:effectExtent l="0" t="0" r="0" b="9525"/>
-            <wp:docPr id="7" name="Picture 7"/>
+          <wp:inline distT="0" distB="0" distL="0" distR="0" wp14:anchorId="568E7A55" wp14:editId="7A55977D">
+            <wp:extent cx="5943600" cy="1863090"/>
+            <wp:effectExtent l="0" t="0" r="0" b="3810"/>
+            <wp:docPr id="6" name="Picture 6"/>
             <wp:cNvGraphicFramePr>
               <a:graphicFrameLocks xmlns:a="http://schemas.openxmlformats.org/drawingml/2006/main" noChangeAspect="1"/>
             </wp:cNvGraphicFramePr>
@@ -529,7 +504,7 @@
                   <pic:spPr>
                     <a:xfrm>
                       <a:off x="0" y="0"/>
-                      <a:ext cx="5181600" cy="1419225"/>
+                      <a:ext cx="5943600" cy="1863090"/>
                     </a:xfrm>
                     <a:prstGeom prst="rect">
                       <a:avLst/>
@@ -551,7 +526,7 @@
         </w:numPr>
       </w:pPr>
       <w:r>
-        <w:t>Below function arguments are also valid:</w:t>
+        <w:t>Below expression will also run fine:</w:t>
       </w:r>
     </w:p>
     <w:p>
@@ -561,12 +536,13 @@
       <w:r>
         <w:rPr>
           <w:noProof/>
+          <w:lang w:val="en-IN" w:eastAsia="en-IN"/>
         </w:rPr>
         <w:drawing>
-          <wp:inline distT="0" distB="0" distL="0" distR="0" wp14:anchorId="21BD4512" wp14:editId="13AF8762">
-            <wp:extent cx="5943600" cy="2202180"/>
-            <wp:effectExtent l="0" t="0" r="0" b="7620"/>
-            <wp:docPr id="8" name="Picture 8"/>
+          <wp:inline distT="0" distB="0" distL="0" distR="0" wp14:anchorId="7504DCB4" wp14:editId="000271B2">
+            <wp:extent cx="5181600" cy="1419225"/>
+            <wp:effectExtent l="0" t="0" r="0" b="9525"/>
+            <wp:docPr id="7" name="Picture 7"/>
             <wp:cNvGraphicFramePr>
               <a:graphicFrameLocks xmlns:a="http://schemas.openxmlformats.org/drawingml/2006/main" noChangeAspect="1"/>
             </wp:cNvGraphicFramePr>
@@ -586,7 +562,7 @@
                   <pic:spPr>
                     <a:xfrm>
                       <a:off x="0" y="0"/>
-                      <a:ext cx="5943600" cy="2202180"/>
+                      <a:ext cx="5181600" cy="1419225"/>
                     </a:xfrm>
                     <a:prstGeom prst="rect">
                       <a:avLst/>
@@ -608,26 +584,23 @@
         </w:numPr>
       </w:pPr>
       <w:r>
-        <w:t>Here first assignment of the argument is not defined.</w:t>
-      </w:r>
-    </w:p>
-    <w:p>
-      <w:pPr>
-        <w:pStyle w:val="ListParagraph"/>
-        <w:numPr>
-          <w:ilvl w:val="0"/>
-          <w:numId w:val="1"/>
-        </w:numPr>
+        <w:t>Below function arguments are also valid:</w:t>
+      </w:r>
+    </w:p>
+    <w:p>
+      <w:pPr>
+        <w:pStyle w:val="ListParagraph"/>
       </w:pPr>
       <w:r>
         <w:rPr>
           <w:noProof/>
+          <w:lang w:val="en-IN" w:eastAsia="en-IN"/>
         </w:rPr>
         <w:drawing>
-          <wp:inline distT="0" distB="0" distL="0" distR="0" wp14:anchorId="3739CA44" wp14:editId="63CA96B8">
-            <wp:extent cx="5943600" cy="1693545"/>
-            <wp:effectExtent l="0" t="0" r="0" b="1905"/>
-            <wp:docPr id="9" name="Picture 9"/>
+          <wp:inline distT="0" distB="0" distL="0" distR="0" wp14:anchorId="21BD4512" wp14:editId="13AF8762">
+            <wp:extent cx="5943600" cy="2202180"/>
+            <wp:effectExtent l="0" t="0" r="0" b="7620"/>
+            <wp:docPr id="8" name="Picture 8"/>
             <wp:cNvGraphicFramePr>
               <a:graphicFrameLocks xmlns:a="http://schemas.openxmlformats.org/drawingml/2006/main" noChangeAspect="1"/>
             </wp:cNvGraphicFramePr>
@@ -647,7 +620,7 @@
                   <pic:spPr>
                     <a:xfrm>
                       <a:off x="0" y="0"/>
-                      <a:ext cx="5943600" cy="1693545"/>
+                      <a:ext cx="5943600" cy="2202180"/>
                     </a:xfrm>
                     <a:prstGeom prst="rect">
                       <a:avLst/>
@@ -669,23 +642,27 @@
         </w:numPr>
       </w:pPr>
       <w:r>
-        <w:t>Below one will work:</w:t>
-      </w:r>
-    </w:p>
-    <w:p>
-      <w:pPr>
-        <w:pStyle w:val="ListParagraph"/>
+        <w:t>Here first assignment of the argument is not defined.</w:t>
+      </w:r>
+    </w:p>
+    <w:p>
+      <w:pPr>
+        <w:pStyle w:val="ListParagraph"/>
+        <w:numPr>
+          <w:ilvl w:val="0"/>
+          <w:numId w:val="1"/>
+        </w:numPr>
       </w:pPr>
       <w:r>
         <w:rPr>
           <w:noProof/>
-        </w:rPr>
-        <w:lastRenderedPageBreak/>
+          <w:lang w:val="en-IN" w:eastAsia="en-IN"/>
+        </w:rPr>
         <w:drawing>
-          <wp:inline distT="0" distB="0" distL="0" distR="0" wp14:anchorId="607FF1C0" wp14:editId="648DD163">
-            <wp:extent cx="5943600" cy="1854200"/>
-            <wp:effectExtent l="0" t="0" r="0" b="0"/>
-            <wp:docPr id="10" name="Picture 10"/>
+          <wp:inline distT="0" distB="0" distL="0" distR="0" wp14:anchorId="3739CA44" wp14:editId="63CA96B8">
+            <wp:extent cx="5943600" cy="1693545"/>
+            <wp:effectExtent l="0" t="0" r="0" b="1905"/>
+            <wp:docPr id="9" name="Picture 9"/>
             <wp:cNvGraphicFramePr>
               <a:graphicFrameLocks xmlns:a="http://schemas.openxmlformats.org/drawingml/2006/main" noChangeAspect="1"/>
             </wp:cNvGraphicFramePr>
@@ -705,7 +682,7 @@
                   <pic:spPr>
                     <a:xfrm>
                       <a:off x="0" y="0"/>
-                      <a:ext cx="5943600" cy="1854200"/>
+                      <a:ext cx="5943600" cy="1693545"/>
                     </a:xfrm>
                     <a:prstGeom prst="rect">
                       <a:avLst/>
@@ -727,25 +704,7 @@
         </w:numPr>
       </w:pPr>
       <w:r>
-        <w:t xml:space="preserve">Object Literal </w:t>
-      </w:r>
-      <w:r>
-        <w:t>Extensions</w:t>
-      </w:r>
-      <w:r>
-        <w:t>:</w:t>
-      </w:r>
-    </w:p>
-    <w:p>
-      <w:pPr>
-        <w:pStyle w:val="ListParagraph"/>
-        <w:numPr>
-          <w:ilvl w:val="0"/>
-          <w:numId w:val="1"/>
-        </w:numPr>
-      </w:pPr>
-      <w:r>
-        <w:t>ES6 object declaration when Property and Value of the object are same for an item:</w:t>
+        <w:t>Below one will work:</w:t>
       </w:r>
     </w:p>
     <w:p>
@@ -755,12 +714,14 @@
       <w:r>
         <w:rPr>
           <w:noProof/>
-        </w:rPr>
+          <w:lang w:val="en-IN" w:eastAsia="en-IN"/>
+        </w:rPr>
+        <w:lastRenderedPageBreak/>
         <w:drawing>
-          <wp:inline distT="0" distB="0" distL="0" distR="0" wp14:anchorId="2EE161DA" wp14:editId="416208A0">
-            <wp:extent cx="5543550" cy="1666875"/>
-            <wp:effectExtent l="0" t="0" r="0" b="9525"/>
-            <wp:docPr id="11" name="Picture 11"/>
+          <wp:inline distT="0" distB="0" distL="0" distR="0" wp14:anchorId="607FF1C0" wp14:editId="648DD163">
+            <wp:extent cx="5943600" cy="1854200"/>
+            <wp:effectExtent l="0" t="0" r="0" b="0"/>
+            <wp:docPr id="10" name="Picture 10"/>
             <wp:cNvGraphicFramePr>
               <a:graphicFrameLocks xmlns:a="http://schemas.openxmlformats.org/drawingml/2006/main" noChangeAspect="1"/>
             </wp:cNvGraphicFramePr>
@@ -780,7 +741,7 @@
                   <pic:spPr>
                     <a:xfrm>
                       <a:off x="0" y="0"/>
-                      <a:ext cx="5543550" cy="1666875"/>
+                      <a:ext cx="5943600" cy="1854200"/>
                     </a:xfrm>
                     <a:prstGeom prst="rect">
                       <a:avLst/>
@@ -802,14 +763,41 @@
         </w:numPr>
       </w:pPr>
       <w:r>
+        <w:t xml:space="preserve">Object Literal </w:t>
+      </w:r>
+      <w:r>
+        <w:t>Extensions</w:t>
+      </w:r>
+      <w:r>
+        <w:t>:</w:t>
+      </w:r>
+    </w:p>
+    <w:p>
+      <w:pPr>
+        <w:pStyle w:val="ListParagraph"/>
+        <w:numPr>
+          <w:ilvl w:val="0"/>
+          <w:numId w:val="1"/>
+        </w:numPr>
+      </w:pPr>
+      <w:r>
+        <w:t>ES6 object declaration when Property and Value of the object are same for an item:</w:t>
+      </w:r>
+    </w:p>
+    <w:p>
+      <w:pPr>
+        <w:pStyle w:val="ListParagraph"/>
+      </w:pPr>
+      <w:r>
         <w:rPr>
           <w:noProof/>
+          <w:lang w:val="en-IN" w:eastAsia="en-IN"/>
         </w:rPr>
         <w:drawing>
-          <wp:inline distT="0" distB="0" distL="0" distR="0" wp14:anchorId="72D1B698" wp14:editId="61C234F8">
-            <wp:extent cx="5943600" cy="1301750"/>
-            <wp:effectExtent l="0" t="0" r="0" b="0"/>
-            <wp:docPr id="12" name="Picture 12"/>
+          <wp:inline distT="0" distB="0" distL="0" distR="0" wp14:anchorId="2EE161DA" wp14:editId="416208A0">
+            <wp:extent cx="5543550" cy="1666875"/>
+            <wp:effectExtent l="0" t="0" r="0" b="9525"/>
+            <wp:docPr id="11" name="Picture 11"/>
             <wp:cNvGraphicFramePr>
               <a:graphicFrameLocks xmlns:a="http://schemas.openxmlformats.org/drawingml/2006/main" noChangeAspect="1"/>
             </wp:cNvGraphicFramePr>
@@ -829,7 +817,7 @@
                   <pic:spPr>
                     <a:xfrm>
                       <a:off x="0" y="0"/>
-                      <a:ext cx="5943600" cy="1301750"/>
+                      <a:ext cx="5543550" cy="1666875"/>
                     </a:xfrm>
                     <a:prstGeom prst="rect">
                       <a:avLst/>
@@ -851,23 +839,15 @@
         </w:numPr>
       </w:pPr>
       <w:r>
-        <w:t>New syntax for the property function of the object:</w:t>
-      </w:r>
-    </w:p>
-    <w:p>
-      <w:pPr>
-        <w:pStyle w:val="ListParagraph"/>
-      </w:pPr>
-      <w:r>
         <w:rPr>
           <w:noProof/>
-        </w:rPr>
-        <w:lastRenderedPageBreak/>
+          <w:lang w:val="en-IN" w:eastAsia="en-IN"/>
+        </w:rPr>
         <w:drawing>
-          <wp:inline distT="0" distB="0" distL="0" distR="0" wp14:anchorId="0B6E688A" wp14:editId="00E91E7F">
-            <wp:extent cx="5943600" cy="2940685"/>
+          <wp:inline distT="0" distB="0" distL="0" distR="0" wp14:anchorId="72D1B698" wp14:editId="61C234F8">
+            <wp:extent cx="5943600" cy="1301750"/>
             <wp:effectExtent l="0" t="0" r="0" b="0"/>
-            <wp:docPr id="13" name="Picture 13"/>
+            <wp:docPr id="12" name="Picture 12"/>
             <wp:cNvGraphicFramePr>
               <a:graphicFrameLocks xmlns:a="http://schemas.openxmlformats.org/drawingml/2006/main" noChangeAspect="1"/>
             </wp:cNvGraphicFramePr>
@@ -887,7 +867,7 @@
                   <pic:spPr>
                     <a:xfrm>
                       <a:off x="0" y="0"/>
-                      <a:ext cx="5943600" cy="2940685"/>
+                      <a:ext cx="5943600" cy="1301750"/>
                     </a:xfrm>
                     <a:prstGeom prst="rect">
                       <a:avLst/>
@@ -909,7 +889,7 @@
         </w:numPr>
       </w:pPr>
       <w:r>
-        <w:t>We can write property name in the object as string also:</w:t>
+        <w:t>New syntax for the property function of the object:</w:t>
       </w:r>
     </w:p>
     <w:p>
@@ -919,12 +899,14 @@
       <w:r>
         <w:rPr>
           <w:noProof/>
-        </w:rPr>
+          <w:lang w:val="en-IN" w:eastAsia="en-IN"/>
+        </w:rPr>
+        <w:lastRenderedPageBreak/>
         <w:drawing>
-          <wp:inline distT="0" distB="0" distL="0" distR="0" wp14:anchorId="7E32A060" wp14:editId="6944D562">
-            <wp:extent cx="5943600" cy="2989580"/>
-            <wp:effectExtent l="0" t="0" r="0" b="1270"/>
-            <wp:docPr id="15" name="Picture 15"/>
+          <wp:inline distT="0" distB="0" distL="0" distR="0" wp14:anchorId="0B6E688A" wp14:editId="00E91E7F">
+            <wp:extent cx="5943600" cy="2940685"/>
+            <wp:effectExtent l="0" t="0" r="0" b="0"/>
+            <wp:docPr id="13" name="Picture 13"/>
             <wp:cNvGraphicFramePr>
               <a:graphicFrameLocks xmlns:a="http://schemas.openxmlformats.org/drawingml/2006/main" noChangeAspect="1"/>
             </wp:cNvGraphicFramePr>
@@ -944,7 +926,7 @@
                   <pic:spPr>
                     <a:xfrm>
                       <a:off x="0" y="0"/>
-                      <a:ext cx="5943600" cy="2989580"/>
+                      <a:ext cx="5943600" cy="2940685"/>
                     </a:xfrm>
                     <a:prstGeom prst="rect">
                       <a:avLst/>
@@ -956,30 +938,33 @@
           </wp:inline>
         </w:drawing>
       </w:r>
+    </w:p>
+    <w:p>
+      <w:pPr>
+        <w:pStyle w:val="ListParagraph"/>
+        <w:numPr>
+          <w:ilvl w:val="0"/>
+          <w:numId w:val="1"/>
+        </w:numPr>
+      </w:pPr>
+      <w:r>
+        <w:t>We can write property name in the object as string also:</w:t>
+      </w:r>
+    </w:p>
+    <w:p>
+      <w:pPr>
+        <w:pStyle w:val="ListParagraph"/>
+      </w:pPr>
       <w:r>
         <w:rPr>
           <w:noProof/>
-        </w:rPr>
-        <w:t xml:space="preserve"> </w:t>
-      </w:r>
-    </w:p>
-    <w:p>
-      <w:pPr>
-        <w:pStyle w:val="ListParagraph"/>
-        <w:numPr>
-          <w:ilvl w:val="0"/>
-          <w:numId w:val="1"/>
-        </w:numPr>
-      </w:pPr>
-      <w:r>
-        <w:rPr>
-          <w:noProof/>
+          <w:lang w:val="en-IN" w:eastAsia="en-IN"/>
         </w:rPr>
         <w:drawing>
-          <wp:inline distT="0" distB="0" distL="0" distR="0" wp14:anchorId="2A0A9C79" wp14:editId="76B66DF2">
-            <wp:extent cx="5943600" cy="1320165"/>
-            <wp:effectExtent l="0" t="0" r="0" b="0"/>
-            <wp:docPr id="16" name="Picture 16"/>
+          <wp:inline distT="0" distB="0" distL="0" distR="0" wp14:anchorId="7E32A060" wp14:editId="6944D562">
+            <wp:extent cx="5943600" cy="2989580"/>
+            <wp:effectExtent l="0" t="0" r="0" b="1270"/>
+            <wp:docPr id="15" name="Picture 15"/>
             <wp:cNvGraphicFramePr>
               <a:graphicFrameLocks xmlns:a="http://schemas.openxmlformats.org/drawingml/2006/main" noChangeAspect="1"/>
             </wp:cNvGraphicFramePr>
@@ -999,7 +984,7 @@
                   <pic:spPr>
                     <a:xfrm>
                       <a:off x="0" y="0"/>
-                      <a:ext cx="5943600" cy="1320165"/>
+                      <a:ext cx="5943600" cy="2989580"/>
                     </a:xfrm>
                     <a:prstGeom prst="rect">
                       <a:avLst/>
@@ -1011,6 +996,12 @@
           </wp:inline>
         </w:drawing>
       </w:r>
+      <w:r>
+        <w:rPr>
+          <w:noProof/>
+        </w:rPr>
+        <w:t xml:space="preserve"> </w:t>
+      </w:r>
     </w:p>
     <w:p>
       <w:pPr>
@@ -1021,23 +1012,15 @@
         </w:numPr>
       </w:pPr>
       <w:r>
-        <w:t>Dynamically add value to the object:</w:t>
-      </w:r>
-    </w:p>
-    <w:p>
-      <w:pPr>
-        <w:pStyle w:val="ListParagraph"/>
-      </w:pPr>
-      <w:r>
         <w:rPr>
           <w:noProof/>
-        </w:rPr>
-        <w:lastRenderedPageBreak/>
+          <w:lang w:val="en-IN" w:eastAsia="en-IN"/>
+        </w:rPr>
         <w:drawing>
-          <wp:inline distT="0" distB="0" distL="0" distR="0" wp14:anchorId="34306E67" wp14:editId="68DB293A">
-            <wp:extent cx="5943600" cy="1906905"/>
+          <wp:inline distT="0" distB="0" distL="0" distR="0" wp14:anchorId="2A0A9C79" wp14:editId="76B66DF2">
+            <wp:extent cx="5943600" cy="1320165"/>
             <wp:effectExtent l="0" t="0" r="0" b="0"/>
-            <wp:docPr id="17" name="Picture 17"/>
+            <wp:docPr id="16" name="Picture 16"/>
             <wp:cNvGraphicFramePr>
               <a:graphicFrameLocks xmlns:a="http://schemas.openxmlformats.org/drawingml/2006/main" noChangeAspect="1"/>
             </wp:cNvGraphicFramePr>
@@ -1057,7 +1040,7 @@
                   <pic:spPr>
                     <a:xfrm>
                       <a:off x="0" y="0"/>
-                      <a:ext cx="5943600" cy="1906905"/>
+                      <a:ext cx="5943600" cy="1320165"/>
                     </a:xfrm>
                     <a:prstGeom prst="rect">
                       <a:avLst/>
@@ -1079,20 +1062,24 @@
         </w:numPr>
       </w:pPr>
       <w:r>
-        <w:t>The REST operator</w:t>
-      </w:r>
-      <w:r>
-        <w:br/>
-      </w:r>
+        <w:t>Dynamically add value to the object:</w:t>
+      </w:r>
+    </w:p>
+    <w:p>
+      <w:pPr>
+        <w:pStyle w:val="ListParagraph"/>
+      </w:pPr>
       <w:r>
         <w:rPr>
           <w:noProof/>
-        </w:rPr>
+          <w:lang w:val="en-IN" w:eastAsia="en-IN"/>
+        </w:rPr>
+        <w:lastRenderedPageBreak/>
         <w:drawing>
-          <wp:inline distT="0" distB="0" distL="0" distR="0" wp14:anchorId="7455360D" wp14:editId="64F38356">
-            <wp:extent cx="5943600" cy="2908300"/>
-            <wp:effectExtent l="0" t="0" r="0" b="6350"/>
-            <wp:docPr id="18" name="Picture 18"/>
+          <wp:inline distT="0" distB="0" distL="0" distR="0" wp14:anchorId="34306E67" wp14:editId="68DB293A">
+            <wp:extent cx="5943600" cy="1906905"/>
+            <wp:effectExtent l="0" t="0" r="0" b="0"/>
+            <wp:docPr id="17" name="Picture 17"/>
             <wp:cNvGraphicFramePr>
               <a:graphicFrameLocks xmlns:a="http://schemas.openxmlformats.org/drawingml/2006/main" noChangeAspect="1"/>
             </wp:cNvGraphicFramePr>
@@ -1112,7 +1099,7 @@
                   <pic:spPr>
                     <a:xfrm>
                       <a:off x="0" y="0"/>
-                      <a:ext cx="5943600" cy="2908300"/>
+                      <a:ext cx="5943600" cy="1906905"/>
                     </a:xfrm>
                     <a:prstGeom prst="rect">
                       <a:avLst/>
@@ -1134,22 +1121,21 @@
         </w:numPr>
       </w:pPr>
       <w:r>
-        <w:t>The Spread operator:</w:t>
-      </w:r>
-    </w:p>
-    <w:p>
-      <w:pPr>
-        <w:pStyle w:val="ListParagraph"/>
-      </w:pPr>
+        <w:t>The REST operator</w:t>
+      </w:r>
+      <w:r>
+        <w:br/>
+      </w:r>
       <w:r>
         <w:rPr>
           <w:noProof/>
+          <w:lang w:val="en-IN" w:eastAsia="en-IN"/>
         </w:rPr>
         <w:drawing>
-          <wp:inline distT="0" distB="0" distL="0" distR="0" wp14:anchorId="14E920A9" wp14:editId="63C96B69">
-            <wp:extent cx="5943600" cy="1515110"/>
-            <wp:effectExtent l="0" t="0" r="0" b="8890"/>
-            <wp:docPr id="19" name="Picture 19"/>
+          <wp:inline distT="0" distB="0" distL="0" distR="0" wp14:anchorId="7455360D" wp14:editId="64F38356">
+            <wp:extent cx="5943600" cy="2908300"/>
+            <wp:effectExtent l="0" t="0" r="0" b="6350"/>
+            <wp:docPr id="18" name="Picture 18"/>
             <wp:cNvGraphicFramePr>
               <a:graphicFrameLocks xmlns:a="http://schemas.openxmlformats.org/drawingml/2006/main" noChangeAspect="1"/>
             </wp:cNvGraphicFramePr>
@@ -1169,7 +1155,7 @@
                   <pic:spPr>
                     <a:xfrm>
                       <a:off x="0" y="0"/>
-                      <a:ext cx="5943600" cy="1515110"/>
+                      <a:ext cx="5943600" cy="2908300"/>
                     </a:xfrm>
                     <a:prstGeom prst="rect">
                       <a:avLst/>
@@ -1191,7 +1177,7 @@
         </w:numPr>
       </w:pPr>
       <w:r>
-        <w:t>The For-of-Loop</w:t>
+        <w:t>The Spread operator:</w:t>
       </w:r>
     </w:p>
     <w:p>
@@ -1201,13 +1187,13 @@
       <w:r>
         <w:rPr>
           <w:noProof/>
-        </w:rPr>
-        <w:lastRenderedPageBreak/>
+          <w:lang w:val="en-IN" w:eastAsia="en-IN"/>
+        </w:rPr>
         <w:drawing>
-          <wp:inline distT="0" distB="0" distL="0" distR="0" wp14:anchorId="23420A16" wp14:editId="5770CB79">
-            <wp:extent cx="5886450" cy="1552575"/>
-            <wp:effectExtent l="0" t="0" r="0" b="9525"/>
-            <wp:docPr id="20" name="Picture 20"/>
+          <wp:inline distT="0" distB="0" distL="0" distR="0" wp14:anchorId="14E920A9" wp14:editId="63C96B69">
+            <wp:extent cx="5943600" cy="1515110"/>
+            <wp:effectExtent l="0" t="0" r="0" b="8890"/>
+            <wp:docPr id="19" name="Picture 19"/>
             <wp:cNvGraphicFramePr>
               <a:graphicFrameLocks xmlns:a="http://schemas.openxmlformats.org/drawingml/2006/main" noChangeAspect="1"/>
             </wp:cNvGraphicFramePr>
@@ -1227,7 +1213,7 @@
                   <pic:spPr>
                     <a:xfrm>
                       <a:off x="0" y="0"/>
-                      <a:ext cx="5886450" cy="1552575"/>
+                      <a:ext cx="5943600" cy="1515110"/>
                     </a:xfrm>
                     <a:prstGeom prst="rect">
                       <a:avLst/>
@@ -1249,13 +1235,7 @@
         </w:numPr>
       </w:pPr>
       <w:r>
-        <w:t>Template literals</w:t>
-      </w:r>
-      <w:r>
-        <w:t xml:space="preserve"> – Strings with extra </w:t>
-      </w:r>
-      <w:r>
-        <w:t>features</w:t>
+        <w:t>The For-of-Loop</w:t>
       </w:r>
     </w:p>
     <w:p>
@@ -1265,12 +1245,14 @@
       <w:r>
         <w:rPr>
           <w:noProof/>
-        </w:rPr>
+          <w:lang w:val="en-IN" w:eastAsia="en-IN"/>
+        </w:rPr>
+        <w:lastRenderedPageBreak/>
         <w:drawing>
-          <wp:inline distT="0" distB="0" distL="0" distR="0" wp14:anchorId="597AE095" wp14:editId="1BA6FD26">
-            <wp:extent cx="5734050" cy="1457325"/>
+          <wp:inline distT="0" distB="0" distL="0" distR="0" wp14:anchorId="23420A16" wp14:editId="5770CB79">
+            <wp:extent cx="5886450" cy="1552575"/>
             <wp:effectExtent l="0" t="0" r="0" b="9525"/>
-            <wp:docPr id="21" name="Picture 21"/>
+            <wp:docPr id="20" name="Picture 20"/>
             <wp:cNvGraphicFramePr>
               <a:graphicFrameLocks xmlns:a="http://schemas.openxmlformats.org/drawingml/2006/main" noChangeAspect="1"/>
             </wp:cNvGraphicFramePr>
@@ -1290,7 +1272,7 @@
                   <pic:spPr>
                     <a:xfrm>
                       <a:off x="0" y="0"/>
-                      <a:ext cx="5734050" cy="1457325"/>
+                      <a:ext cx="5886450" cy="1552575"/>
                     </a:xfrm>
                     <a:prstGeom prst="rect">
                       <a:avLst/>
@@ -1312,14 +1294,29 @@
         </w:numPr>
       </w:pPr>
       <w:r>
+        <w:t>Template literals</w:t>
+      </w:r>
+      <w:r>
+        <w:t xml:space="preserve"> – Strings with extra </w:t>
+      </w:r>
+      <w:r>
+        <w:t>features</w:t>
+      </w:r>
+    </w:p>
+    <w:p>
+      <w:pPr>
+        <w:pStyle w:val="ListParagraph"/>
+      </w:pPr>
+      <w:r>
         <w:rPr>
           <w:noProof/>
+          <w:lang w:val="en-IN" w:eastAsia="en-IN"/>
         </w:rPr>
         <w:drawing>
-          <wp:inline distT="0" distB="0" distL="0" distR="0" wp14:anchorId="20ACC0D3" wp14:editId="798BD56E">
-            <wp:extent cx="5943600" cy="1759585"/>
-            <wp:effectExtent l="0" t="0" r="0" b="0"/>
-            <wp:docPr id="22" name="Picture 22"/>
+          <wp:inline distT="0" distB="0" distL="0" distR="0" wp14:anchorId="597AE095" wp14:editId="1BA6FD26">
+            <wp:extent cx="5734050" cy="1457325"/>
+            <wp:effectExtent l="0" t="0" r="0" b="9525"/>
+            <wp:docPr id="21" name="Picture 21"/>
             <wp:cNvGraphicFramePr>
               <a:graphicFrameLocks xmlns:a="http://schemas.openxmlformats.org/drawingml/2006/main" noChangeAspect="1"/>
             </wp:cNvGraphicFramePr>
@@ -1339,7 +1336,7 @@
                   <pic:spPr>
                     <a:xfrm>
                       <a:off x="0" y="0"/>
-                      <a:ext cx="5943600" cy="1759585"/>
+                      <a:ext cx="5734050" cy="1457325"/>
                     </a:xfrm>
                     <a:prstGeom prst="rect">
                       <a:avLst/>
@@ -1361,26 +1358,15 @@
         </w:numPr>
       </w:pPr>
       <w:r>
-        <w:t>De-structuring  - Arrays</w:t>
-      </w:r>
-    </w:p>
-    <w:p>
-      <w:pPr>
-        <w:pStyle w:val="ListParagraph"/>
-        <w:numPr>
-          <w:ilvl w:val="0"/>
-          <w:numId w:val="1"/>
-        </w:numPr>
-      </w:pPr>
-      <w:r>
         <w:rPr>
           <w:noProof/>
+          <w:lang w:val="en-IN" w:eastAsia="en-IN"/>
         </w:rPr>
         <w:drawing>
-          <wp:inline distT="0" distB="0" distL="0" distR="0" wp14:anchorId="3C10F602" wp14:editId="18287919">
-            <wp:extent cx="5648325" cy="1533525"/>
-            <wp:effectExtent l="0" t="0" r="9525" b="9525"/>
-            <wp:docPr id="23" name="Picture 23"/>
+          <wp:inline distT="0" distB="0" distL="0" distR="0" wp14:anchorId="20ACC0D3" wp14:editId="798BD56E">
+            <wp:extent cx="5943600" cy="1759585"/>
+            <wp:effectExtent l="0" t="0" r="0" b="0"/>
+            <wp:docPr id="22" name="Picture 22"/>
             <wp:cNvGraphicFramePr>
               <a:graphicFrameLocks xmlns:a="http://schemas.openxmlformats.org/drawingml/2006/main" noChangeAspect="1"/>
             </wp:cNvGraphicFramePr>
@@ -1400,7 +1386,7 @@
                   <pic:spPr>
                     <a:xfrm>
                       <a:off x="0" y="0"/>
-                      <a:ext cx="5648325" cy="1533525"/>
+                      <a:ext cx="5943600" cy="1759585"/>
                     </a:xfrm>
                     <a:prstGeom prst="rect">
                       <a:avLst/>
@@ -1422,23 +1408,27 @@
         </w:numPr>
       </w:pPr>
       <w:r>
-        <w:t>If we try to fetch more values than the array has:</w:t>
-      </w:r>
-    </w:p>
-    <w:p>
-      <w:pPr>
-        <w:pStyle w:val="ListParagraph"/>
+        <w:t>De-structuring  - Arrays</w:t>
+      </w:r>
+    </w:p>
+    <w:p>
+      <w:pPr>
+        <w:pStyle w:val="ListParagraph"/>
+        <w:numPr>
+          <w:ilvl w:val="0"/>
+          <w:numId w:val="1"/>
+        </w:numPr>
       </w:pPr>
       <w:r>
         <w:rPr>
           <w:noProof/>
-        </w:rPr>
-        <w:lastRenderedPageBreak/>
+          <w:lang w:val="en-IN" w:eastAsia="en-IN"/>
+        </w:rPr>
         <w:drawing>
-          <wp:inline distT="0" distB="0" distL="0" distR="0" wp14:anchorId="7BD8BE82" wp14:editId="288EAF84">
-            <wp:extent cx="5676900" cy="1666875"/>
-            <wp:effectExtent l="0" t="0" r="0" b="9525"/>
-            <wp:docPr id="24" name="Picture 24"/>
+          <wp:inline distT="0" distB="0" distL="0" distR="0" wp14:anchorId="3C10F602" wp14:editId="18287919">
+            <wp:extent cx="5648325" cy="1533525"/>
+            <wp:effectExtent l="0" t="0" r="9525" b="9525"/>
+            <wp:docPr id="23" name="Picture 23"/>
             <wp:cNvGraphicFramePr>
               <a:graphicFrameLocks xmlns:a="http://schemas.openxmlformats.org/drawingml/2006/main" noChangeAspect="1"/>
             </wp:cNvGraphicFramePr>
@@ -1458,7 +1448,7 @@
                   <pic:spPr>
                     <a:xfrm>
                       <a:off x="0" y="0"/>
-                      <a:ext cx="5676900" cy="1666875"/>
+                      <a:ext cx="5648325" cy="1533525"/>
                     </a:xfrm>
                     <a:prstGeom prst="rect">
                       <a:avLst/>
@@ -1480,7 +1470,7 @@
         </w:numPr>
       </w:pPr>
       <w:r>
-        <w:t>Pulling out remaining values using rest operator as a parameter:</w:t>
+        <w:t>If we try to fetch more values than the array has:</w:t>
       </w:r>
     </w:p>
     <w:p>
@@ -1490,12 +1480,14 @@
       <w:r>
         <w:rPr>
           <w:noProof/>
-        </w:rPr>
+          <w:lang w:val="en-IN" w:eastAsia="en-IN"/>
+        </w:rPr>
+        <w:lastRenderedPageBreak/>
         <w:drawing>
-          <wp:inline distT="0" distB="0" distL="0" distR="0" wp14:anchorId="105A74FE" wp14:editId="7A13AA3F">
-            <wp:extent cx="5381625" cy="1114425"/>
-            <wp:effectExtent l="0" t="0" r="9525" b="9525"/>
-            <wp:docPr id="25" name="Picture 25"/>
+          <wp:inline distT="0" distB="0" distL="0" distR="0" wp14:anchorId="7BD8BE82" wp14:editId="288EAF84">
+            <wp:extent cx="5676900" cy="1666875"/>
+            <wp:effectExtent l="0" t="0" r="0" b="9525"/>
+            <wp:docPr id="24" name="Picture 24"/>
             <wp:cNvGraphicFramePr>
               <a:graphicFrameLocks xmlns:a="http://schemas.openxmlformats.org/drawingml/2006/main" noChangeAspect="1"/>
             </wp:cNvGraphicFramePr>
@@ -1515,7 +1507,7 @@
                   <pic:spPr>
                     <a:xfrm>
                       <a:off x="0" y="0"/>
-                      <a:ext cx="5381625" cy="1114425"/>
+                      <a:ext cx="5676900" cy="1666875"/>
                     </a:xfrm>
                     <a:prstGeom prst="rect">
                       <a:avLst/>
@@ -1537,19 +1529,23 @@
         </w:numPr>
       </w:pPr>
       <w:r>
-        <w:t>Mixture of default values and De-Structuring here:</w:t>
-      </w:r>
-    </w:p>
-    <w:p>
+        <w:t>Pulling out remaining values using rest operator as a parameter:</w:t>
+      </w:r>
+    </w:p>
+    <w:p>
+      <w:pPr>
+        <w:pStyle w:val="ListParagraph"/>
+      </w:pPr>
       <w:r>
         <w:rPr>
           <w:noProof/>
+          <w:lang w:val="en-IN" w:eastAsia="en-IN"/>
         </w:rPr>
         <w:drawing>
-          <wp:inline distT="0" distB="0" distL="0" distR="0" wp14:anchorId="5EA3F337" wp14:editId="25F589BB">
-            <wp:extent cx="5648325" cy="1438275"/>
+          <wp:inline distT="0" distB="0" distL="0" distR="0" wp14:anchorId="105A74FE" wp14:editId="7A13AA3F">
+            <wp:extent cx="5381625" cy="1114425"/>
             <wp:effectExtent l="0" t="0" r="9525" b="9525"/>
-            <wp:docPr id="26" name="Picture 26"/>
+            <wp:docPr id="25" name="Picture 25"/>
             <wp:cNvGraphicFramePr>
               <a:graphicFrameLocks xmlns:a="http://schemas.openxmlformats.org/drawingml/2006/main" noChangeAspect="1"/>
             </wp:cNvGraphicFramePr>
@@ -1569,7 +1565,7 @@
                   <pic:spPr>
                     <a:xfrm>
                       <a:off x="0" y="0"/>
-                      <a:ext cx="5648325" cy="1438275"/>
+                      <a:ext cx="5381625" cy="1114425"/>
                     </a:xfrm>
                     <a:prstGeom prst="rect">
                       <a:avLst/>
@@ -1591,22 +1587,20 @@
         </w:numPr>
       </w:pPr>
       <w:r>
-        <w:t>De-structure to Swap variables:</w:t>
-      </w:r>
-    </w:p>
-    <w:p>
-      <w:pPr>
-        <w:pStyle w:val="ListParagraph"/>
-      </w:pPr>
+        <w:t>Mixture of default values and De-Structuring here:</w:t>
+      </w:r>
+    </w:p>
+    <w:p>
       <w:r>
         <w:rPr>
           <w:noProof/>
+          <w:lang w:val="en-IN" w:eastAsia="en-IN"/>
         </w:rPr>
         <w:drawing>
-          <wp:inline distT="0" distB="0" distL="0" distR="0" wp14:anchorId="22C7DBCD" wp14:editId="757B73E4">
-            <wp:extent cx="5943600" cy="1177925"/>
-            <wp:effectExtent l="0" t="0" r="0" b="3175"/>
-            <wp:docPr id="27" name="Picture 27"/>
+          <wp:inline distT="0" distB="0" distL="0" distR="0" wp14:anchorId="5EA3F337" wp14:editId="25F589BB">
+            <wp:extent cx="5648325" cy="1438275"/>
+            <wp:effectExtent l="0" t="0" r="9525" b="9525"/>
+            <wp:docPr id="26" name="Picture 26"/>
             <wp:cNvGraphicFramePr>
               <a:graphicFrameLocks xmlns:a="http://schemas.openxmlformats.org/drawingml/2006/main" noChangeAspect="1"/>
             </wp:cNvGraphicFramePr>
@@ -1626,7 +1620,7 @@
                   <pic:spPr>
                     <a:xfrm>
                       <a:off x="0" y="0"/>
-                      <a:ext cx="5943600" cy="1177925"/>
+                      <a:ext cx="5648325" cy="1438275"/>
                     </a:xfrm>
                     <a:prstGeom prst="rect">
                       <a:avLst/>
@@ -1648,22 +1642,23 @@
         </w:numPr>
       </w:pPr>
       <w:r>
-        <w:t>Ignore certain values:</w:t>
-      </w:r>
-    </w:p>
-    <w:p>
-      <w:pPr>
-        <w:ind w:left="360"/>
+        <w:t>De-structure to Swap variables:</w:t>
+      </w:r>
+    </w:p>
+    <w:p>
+      <w:pPr>
+        <w:pStyle w:val="ListParagraph"/>
       </w:pPr>
       <w:r>
         <w:rPr>
           <w:noProof/>
+          <w:lang w:val="en-IN" w:eastAsia="en-IN"/>
         </w:rPr>
         <w:drawing>
-          <wp:inline distT="0" distB="0" distL="0" distR="0" wp14:anchorId="2682F05B" wp14:editId="699EC578">
-            <wp:extent cx="5591175" cy="1276350"/>
-            <wp:effectExtent l="0" t="0" r="9525" b="0"/>
-            <wp:docPr id="28" name="Picture 28"/>
+          <wp:inline distT="0" distB="0" distL="0" distR="0" wp14:anchorId="22C7DBCD" wp14:editId="757B73E4">
+            <wp:extent cx="5943600" cy="1177925"/>
+            <wp:effectExtent l="0" t="0" r="0" b="3175"/>
+            <wp:docPr id="27" name="Picture 27"/>
             <wp:cNvGraphicFramePr>
               <a:graphicFrameLocks xmlns:a="http://schemas.openxmlformats.org/drawingml/2006/main" noChangeAspect="1"/>
             </wp:cNvGraphicFramePr>
@@ -1683,7 +1678,7 @@
                   <pic:spPr>
                     <a:xfrm>
                       <a:off x="0" y="0"/>
-                      <a:ext cx="5591175" cy="1276350"/>
+                      <a:ext cx="5943600" cy="1177925"/>
                     </a:xfrm>
                     <a:prstGeom prst="rect">
                       <a:avLst/>
@@ -1705,23 +1700,23 @@
         </w:numPr>
       </w:pPr>
       <w:r>
-        <w:t>Immediate de-structure after creation:</w:t>
-      </w:r>
-    </w:p>
-    <w:p>
-      <w:pPr>
-        <w:pStyle w:val="ListParagraph"/>
+        <w:t>Ignore certain values:</w:t>
+      </w:r>
+    </w:p>
+    <w:p>
+      <w:pPr>
+        <w:ind w:left="360"/>
       </w:pPr>
       <w:r>
         <w:rPr>
           <w:noProof/>
-        </w:rPr>
-        <w:lastRenderedPageBreak/>
+          <w:lang w:val="en-IN" w:eastAsia="en-IN"/>
+        </w:rPr>
         <w:drawing>
-          <wp:inline distT="0" distB="0" distL="0" distR="0" wp14:anchorId="09DD6FCC" wp14:editId="6FF70F06">
-            <wp:extent cx="5410200" cy="2019300"/>
-            <wp:effectExtent l="0" t="0" r="0" b="0"/>
-            <wp:docPr id="29" name="Picture 29"/>
+          <wp:inline distT="0" distB="0" distL="0" distR="0" wp14:anchorId="2682F05B" wp14:editId="699EC578">
+            <wp:extent cx="5591175" cy="1276350"/>
+            <wp:effectExtent l="0" t="0" r="9525" b="0"/>
+            <wp:docPr id="28" name="Picture 28"/>
             <wp:cNvGraphicFramePr>
               <a:graphicFrameLocks xmlns:a="http://schemas.openxmlformats.org/drawingml/2006/main" noChangeAspect="1"/>
             </wp:cNvGraphicFramePr>
@@ -1741,7 +1736,7 @@
                   <pic:spPr>
                     <a:xfrm>
                       <a:off x="0" y="0"/>
-                      <a:ext cx="5410200" cy="2019300"/>
+                      <a:ext cx="5591175" cy="1276350"/>
                     </a:xfrm>
                     <a:prstGeom prst="rect">
                       <a:avLst/>
@@ -1763,26 +1758,24 @@
         </w:numPr>
       </w:pPr>
       <w:r>
-        <w:t>de-structuring the objects:</w:t>
-      </w:r>
-    </w:p>
-    <w:p>
-      <w:pPr>
-        <w:pStyle w:val="ListParagraph"/>
-        <w:numPr>
-          <w:ilvl w:val="0"/>
-          <w:numId w:val="1"/>
-        </w:numPr>
+        <w:t>Immediate de-structure after creation:</w:t>
+      </w:r>
+    </w:p>
+    <w:p>
+      <w:pPr>
+        <w:pStyle w:val="ListParagraph"/>
       </w:pPr>
       <w:r>
         <w:rPr>
           <w:noProof/>
-        </w:rPr>
+          <w:lang w:val="en-IN" w:eastAsia="en-IN"/>
+        </w:rPr>
+        <w:lastRenderedPageBreak/>
         <w:drawing>
-          <wp:inline distT="0" distB="0" distL="0" distR="0" wp14:anchorId="61AEA869" wp14:editId="207D57B3">
-            <wp:extent cx="5943600" cy="1971675"/>
-            <wp:effectExtent l="0" t="0" r="0" b="9525"/>
-            <wp:docPr id="30" name="Picture 30"/>
+          <wp:inline distT="0" distB="0" distL="0" distR="0" wp14:anchorId="09DD6FCC" wp14:editId="6FF70F06">
+            <wp:extent cx="5410200" cy="2019300"/>
+            <wp:effectExtent l="0" t="0" r="0" b="0"/>
+            <wp:docPr id="29" name="Picture 29"/>
             <wp:cNvGraphicFramePr>
               <a:graphicFrameLocks xmlns:a="http://schemas.openxmlformats.org/drawingml/2006/main" noChangeAspect="1"/>
             </wp:cNvGraphicFramePr>
@@ -1802,7 +1795,7 @@
                   <pic:spPr>
                     <a:xfrm>
                       <a:off x="0" y="0"/>
-                      <a:ext cx="5943600" cy="1971675"/>
+                      <a:ext cx="5410200" cy="2019300"/>
                     </a:xfrm>
                     <a:prstGeom prst="rect">
                       <a:avLst/>
@@ -1824,14 +1817,27 @@
         </w:numPr>
       </w:pPr>
       <w:r>
+        <w:t>de-structuring the objects:</w:t>
+      </w:r>
+    </w:p>
+    <w:p>
+      <w:pPr>
+        <w:pStyle w:val="ListParagraph"/>
+        <w:numPr>
+          <w:ilvl w:val="0"/>
+          <w:numId w:val="1"/>
+        </w:numPr>
+      </w:pPr>
+      <w:r>
         <w:rPr>
           <w:noProof/>
+          <w:lang w:val="en-IN" w:eastAsia="en-IN"/>
         </w:rPr>
         <w:drawing>
-          <wp:inline distT="0" distB="0" distL="0" distR="0" wp14:anchorId="5962916B" wp14:editId="5A64CDA8">
-            <wp:extent cx="5943600" cy="1746250"/>
-            <wp:effectExtent l="0" t="0" r="0" b="6350"/>
-            <wp:docPr id="31" name="Picture 31"/>
+          <wp:inline distT="0" distB="0" distL="0" distR="0" wp14:anchorId="61AEA869" wp14:editId="207D57B3">
+            <wp:extent cx="5943600" cy="1971675"/>
+            <wp:effectExtent l="0" t="0" r="0" b="9525"/>
+            <wp:docPr id="30" name="Picture 30"/>
             <wp:cNvGraphicFramePr>
               <a:graphicFrameLocks xmlns:a="http://schemas.openxmlformats.org/drawingml/2006/main" noChangeAspect="1"/>
             </wp:cNvGraphicFramePr>
@@ -1851,7 +1857,7 @@
                   <pic:spPr>
                     <a:xfrm>
                       <a:off x="0" y="0"/>
-                      <a:ext cx="5943600" cy="1746250"/>
+                      <a:ext cx="5943600" cy="1971675"/>
                     </a:xfrm>
                     <a:prstGeom prst="rect">
                       <a:avLst/>
@@ -1873,26 +1879,15 @@
         </w:numPr>
       </w:pPr>
       <w:r>
-        <w:t>Using alias for the object property names:</w:t>
-      </w:r>
-    </w:p>
-    <w:p>
-      <w:pPr>
-        <w:pStyle w:val="ListParagraph"/>
-        <w:numPr>
-          <w:ilvl w:val="0"/>
-          <w:numId w:val="1"/>
-        </w:numPr>
-      </w:pPr>
-      <w:r>
         <w:rPr>
           <w:noProof/>
+          <w:lang w:val="en-IN" w:eastAsia="en-IN"/>
         </w:rPr>
         <w:drawing>
-          <wp:inline distT="0" distB="0" distL="0" distR="0" wp14:anchorId="1E847015" wp14:editId="57818865">
-            <wp:extent cx="5943600" cy="2045970"/>
-            <wp:effectExtent l="0" t="0" r="0" b="0"/>
-            <wp:docPr id="32" name="Picture 32"/>
+          <wp:inline distT="0" distB="0" distL="0" distR="0" wp14:anchorId="5962916B" wp14:editId="5A64CDA8">
+            <wp:extent cx="5943600" cy="1746250"/>
+            <wp:effectExtent l="0" t="0" r="0" b="6350"/>
+            <wp:docPr id="31" name="Picture 31"/>
             <wp:cNvGraphicFramePr>
               <a:graphicFrameLocks xmlns:a="http://schemas.openxmlformats.org/drawingml/2006/main" noChangeAspect="1"/>
             </wp:cNvGraphicFramePr>
@@ -1912,7 +1907,7 @@
                   <pic:spPr>
                     <a:xfrm>
                       <a:off x="0" y="0"/>
-                      <a:ext cx="5943600" cy="2045970"/>
+                      <a:ext cx="5943600" cy="1746250"/>
                     </a:xfrm>
                     <a:prstGeom prst="rect">
                       <a:avLst/>
@@ -1934,95 +1929,27 @@
         </w:numPr>
       </w:pPr>
       <w:r>
-        <w:lastRenderedPageBreak/>
-        <w:t xml:space="preserve"> </w:t>
-      </w:r>
-    </w:p>
-    <w:p>
-      <w:pPr>
-        <w:pStyle w:val="ListParagraph"/>
-      </w:pPr>
-    </w:p>
-    <w:p>
-      <w:pPr>
-        <w:pStyle w:val="ListParagraph"/>
-      </w:pPr>
-    </w:p>
-    <w:p>
-      <w:pPr>
-        <w:pStyle w:val="ListParagraph"/>
-        <w:rPr>
-          <w:b/>
-          <w:sz w:val="40"/>
-          <w:szCs w:val="40"/>
-          <w:u w:val="single"/>
-        </w:rPr>
-      </w:pPr>
-      <w:r>
-        <w:rPr>
-          <w:b/>
-          <w:sz w:val="40"/>
-          <w:szCs w:val="40"/>
-          <w:u w:val="single"/>
-        </w:rPr>
-        <w:t xml:space="preserve">Section 2: </w:t>
-      </w:r>
-      <w:r>
-        <w:rPr>
-          <w:b/>
-          <w:sz w:val="40"/>
-          <w:szCs w:val="40"/>
-          <w:u w:val="single"/>
-        </w:rPr>
-        <w:t>By Traversy Media</w:t>
-      </w:r>
-    </w:p>
-    <w:p>
-      <w:pPr>
-        <w:pStyle w:val="ListParagraph"/>
-      </w:pPr>
-    </w:p>
-    <w:p>
-      <w:pPr>
-        <w:pStyle w:val="ListParagraph"/>
-        <w:numPr>
-          <w:ilvl w:val="0"/>
-          <w:numId w:val="3"/>
-        </w:numPr>
-      </w:pPr>
-      <w:r>
-        <w:t>JavaScript is a language based on EcmaScript Standerd.</w:t>
-      </w:r>
-    </w:p>
-    <w:p>
-      <w:pPr>
-        <w:pStyle w:val="ListParagraph"/>
-        <w:numPr>
-          <w:ilvl w:val="0"/>
-          <w:numId w:val="3"/>
-        </w:numPr>
-      </w:pPr>
-      <w:r>
-        <w:t>Classes and Inheritance in JavaScript ES6.</w:t>
-      </w:r>
-    </w:p>
-    <w:p>
-      <w:pPr>
-        <w:pStyle w:val="ListParagraph"/>
-        <w:numPr>
-          <w:ilvl w:val="0"/>
-          <w:numId w:val="3"/>
+        <w:t>Using alias for the object property names:</w:t>
+      </w:r>
+    </w:p>
+    <w:p>
+      <w:pPr>
+        <w:pStyle w:val="ListParagraph"/>
+        <w:numPr>
+          <w:ilvl w:val="0"/>
+          <w:numId w:val="1"/>
         </w:numPr>
       </w:pPr>
       <w:r>
         <w:rPr>
           <w:noProof/>
+          <w:lang w:val="en-IN" w:eastAsia="en-IN"/>
         </w:rPr>
         <w:drawing>
-          <wp:inline distT="0" distB="0" distL="0" distR="0" wp14:anchorId="233986A9" wp14:editId="3B90F1E0">
-            <wp:extent cx="4791075" cy="2314575"/>
-            <wp:effectExtent l="0" t="0" r="9525" b="9525"/>
-            <wp:docPr id="14" name="Picture 14"/>
+          <wp:inline distT="0" distB="0" distL="0" distR="0" wp14:anchorId="1E847015" wp14:editId="57818865">
+            <wp:extent cx="5943600" cy="2045970"/>
+            <wp:effectExtent l="0" t="0" r="0" b="0"/>
+            <wp:docPr id="32" name="Picture 32"/>
             <wp:cNvGraphicFramePr>
               <a:graphicFrameLocks xmlns:a="http://schemas.openxmlformats.org/drawingml/2006/main" noChangeAspect="1"/>
             </wp:cNvGraphicFramePr>
@@ -2042,7 +1969,7 @@
                   <pic:spPr>
                     <a:xfrm>
                       <a:off x="0" y="0"/>
-                      <a:ext cx="4791075" cy="2314575"/>
+                      <a:ext cx="5943600" cy="2045970"/>
                     </a:xfrm>
                     <a:prstGeom prst="rect">
                       <a:avLst/>
@@ -2060,11 +1987,68 @@
         <w:pStyle w:val="ListParagraph"/>
         <w:numPr>
           <w:ilvl w:val="0"/>
+          <w:numId w:val="1"/>
+        </w:numPr>
+      </w:pPr>
+      <w:r>
+        <w:lastRenderedPageBreak/>
+        <w:t xml:space="preserve"> </w:t>
+      </w:r>
+    </w:p>
+    <w:p>
+      <w:pPr>
+        <w:pStyle w:val="ListParagraph"/>
+      </w:pPr>
+    </w:p>
+    <w:p>
+      <w:pPr>
+        <w:pStyle w:val="ListParagraph"/>
+      </w:pPr>
+    </w:p>
+    <w:p>
+      <w:pPr>
+        <w:pStyle w:val="ListParagraph"/>
+        <w:rPr>
+          <w:b/>
+          <w:sz w:val="40"/>
+          <w:szCs w:val="40"/>
+          <w:u w:val="single"/>
+        </w:rPr>
+      </w:pPr>
+      <w:r>
+        <w:rPr>
+          <w:b/>
+          <w:sz w:val="40"/>
+          <w:szCs w:val="40"/>
+          <w:u w:val="single"/>
+        </w:rPr>
+        <w:t xml:space="preserve">Section 2: </w:t>
+      </w:r>
+      <w:r>
+        <w:rPr>
+          <w:b/>
+          <w:sz w:val="40"/>
+          <w:szCs w:val="40"/>
+          <w:u w:val="single"/>
+        </w:rPr>
+        <w:t>By Traversy Media</w:t>
+      </w:r>
+    </w:p>
+    <w:p>
+      <w:pPr>
+        <w:pStyle w:val="ListParagraph"/>
+      </w:pPr>
+    </w:p>
+    <w:p>
+      <w:pPr>
+        <w:pStyle w:val="ListParagraph"/>
+        <w:numPr>
+          <w:ilvl w:val="0"/>
           <w:numId w:val="3"/>
         </w:numPr>
       </w:pPr>
       <w:r>
-        <w:t>Constructor is the method that get initiated when the class gets loaded.</w:t>
+        <w:t>JavaScript is a language based on EcmaScript Standerd.</w:t>
       </w:r>
     </w:p>
     <w:p>
@@ -2076,7 +2060,7 @@
         </w:numPr>
       </w:pPr>
       <w:r>
-        <w:t>This inside the constructor is new empty object.</w:t>
+        <w:t>Classes and Inheritance in JavaScript ES6.</w:t>
       </w:r>
     </w:p>
     <w:p>
@@ -2090,12 +2074,13 @@
       <w:r>
         <w:rPr>
           <w:noProof/>
+          <w:lang w:val="en-IN" w:eastAsia="en-IN"/>
         </w:rPr>
         <w:drawing>
-          <wp:inline distT="0" distB="0" distL="0" distR="0" wp14:anchorId="062CFDE1" wp14:editId="60D8FA46">
-            <wp:extent cx="5943600" cy="3227705"/>
-            <wp:effectExtent l="0" t="0" r="0" b="0"/>
-            <wp:docPr id="34" name="Picture 34"/>
+          <wp:inline distT="0" distB="0" distL="0" distR="0" wp14:anchorId="233986A9" wp14:editId="3B90F1E0">
+            <wp:extent cx="4791075" cy="2314575"/>
+            <wp:effectExtent l="0" t="0" r="9525" b="9525"/>
+            <wp:docPr id="14" name="Picture 14"/>
             <wp:cNvGraphicFramePr>
               <a:graphicFrameLocks xmlns:a="http://schemas.openxmlformats.org/drawingml/2006/main" noChangeAspect="1"/>
             </wp:cNvGraphicFramePr>
@@ -2115,7 +2100,7 @@
                   <pic:spPr>
                     <a:xfrm>
                       <a:off x="0" y="0"/>
-                      <a:ext cx="5943600" cy="3227705"/>
+                      <a:ext cx="4791075" cy="2314575"/>
                     </a:xfrm>
                     <a:prstGeom prst="rect">
                       <a:avLst/>
@@ -2137,10 +2122,7 @@
         </w:numPr>
       </w:pPr>
       <w:r>
-        <w:t xml:space="preserve"> </w:t>
-      </w:r>
-      <w:r>
-        <w:t>Static method:</w:t>
+        <w:t>Constructor is the method that get initiated when the class gets loaded.</w:t>
       </w:r>
     </w:p>
     <w:p>
@@ -2152,46 +2134,7 @@
         </w:numPr>
       </w:pPr>
       <w:r>
-        <w:rPr>
-          <w:rStyle w:val="seosummary"/>
-          <w:rFonts w:ascii="Arial" w:hAnsi="Arial" w:cs="Arial"/>
-          <w:color w:val="333333"/>
-          <w:spacing w:val="-1"/>
-          <w:bdr w:val="none" w:sz="0" w:space="0" w:color="auto" w:frame="1"/>
-          <w:shd w:val="clear" w:color="auto" w:fill="FFFFFF"/>
-        </w:rPr>
-        <w:t>The </w:t>
-      </w:r>
-      <w:r>
-        <w:rPr>
-          <w:rStyle w:val="Strong"/>
-          <w:rFonts w:ascii="Consolas" w:hAnsi="Consolas" w:cs="Consolas"/>
-          <w:color w:val="333333"/>
-          <w:spacing w:val="-1"/>
-          <w:bdr w:val="none" w:sz="0" w:space="0" w:color="auto" w:frame="1"/>
-          <w:shd w:val="clear" w:color="auto" w:fill="FFFFFF"/>
-        </w:rPr>
-        <w:t>static</w:t>
-      </w:r>
-      <w:r>
-        <w:rPr>
-          <w:rStyle w:val="seosummary"/>
-          <w:rFonts w:ascii="Arial" w:hAnsi="Arial" w:cs="Arial"/>
-          <w:color w:val="333333"/>
-          <w:spacing w:val="-1"/>
-          <w:bdr w:val="none" w:sz="0" w:space="0" w:color="auto" w:frame="1"/>
-          <w:shd w:val="clear" w:color="auto" w:fill="FFFFFF"/>
-        </w:rPr>
-        <w:t> keyword defines a static method for a class. Static methods aren't called on instances of the class. Instead, they're called on the class itself.</w:t>
-      </w:r>
-      <w:r>
-        <w:rPr>
-          <w:rFonts w:ascii="Arial" w:hAnsi="Arial" w:cs="Arial"/>
-          <w:color w:val="333333"/>
-          <w:spacing w:val="-1"/>
-          <w:shd w:val="clear" w:color="auto" w:fill="FFFFFF"/>
-        </w:rPr>
-        <w:t> </w:t>
+        <w:t>This inside the constructor is new empty object.</w:t>
       </w:r>
     </w:p>
     <w:p>
@@ -2205,13 +2148,13 @@
       <w:r>
         <w:rPr>
           <w:noProof/>
-        </w:rPr>
-        <w:lastRenderedPageBreak/>
+          <w:lang w:val="en-IN" w:eastAsia="en-IN"/>
+        </w:rPr>
         <w:drawing>
-          <wp:inline distT="0" distB="0" distL="0" distR="0" wp14:anchorId="12526226" wp14:editId="24D7089F">
-            <wp:extent cx="5762625" cy="3305175"/>
-            <wp:effectExtent l="0" t="0" r="9525" b="9525"/>
-            <wp:docPr id="35" name="Picture 35"/>
+          <wp:inline distT="0" distB="0" distL="0" distR="0" wp14:anchorId="062CFDE1" wp14:editId="60D8FA46">
+            <wp:extent cx="5943600" cy="3227705"/>
+            <wp:effectExtent l="0" t="0" r="0" b="0"/>
+            <wp:docPr id="34" name="Picture 34"/>
             <wp:cNvGraphicFramePr>
               <a:graphicFrameLocks xmlns:a="http://schemas.openxmlformats.org/drawingml/2006/main" noChangeAspect="1"/>
             </wp:cNvGraphicFramePr>
@@ -2231,7 +2174,7 @@
                   <pic:spPr>
                     <a:xfrm>
                       <a:off x="0" y="0"/>
-                      <a:ext cx="5762625" cy="3305175"/>
+                      <a:ext cx="5943600" cy="3227705"/>
                     </a:xfrm>
                     <a:prstGeom prst="rect">
                       <a:avLst/>
@@ -2253,7 +2196,10 @@
         </w:numPr>
       </w:pPr>
       <w:r>
-        <w:t>Now, we will also extend the class in JavaScript</w:t>
+        <w:t xml:space="preserve"> </w:t>
+      </w:r>
+      <w:r>
+        <w:t>Static method:</w:t>
       </w:r>
     </w:p>
     <w:p>
@@ -2266,13 +2212,66 @@
       </w:pPr>
       <w:r>
         <w:rPr>
+          <w:rStyle w:val="seosummary"/>
+          <w:rFonts w:ascii="Arial" w:hAnsi="Arial" w:cs="Arial"/>
+          <w:color w:val="333333"/>
+          <w:spacing w:val="-1"/>
+          <w:bdr w:val="none" w:sz="0" w:space="0" w:color="auto" w:frame="1"/>
+          <w:shd w:val="clear" w:color="auto" w:fill="FFFFFF"/>
+        </w:rPr>
+        <w:t>The </w:t>
+      </w:r>
+      <w:r>
+        <w:rPr>
+          <w:rStyle w:val="Strong"/>
+          <w:rFonts w:ascii="Consolas" w:hAnsi="Consolas" w:cs="Consolas"/>
+          <w:color w:val="333333"/>
+          <w:spacing w:val="-1"/>
+          <w:bdr w:val="none" w:sz="0" w:space="0" w:color="auto" w:frame="1"/>
+          <w:shd w:val="clear" w:color="auto" w:fill="FFFFFF"/>
+        </w:rPr>
+        <w:t>static</w:t>
+      </w:r>
+      <w:r>
+        <w:rPr>
+          <w:rStyle w:val="seosummary"/>
+          <w:rFonts w:ascii="Arial" w:hAnsi="Arial" w:cs="Arial"/>
+          <w:color w:val="333333"/>
+          <w:spacing w:val="-1"/>
+          <w:bdr w:val="none" w:sz="0" w:space="0" w:color="auto" w:frame="1"/>
+          <w:shd w:val="clear" w:color="auto" w:fill="FFFFFF"/>
+        </w:rPr>
+        <w:t> keyword defines a static method for a class. Static methods aren't called on instances of the class. Instead, they're called on the class itself.</w:t>
+      </w:r>
+      <w:r>
+        <w:rPr>
+          <w:rFonts w:ascii="Arial" w:hAnsi="Arial" w:cs="Arial"/>
+          <w:color w:val="333333"/>
+          <w:spacing w:val="-1"/>
+          <w:shd w:val="clear" w:color="auto" w:fill="FFFFFF"/>
+        </w:rPr>
+        <w:t> </w:t>
+      </w:r>
+    </w:p>
+    <w:p>
+      <w:pPr>
+        <w:pStyle w:val="ListParagraph"/>
+        <w:numPr>
+          <w:ilvl w:val="0"/>
+          <w:numId w:val="3"/>
+        </w:numPr>
+      </w:pPr>
+      <w:r>
+        <w:rPr>
           <w:noProof/>
-        </w:rPr>
+          <w:lang w:val="en-IN" w:eastAsia="en-IN"/>
+        </w:rPr>
+        <w:lastRenderedPageBreak/>
         <w:drawing>
-          <wp:inline distT="0" distB="0" distL="0" distR="0" wp14:anchorId="262324A5" wp14:editId="68017EED">
-            <wp:extent cx="4133850" cy="4314825"/>
-            <wp:effectExtent l="0" t="0" r="0" b="9525"/>
-            <wp:docPr id="36" name="Picture 36"/>
+          <wp:inline distT="0" distB="0" distL="0" distR="0" wp14:anchorId="12526226" wp14:editId="24D7089F">
+            <wp:extent cx="5762625" cy="3305175"/>
+            <wp:effectExtent l="0" t="0" r="9525" b="9525"/>
+            <wp:docPr id="35" name="Picture 35"/>
             <wp:cNvGraphicFramePr>
               <a:graphicFrameLocks xmlns:a="http://schemas.openxmlformats.org/drawingml/2006/main" noChangeAspect="1"/>
             </wp:cNvGraphicFramePr>
@@ -2292,7 +2291,7 @@
                   <pic:spPr>
                     <a:xfrm>
                       <a:off x="0" y="0"/>
-                      <a:ext cx="4133850" cy="4314825"/>
+                      <a:ext cx="5762625" cy="3305175"/>
                     </a:xfrm>
                     <a:prstGeom prst="rect">
                       <a:avLst/>
@@ -2314,7 +2313,7 @@
         </w:numPr>
       </w:pPr>
       <w:r>
-        <w:t>It also contains the use of super method.</w:t>
+        <w:t>Now, we will also extend the class in JavaScript</w:t>
       </w:r>
     </w:p>
     <w:p>
@@ -2326,27 +2325,15 @@
         </w:numPr>
       </w:pPr>
       <w:r>
-        <w:t>New String and Number Methods</w:t>
-      </w:r>
-    </w:p>
-    <w:p>
-      <w:pPr>
-        <w:pStyle w:val="ListParagraph"/>
-        <w:numPr>
-          <w:ilvl w:val="0"/>
-          <w:numId w:val="3"/>
-        </w:numPr>
-      </w:pPr>
-      <w:r>
         <w:rPr>
           <w:noProof/>
-        </w:rPr>
-        <w:lastRenderedPageBreak/>
+          <w:lang w:val="en-IN" w:eastAsia="en-IN"/>
+        </w:rPr>
         <w:drawing>
-          <wp:inline distT="0" distB="0" distL="0" distR="0" wp14:anchorId="30134532" wp14:editId="352FFD0C">
-            <wp:extent cx="3743325" cy="1885950"/>
-            <wp:effectExtent l="0" t="0" r="9525" b="0"/>
-            <wp:docPr id="37" name="Picture 37"/>
+          <wp:inline distT="0" distB="0" distL="0" distR="0" wp14:anchorId="262324A5" wp14:editId="68017EED">
+            <wp:extent cx="4133850" cy="4314825"/>
+            <wp:effectExtent l="0" t="0" r="0" b="9525"/>
+            <wp:docPr id="36" name="Picture 36"/>
             <wp:cNvGraphicFramePr>
               <a:graphicFrameLocks xmlns:a="http://schemas.openxmlformats.org/drawingml/2006/main" noChangeAspect="1"/>
             </wp:cNvGraphicFramePr>
@@ -2366,7 +2353,7 @@
                   <pic:spPr>
                     <a:xfrm>
                       <a:off x="0" y="0"/>
-                      <a:ext cx="3743325" cy="1885950"/>
+                      <a:ext cx="4133850" cy="4314825"/>
                     </a:xfrm>
                     <a:prstGeom prst="rect">
                       <a:avLst/>
@@ -2388,14 +2375,40 @@
         </w:numPr>
       </w:pPr>
       <w:r>
+        <w:t>It also contains the use of super method.</w:t>
+      </w:r>
+    </w:p>
+    <w:p>
+      <w:pPr>
+        <w:pStyle w:val="ListParagraph"/>
+        <w:numPr>
+          <w:ilvl w:val="0"/>
+          <w:numId w:val="3"/>
+        </w:numPr>
+      </w:pPr>
+      <w:r>
+        <w:t>New String and Number Methods</w:t>
+      </w:r>
+    </w:p>
+    <w:p>
+      <w:pPr>
+        <w:pStyle w:val="ListParagraph"/>
+        <w:numPr>
+          <w:ilvl w:val="0"/>
+          <w:numId w:val="3"/>
+        </w:numPr>
+      </w:pPr>
+      <w:r>
         <w:rPr>
           <w:noProof/>
-        </w:rPr>
+          <w:lang w:val="en-IN" w:eastAsia="en-IN"/>
+        </w:rPr>
+        <w:lastRenderedPageBreak/>
         <w:drawing>
-          <wp:inline distT="0" distB="0" distL="0" distR="0" wp14:anchorId="00A943D4" wp14:editId="4032816D">
-            <wp:extent cx="4819650" cy="2638425"/>
-            <wp:effectExtent l="0" t="0" r="0" b="9525"/>
-            <wp:docPr id="38" name="Picture 38"/>
+          <wp:inline distT="0" distB="0" distL="0" distR="0" wp14:anchorId="30134532" wp14:editId="352FFD0C">
+            <wp:extent cx="3743325" cy="1885950"/>
+            <wp:effectExtent l="0" t="0" r="9525" b="0"/>
+            <wp:docPr id="37" name="Picture 37"/>
             <wp:cNvGraphicFramePr>
               <a:graphicFrameLocks xmlns:a="http://schemas.openxmlformats.org/drawingml/2006/main" noChangeAspect="1"/>
             </wp:cNvGraphicFramePr>
@@ -2415,7 +2428,7 @@
                   <pic:spPr>
                     <a:xfrm>
                       <a:off x="0" y="0"/>
-                      <a:ext cx="4819650" cy="2638425"/>
+                      <a:ext cx="3743325" cy="1885950"/>
                     </a:xfrm>
                     <a:prstGeom prst="rect">
                       <a:avLst/>
@@ -2439,12 +2452,13 @@
       <w:r>
         <w:rPr>
           <w:noProof/>
+          <w:lang w:val="en-IN" w:eastAsia="en-IN"/>
         </w:rPr>
         <w:drawing>
-          <wp:inline distT="0" distB="0" distL="0" distR="0" wp14:anchorId="6129B46E" wp14:editId="343E03A8">
-            <wp:extent cx="4191000" cy="3219450"/>
-            <wp:effectExtent l="0" t="0" r="0" b="0"/>
-            <wp:docPr id="39" name="Picture 39"/>
+          <wp:inline distT="0" distB="0" distL="0" distR="0" wp14:anchorId="00A943D4" wp14:editId="4032816D">
+            <wp:extent cx="4819650" cy="2638425"/>
+            <wp:effectExtent l="0" t="0" r="0" b="9525"/>
+            <wp:docPr id="38" name="Picture 38"/>
             <wp:cNvGraphicFramePr>
               <a:graphicFrameLocks xmlns:a="http://schemas.openxmlformats.org/drawingml/2006/main" noChangeAspect="1"/>
             </wp:cNvGraphicFramePr>
@@ -2464,7 +2478,7 @@
                   <pic:spPr>
                     <a:xfrm>
                       <a:off x="0" y="0"/>
-                      <a:ext cx="4191000" cy="3219450"/>
+                      <a:ext cx="4819650" cy="2638425"/>
                     </a:xfrm>
                     <a:prstGeom prst="rect">
                       <a:avLst/>
@@ -2488,13 +2502,13 @@
       <w:r>
         <w:rPr>
           <w:noProof/>
-        </w:rPr>
-        <w:lastRenderedPageBreak/>
+          <w:lang w:val="en-IN" w:eastAsia="en-IN"/>
+        </w:rPr>
         <w:drawing>
-          <wp:inline distT="0" distB="0" distL="0" distR="0" wp14:anchorId="1B9766DA" wp14:editId="713C05BE">
-            <wp:extent cx="4171950" cy="1800225"/>
-            <wp:effectExtent l="0" t="0" r="0" b="9525"/>
-            <wp:docPr id="40" name="Picture 40"/>
+          <wp:inline distT="0" distB="0" distL="0" distR="0" wp14:anchorId="6129B46E" wp14:editId="343E03A8">
+            <wp:extent cx="4191000" cy="3219450"/>
+            <wp:effectExtent l="0" t="0" r="0" b="0"/>
+            <wp:docPr id="39" name="Picture 39"/>
             <wp:cNvGraphicFramePr>
               <a:graphicFrameLocks xmlns:a="http://schemas.openxmlformats.org/drawingml/2006/main" noChangeAspect="1"/>
             </wp:cNvGraphicFramePr>
@@ -2514,7 +2528,7 @@
                   <pic:spPr>
                     <a:xfrm>
                       <a:off x="0" y="0"/>
-                      <a:ext cx="4171950" cy="1800225"/>
+                      <a:ext cx="4191000" cy="3219450"/>
                     </a:xfrm>
                     <a:prstGeom prst="rect">
                       <a:avLst/>
@@ -2538,12 +2552,14 @@
       <w:r>
         <w:rPr>
           <w:noProof/>
-        </w:rPr>
+          <w:lang w:val="en-IN" w:eastAsia="en-IN"/>
+        </w:rPr>
+        <w:lastRenderedPageBreak/>
         <w:drawing>
-          <wp:inline distT="0" distB="0" distL="0" distR="0" wp14:anchorId="0EE4FCCD" wp14:editId="6644A1AB">
-            <wp:extent cx="5419725" cy="2466975"/>
-            <wp:effectExtent l="0" t="0" r="9525" b="9525"/>
-            <wp:docPr id="41" name="Picture 41"/>
+          <wp:inline distT="0" distB="0" distL="0" distR="0" wp14:anchorId="1B9766DA" wp14:editId="713C05BE">
+            <wp:extent cx="4171950" cy="1800225"/>
+            <wp:effectExtent l="0" t="0" r="0" b="9525"/>
+            <wp:docPr id="40" name="Picture 40"/>
             <wp:cNvGraphicFramePr>
               <a:graphicFrameLocks xmlns:a="http://schemas.openxmlformats.org/drawingml/2006/main" noChangeAspect="1"/>
             </wp:cNvGraphicFramePr>
@@ -2563,6 +2579,56 @@
                   <pic:spPr>
                     <a:xfrm>
                       <a:off x="0" y="0"/>
+                      <a:ext cx="4171950" cy="1800225"/>
+                    </a:xfrm>
+                    <a:prstGeom prst="rect">
+                      <a:avLst/>
+                    </a:prstGeom>
+                  </pic:spPr>
+                </pic:pic>
+              </a:graphicData>
+            </a:graphic>
+          </wp:inline>
+        </w:drawing>
+      </w:r>
+    </w:p>
+    <w:p>
+      <w:pPr>
+        <w:pStyle w:val="ListParagraph"/>
+        <w:numPr>
+          <w:ilvl w:val="0"/>
+          <w:numId w:val="3"/>
+        </w:numPr>
+      </w:pPr>
+      <w:r>
+        <w:rPr>
+          <w:noProof/>
+          <w:lang w:val="en-IN" w:eastAsia="en-IN"/>
+        </w:rPr>
+        <w:drawing>
+          <wp:inline distT="0" distB="0" distL="0" distR="0" wp14:anchorId="0EE4FCCD" wp14:editId="6644A1AB">
+            <wp:extent cx="5419725" cy="2466975"/>
+            <wp:effectExtent l="0" t="0" r="9525" b="9525"/>
+            <wp:docPr id="41" name="Picture 41"/>
+            <wp:cNvGraphicFramePr>
+              <a:graphicFrameLocks xmlns:a="http://schemas.openxmlformats.org/drawingml/2006/main" noChangeAspect="1"/>
+            </wp:cNvGraphicFramePr>
+            <a:graphic xmlns:a="http://schemas.openxmlformats.org/drawingml/2006/main">
+              <a:graphicData uri="http://schemas.openxmlformats.org/drawingml/2006/picture">
+                <pic:pic xmlns:pic="http://schemas.openxmlformats.org/drawingml/2006/picture">
+                  <pic:nvPicPr>
+                    <pic:cNvPr id="1" name=""/>
+                    <pic:cNvPicPr/>
+                  </pic:nvPicPr>
+                  <pic:blipFill>
+                    <a:blip r:embed="rId45"/>
+                    <a:stretch>
+                      <a:fillRect/>
+                    </a:stretch>
+                  </pic:blipFill>
+                  <pic:spPr>
+                    <a:xfrm>
+                      <a:off x="0" y="0"/>
                       <a:ext cx="5419725" cy="2466975"/>
                     </a:xfrm>
                     <a:prstGeom prst="rect">
@@ -2627,7 +2693,7 @@
         </w:rPr>
         <w:t> object lets you store unique values of any type, whether </w:t>
       </w:r>
-      <w:hyperlink r:id="rId45" w:tooltip="primitive values: A primitive (primitive value, primitive data type) is data that is not an object and has no methods. In JavaScript, there are 6 primitive data types: string, number, boolean, null, undefined, symbol (new in ECMAScript 2015)." w:history="1">
+      <w:hyperlink r:id="rId46" w:tooltip="primitive values: A primitive (primitive value, primitive data type) is data that is not an object and has no methods. In JavaScript, there are 6 primitive data types: string, number, boolean, null, undefined, symbol (new in ECMAScript 2015)." w:history="1">
         <w:r>
           <w:rPr>
             <w:rStyle w:val="Hyperlink"/>
@@ -2775,6 +2841,7 @@
       <w:r>
         <w:rPr>
           <w:noProof/>
+          <w:lang w:val="en-IN" w:eastAsia="en-IN"/>
         </w:rPr>
         <w:lastRenderedPageBreak/>
         <w:drawing>
@@ -2793,7 +2860,7 @@
                     <pic:cNvPicPr/>
                   </pic:nvPicPr>
                   <pic:blipFill>
-                    <a:blip r:embed="rId46"/>
+                    <a:blip r:embed="rId47"/>
                     <a:stretch>
                       <a:fillRect/>
                     </a:stretch>
@@ -2837,6 +2904,7 @@
       <w:r>
         <w:rPr>
           <w:noProof/>
+          <w:lang w:val="en-IN" w:eastAsia="en-IN"/>
         </w:rPr>
         <w:drawing>
           <wp:inline distT="0" distB="0" distL="0" distR="0" wp14:anchorId="0EA4E87A" wp14:editId="3DEB8363">
@@ -2854,7 +2922,7 @@
                     <pic:cNvPicPr/>
                   </pic:nvPicPr>
                   <pic:blipFill>
-                    <a:blip r:embed="rId47"/>
+                    <a:blip r:embed="rId48"/>
                     <a:stretch>
                       <a:fillRect/>
                     </a:stretch>
@@ -6637,6 +6705,7 @@
         <w:ind w:left="1080"/>
       </w:pPr>
       <w:r>
+        <w:lastRenderedPageBreak/>
         <w:t>A </w:t>
       </w:r>
       <w:r>
@@ -6696,7 +6765,6 @@
         <w:ind w:left="1080"/>
       </w:pPr>
       <w:r>
-        <w:lastRenderedPageBreak/>
         <w:t xml:space="preserve">36. </w:t>
       </w:r>
       <w:r>
@@ -6801,7 +6869,7 @@
         </w:rPr>
         <w:t>, which returns a </w:t>
       </w:r>
-      <w:hyperlink r:id="rId48" w:tooltip="The Generator object is returned by a generator function and it conforms to both the iterable protocol and the iterator protocol." w:history="1">
+      <w:hyperlink r:id="rId49" w:tooltip="The Generator object is returned by a generator function and it conforms to both the iterable protocol and the iterator protocol." w:history="1">
         <w:r>
           <w:rPr>
             <w:rStyle w:val="HTMLCode"/>
@@ -6937,73 +7005,13 @@
       <w:r>
         <w:rPr>
           <w:noProof/>
+          <w:lang w:val="en-IN" w:eastAsia="en-IN"/>
         </w:rPr>
         <w:drawing>
           <wp:inline distT="0" distB="0" distL="0" distR="0" wp14:anchorId="195731E5" wp14:editId="661B642A">
             <wp:extent cx="5943600" cy="2498090"/>
             <wp:effectExtent l="0" t="0" r="0" b="0"/>
             <wp:docPr id="45" name="Picture 45"/>
-            <wp:cNvGraphicFramePr>
-              <a:graphicFrameLocks xmlns:a="http://schemas.openxmlformats.org/drawingml/2006/main" noChangeAspect="1"/>
-            </wp:cNvGraphicFramePr>
-            <a:graphic xmlns:a="http://schemas.openxmlformats.org/drawingml/2006/main">
-              <a:graphicData uri="http://schemas.openxmlformats.org/drawingml/2006/picture">
-                <pic:pic xmlns:pic="http://schemas.openxmlformats.org/drawingml/2006/picture">
-                  <pic:nvPicPr>
-                    <pic:cNvPr id="1" name=""/>
-                    <pic:cNvPicPr/>
-                  </pic:nvPicPr>
-                  <pic:blipFill>
-                    <a:blip r:embed="rId49"/>
-                    <a:stretch>
-                      <a:fillRect/>
-                    </a:stretch>
-                  </pic:blipFill>
-                  <pic:spPr>
-                    <a:xfrm>
-                      <a:off x="0" y="0"/>
-                      <a:ext cx="5943600" cy="2498090"/>
-                    </a:xfrm>
-                    <a:prstGeom prst="rect">
-                      <a:avLst/>
-                    </a:prstGeom>
-                  </pic:spPr>
-                </pic:pic>
-              </a:graphicData>
-            </a:graphic>
-          </wp:inline>
-        </w:drawing>
-      </w:r>
-    </w:p>
-    <w:p>
-      <w:pPr>
-        <w:pStyle w:val="ListParagraph"/>
-        <w:numPr>
-          <w:ilvl w:val="0"/>
-          <w:numId w:val="1"/>
-        </w:numPr>
-      </w:pPr>
-      <w:r>
-        <w:t>Symbols in ES6:</w:t>
-      </w:r>
-    </w:p>
-    <w:p>
-      <w:pPr>
-        <w:pStyle w:val="ListParagraph"/>
-        <w:numPr>
-          <w:ilvl w:val="0"/>
-          <w:numId w:val="1"/>
-        </w:numPr>
-      </w:pPr>
-      <w:r>
-        <w:rPr>
-          <w:noProof/>
-        </w:rPr>
-        <w:drawing>
-          <wp:inline distT="0" distB="0" distL="0" distR="0" wp14:anchorId="25F99E45" wp14:editId="09E9058D">
-            <wp:extent cx="2133600" cy="447675"/>
-            <wp:effectExtent l="0" t="0" r="0" b="9525"/>
-            <wp:docPr id="46" name="Picture 46"/>
             <wp:cNvGraphicFramePr>
               <a:graphicFrameLocks xmlns:a="http://schemas.openxmlformats.org/drawingml/2006/main" noChangeAspect="1"/>
             </wp:cNvGraphicFramePr>
@@ -7023,7 +7031,7 @@
                   <pic:spPr>
                     <a:xfrm>
                       <a:off x="0" y="0"/>
-                      <a:ext cx="2133600" cy="447675"/>
+                      <a:ext cx="5943600" cy="2498090"/>
                     </a:xfrm>
                     <a:prstGeom prst="rect">
                       <a:avLst/>
@@ -7045,14 +7053,27 @@
         </w:numPr>
       </w:pPr>
       <w:r>
+        <w:t>Symbols in ES6:</w:t>
+      </w:r>
+    </w:p>
+    <w:p>
+      <w:pPr>
+        <w:pStyle w:val="ListParagraph"/>
+        <w:numPr>
+          <w:ilvl w:val="0"/>
+          <w:numId w:val="1"/>
+        </w:numPr>
+      </w:pPr>
+      <w:r>
         <w:rPr>
           <w:noProof/>
+          <w:lang w:val="en-IN" w:eastAsia="en-IN"/>
         </w:rPr>
         <w:drawing>
-          <wp:inline distT="0" distB="0" distL="0" distR="0" wp14:anchorId="2D046A2C" wp14:editId="006EC8DC">
-            <wp:extent cx="3695700" cy="933450"/>
-            <wp:effectExtent l="0" t="0" r="0" b="0"/>
-            <wp:docPr id="47" name="Picture 47"/>
+          <wp:inline distT="0" distB="0" distL="0" distR="0" wp14:anchorId="25F99E45" wp14:editId="09E9058D">
+            <wp:extent cx="2133600" cy="447675"/>
+            <wp:effectExtent l="0" t="0" r="0" b="9525"/>
+            <wp:docPr id="46" name="Picture 46"/>
             <wp:cNvGraphicFramePr>
               <a:graphicFrameLocks xmlns:a="http://schemas.openxmlformats.org/drawingml/2006/main" noChangeAspect="1"/>
             </wp:cNvGraphicFramePr>
@@ -7072,7 +7093,7 @@
                   <pic:spPr>
                     <a:xfrm>
                       <a:off x="0" y="0"/>
-                      <a:ext cx="3695700" cy="933450"/>
+                      <a:ext cx="2133600" cy="447675"/>
                     </a:xfrm>
                     <a:prstGeom prst="rect">
                       <a:avLst/>
@@ -7094,39 +7115,15 @@
         </w:numPr>
       </w:pPr>
       <w:r>
-        <w:t>False; true;</w:t>
-      </w:r>
-    </w:p>
-    <w:p>
-      <w:pPr>
-        <w:pStyle w:val="ListParagraph"/>
-        <w:numPr>
-          <w:ilvl w:val="0"/>
-          <w:numId w:val="1"/>
-        </w:numPr>
-      </w:pPr>
-      <w:r>
-        <w:t>Calling generator inside another generator</w:t>
-      </w:r>
-    </w:p>
-    <w:p>
-      <w:pPr>
-        <w:pStyle w:val="ListParagraph"/>
-        <w:numPr>
-          <w:ilvl w:val="0"/>
-          <w:numId w:val="1"/>
-        </w:numPr>
-      </w:pPr>
-      <w:r>
         <w:rPr>
           <w:noProof/>
-        </w:rPr>
-        <w:lastRenderedPageBreak/>
+          <w:lang w:val="en-IN" w:eastAsia="en-IN"/>
+        </w:rPr>
         <w:drawing>
-          <wp:inline distT="0" distB="0" distL="0" distR="0" wp14:anchorId="5347A9D0" wp14:editId="30EC4599">
-            <wp:extent cx="3619500" cy="2905125"/>
-            <wp:effectExtent l="0" t="0" r="0" b="9525"/>
-            <wp:docPr id="48" name="Picture 48"/>
+          <wp:inline distT="0" distB="0" distL="0" distR="0" wp14:anchorId="2D046A2C" wp14:editId="006EC8DC">
+            <wp:extent cx="3695700" cy="933450"/>
+            <wp:effectExtent l="0" t="0" r="0" b="0"/>
+            <wp:docPr id="47" name="Picture 47"/>
             <wp:cNvGraphicFramePr>
               <a:graphicFrameLocks xmlns:a="http://schemas.openxmlformats.org/drawingml/2006/main" noChangeAspect="1"/>
             </wp:cNvGraphicFramePr>
@@ -7146,6 +7143,81 @@
                   <pic:spPr>
                     <a:xfrm>
                       <a:off x="0" y="0"/>
+                      <a:ext cx="3695700" cy="933450"/>
+                    </a:xfrm>
+                    <a:prstGeom prst="rect">
+                      <a:avLst/>
+                    </a:prstGeom>
+                  </pic:spPr>
+                </pic:pic>
+              </a:graphicData>
+            </a:graphic>
+          </wp:inline>
+        </w:drawing>
+      </w:r>
+    </w:p>
+    <w:p>
+      <w:pPr>
+        <w:pStyle w:val="ListParagraph"/>
+        <w:numPr>
+          <w:ilvl w:val="0"/>
+          <w:numId w:val="1"/>
+        </w:numPr>
+      </w:pPr>
+      <w:r>
+        <w:t>False; true;</w:t>
+      </w:r>
+    </w:p>
+    <w:p>
+      <w:pPr>
+        <w:pStyle w:val="ListParagraph"/>
+        <w:numPr>
+          <w:ilvl w:val="0"/>
+          <w:numId w:val="1"/>
+        </w:numPr>
+      </w:pPr>
+      <w:r>
+        <w:t>Calling generator inside another generator</w:t>
+      </w:r>
+    </w:p>
+    <w:p>
+      <w:pPr>
+        <w:pStyle w:val="ListParagraph"/>
+        <w:numPr>
+          <w:ilvl w:val="0"/>
+          <w:numId w:val="1"/>
+        </w:numPr>
+      </w:pPr>
+      <w:r>
+        <w:rPr>
+          <w:noProof/>
+          <w:lang w:val="en-IN" w:eastAsia="en-IN"/>
+        </w:rPr>
+        <w:lastRenderedPageBreak/>
+        <w:drawing>
+          <wp:inline distT="0" distB="0" distL="0" distR="0" wp14:anchorId="5347A9D0" wp14:editId="30EC4599">
+            <wp:extent cx="3619500" cy="2905125"/>
+            <wp:effectExtent l="0" t="0" r="0" b="9525"/>
+            <wp:docPr id="48" name="Picture 48"/>
+            <wp:cNvGraphicFramePr>
+              <a:graphicFrameLocks xmlns:a="http://schemas.openxmlformats.org/drawingml/2006/main" noChangeAspect="1"/>
+            </wp:cNvGraphicFramePr>
+            <a:graphic xmlns:a="http://schemas.openxmlformats.org/drawingml/2006/main">
+              <a:graphicData uri="http://schemas.openxmlformats.org/drawingml/2006/picture">
+                <pic:pic xmlns:pic="http://schemas.openxmlformats.org/drawingml/2006/picture">
+                  <pic:nvPicPr>
+                    <pic:cNvPr id="1" name=""/>
+                    <pic:cNvPicPr/>
+                  </pic:nvPicPr>
+                  <pic:blipFill>
+                    <a:blip r:embed="rId53"/>
+                    <a:stretch>
+                      <a:fillRect/>
+                    </a:stretch>
+                  </pic:blipFill>
+                  <pic:spPr>
+                    <a:xfrm>
+                      <a:off x="0" y="0"/>
                       <a:ext cx="3619500" cy="2905125"/>
                     </a:xfrm>
                     <a:prstGeom prst="rect">
@@ -8412,8 +8484,6 @@
           <w:numId w:val="1"/>
         </w:numPr>
       </w:pPr>
-      <w:bookmarkStart w:id="0" w:name="_GoBack"/>
-      <w:bookmarkEnd w:id="0"/>
     </w:p>
     <w:p>
       <w:pPr>
@@ -8450,8 +8520,8 @@
 </file>
 
 <file path=word/numbering.xml><?xml version="1.0" encoding="utf-8"?>
-<w:numbering xmlns:wpc="http://schemas.microsoft.com/office/word/2010/wordprocessingCanvas" xmlns:cx="http://schemas.microsoft.com/office/drawing/2014/chartex" xmlns:cx1="http://schemas.microsoft.com/office/drawing/2015/9/8/chartex" xmlns:cx2="http://schemas.microsoft.com/office/drawing/2015/10/21/chartex" xmlns:mc="http://schemas.openxmlformats.org/markup-compatibility/2006" xmlns:o="urn:schemas-microsoft-com:office:office" xmlns:r="http://schemas.openxmlformats.org/officeDocument/2006/relationships" xmlns:m="http://schemas.openxmlformats.org/officeDocument/2006/math" xmlns:v="urn:schemas-microsoft-com:vml" xmlns:wp14="http://schemas.microsoft.com/office/word/2010/wordprocessingDrawing" xmlns:wp="http://schemas.openxmlformats.org/drawingml/2006/wordprocessingDrawing" xmlns:w10="urn:schemas-microsoft-com:office:word" xmlns:w="http://schemas.openxmlformats.org/wordprocessingml/2006/main" xmlns:w14="http://schemas.microsoft.com/office/word/2010/wordml" xmlns:w15="http://schemas.microsoft.com/office/word/2012/wordml" xmlns:w16se="http://schemas.microsoft.com/office/word/2015/wordml/symex" xmlns:wpg="http://schemas.microsoft.com/office/word/2010/wordprocessingGroup" xmlns:wpi="http://schemas.microsoft.com/office/word/2010/wordprocessingInk" xmlns:wne="http://schemas.microsoft.com/office/word/2006/wordml" xmlns:wps="http://schemas.microsoft.com/office/word/2010/wordprocessingShape" mc:Ignorable="w14 w15 w16se wp14">
-  <w:abstractNum w:abstractNumId="0" w15:restartNumberingAfterBreak="0">
+<w:numbering xmlns:wpc="http://schemas.microsoft.com/office/word/2010/wordprocessingCanvas" xmlns:mc="http://schemas.openxmlformats.org/markup-compatibility/2006" xmlns:o="urn:schemas-microsoft-com:office:office" xmlns:r="http://schemas.openxmlformats.org/officeDocument/2006/relationships" xmlns:m="http://schemas.openxmlformats.org/officeDocument/2006/math" xmlns:v="urn:schemas-microsoft-com:vml" xmlns:wp14="http://schemas.microsoft.com/office/word/2010/wordprocessingDrawing" xmlns:wp="http://schemas.openxmlformats.org/drawingml/2006/wordprocessingDrawing" xmlns:w10="urn:schemas-microsoft-com:office:word" xmlns:w="http://schemas.openxmlformats.org/wordprocessingml/2006/main" xmlns:w14="http://schemas.microsoft.com/office/word/2010/wordml" xmlns:wpg="http://schemas.microsoft.com/office/word/2010/wordprocessingGroup" xmlns:wpi="http://schemas.microsoft.com/office/word/2010/wordprocessingInk" xmlns:wne="http://schemas.microsoft.com/office/word/2006/wordml" xmlns:wps="http://schemas.microsoft.com/office/word/2010/wordprocessingShape" mc:Ignorable="w14 wp14">
+  <w:abstractNum w:abstractNumId="0">
     <w:nsid w:val="12B978FC"/>
     <w:multiLevelType w:val="hybridMultilevel"/>
     <w:tmpl w:val="E9D8B8EE"/>
@@ -8540,7 +8610,7 @@
       </w:pPr>
     </w:lvl>
   </w:abstractNum>
-  <w:abstractNum w:abstractNumId="1" w15:restartNumberingAfterBreak="0">
+  <w:abstractNum w:abstractNumId="1">
     <w:nsid w:val="489C46CC"/>
     <w:multiLevelType w:val="hybridMultilevel"/>
     <w:tmpl w:val="96280B42"/>
@@ -8629,7 +8699,7 @@
       </w:pPr>
     </w:lvl>
   </w:abstractNum>
-  <w:abstractNum w:abstractNumId="2" w15:restartNumberingAfterBreak="0">
+  <w:abstractNum w:abstractNumId="2">
     <w:nsid w:val="700416DD"/>
     <w:multiLevelType w:val="hybridMultilevel"/>
     <w:tmpl w:val="EC3EA9C0"/>
@@ -8731,7 +8801,7 @@
 </file>
 
 <file path=word/styles.xml><?xml version="1.0" encoding="utf-8"?>
-<w:styles xmlns:mc="http://schemas.openxmlformats.org/markup-compatibility/2006" xmlns:r="http://schemas.openxmlformats.org/officeDocument/2006/relationships" xmlns:w="http://schemas.openxmlformats.org/wordprocessingml/2006/main" xmlns:w14="http://schemas.microsoft.com/office/word/2010/wordml" xmlns:w15="http://schemas.microsoft.com/office/word/2012/wordml" xmlns:w16se="http://schemas.microsoft.com/office/word/2015/wordml/symex" mc:Ignorable="w14 w15 w16se">
+<w:styles xmlns:mc="http://schemas.openxmlformats.org/markup-compatibility/2006" xmlns:r="http://schemas.openxmlformats.org/officeDocument/2006/relationships" xmlns:w="http://schemas.openxmlformats.org/wordprocessingml/2006/main" xmlns:w14="http://schemas.microsoft.com/office/word/2010/wordml" mc:Ignorable="w14">
   <w:docDefaults>
     <w:rPrDefault>
       <w:rPr>
@@ -8747,380 +8817,144 @@
       </w:pPr>
     </w:pPrDefault>
   </w:docDefaults>
-  <w:latentStyles w:defLockedState="0" w:defUIPriority="99" w:defSemiHidden="0" w:defUnhideWhenUsed="0" w:defQFormat="0" w:count="373">
-    <w:lsdException w:name="Normal" w:uiPriority="0" w:qFormat="1"/>
-    <w:lsdException w:name="heading 1" w:uiPriority="9" w:qFormat="1"/>
-    <w:lsdException w:name="heading 2" w:semiHidden="1" w:uiPriority="9" w:unhideWhenUsed="1" w:qFormat="1"/>
-    <w:lsdException w:name="heading 3" w:semiHidden="1" w:uiPriority="9" w:unhideWhenUsed="1" w:qFormat="1"/>
-    <w:lsdException w:name="heading 4" w:semiHidden="1" w:uiPriority="9" w:unhideWhenUsed="1" w:qFormat="1"/>
-    <w:lsdException w:name="heading 5" w:semiHidden="1" w:uiPriority="9" w:unhideWhenUsed="1" w:qFormat="1"/>
-    <w:lsdException w:name="heading 6" w:semiHidden="1" w:uiPriority="9" w:unhideWhenUsed="1" w:qFormat="1"/>
-    <w:lsdException w:name="heading 7" w:semiHidden="1" w:uiPriority="9" w:unhideWhenUsed="1" w:qFormat="1"/>
-    <w:lsdException w:name="heading 8" w:semiHidden="1" w:uiPriority="9" w:unhideWhenUsed="1" w:qFormat="1"/>
-    <w:lsdException w:name="heading 9" w:semiHidden="1" w:uiPriority="9" w:unhideWhenUsed="1" w:qFormat="1"/>
-    <w:lsdException w:name="index 1" w:semiHidden="1" w:unhideWhenUsed="1"/>
-    <w:lsdException w:name="index 2" w:semiHidden="1" w:unhideWhenUsed="1"/>
-    <w:lsdException w:name="index 3" w:semiHidden="1" w:unhideWhenUsed="1"/>
-    <w:lsdException w:name="index 4" w:semiHidden="1" w:unhideWhenUsed="1"/>
-    <w:lsdException w:name="index 5" w:semiHidden="1" w:unhideWhenUsed="1"/>
-    <w:lsdException w:name="index 6" w:semiHidden="1" w:unhideWhenUsed="1"/>
-    <w:lsdException w:name="index 7" w:semiHidden="1" w:unhideWhenUsed="1"/>
-    <w:lsdException w:name="index 8" w:semiHidden="1" w:unhideWhenUsed="1"/>
-    <w:lsdException w:name="index 9" w:semiHidden="1" w:unhideWhenUsed="1"/>
-    <w:lsdException w:name="toc 1" w:semiHidden="1" w:uiPriority="39" w:unhideWhenUsed="1"/>
-    <w:lsdException w:name="toc 2" w:semiHidden="1" w:uiPriority="39" w:unhideWhenUsed="1"/>
-    <w:lsdException w:name="toc 3" w:semiHidden="1" w:uiPriority="39" w:unhideWhenUsed="1"/>
-    <w:lsdException w:name="toc 4" w:semiHidden="1" w:uiPriority="39" w:unhideWhenUsed="1"/>
-    <w:lsdException w:name="toc 5" w:semiHidden="1" w:uiPriority="39" w:unhideWhenUsed="1"/>
-    <w:lsdException w:name="toc 6" w:semiHidden="1" w:uiPriority="39" w:unhideWhenUsed="1"/>
-    <w:lsdException w:name="toc 7" w:semiHidden="1" w:uiPriority="39" w:unhideWhenUsed="1"/>
-    <w:lsdException w:name="toc 8" w:semiHidden="1" w:uiPriority="39" w:unhideWhenUsed="1"/>
-    <w:lsdException w:name="toc 9" w:semiHidden="1" w:uiPriority="39" w:unhideWhenUsed="1"/>
-    <w:lsdException w:name="Normal Indent" w:semiHidden="1" w:unhideWhenUsed="1"/>
-    <w:lsdException w:name="footnote text" w:semiHidden="1" w:unhideWhenUsed="1"/>
-    <w:lsdException w:name="annotation text" w:semiHidden="1" w:unhideWhenUsed="1"/>
-    <w:lsdException w:name="header" w:semiHidden="1" w:unhideWhenUsed="1"/>
-    <w:lsdException w:name="footer" w:semiHidden="1" w:unhideWhenUsed="1"/>
-    <w:lsdException w:name="index heading" w:semiHidden="1" w:unhideWhenUsed="1"/>
-    <w:lsdException w:name="caption" w:semiHidden="1" w:uiPriority="35" w:unhideWhenUsed="1" w:qFormat="1"/>
-    <w:lsdException w:name="table of figures" w:semiHidden="1" w:unhideWhenUsed="1"/>
-    <w:lsdException w:name="envelope address" w:semiHidden="1" w:unhideWhenUsed="1"/>
-    <w:lsdException w:name="envelope return" w:semiHidden="1" w:unhideWhenUsed="1"/>
-    <w:lsdException w:name="footnote reference" w:semiHidden="1" w:unhideWhenUsed="1"/>
-    <w:lsdException w:name="annotation reference" w:semiHidden="1" w:unhideWhenUsed="1"/>
-    <w:lsdException w:name="line number" w:semiHidden="1" w:unhideWhenUsed="1"/>
-    <w:lsdException w:name="page number" w:semiHidden="1" w:unhideWhenUsed="1"/>
-    <w:lsdException w:name="endnote reference" w:semiHidden="1" w:unhideWhenUsed="1"/>
-    <w:lsdException w:name="endnote text" w:semiHidden="1" w:unhideWhenUsed="1"/>
-    <w:lsdException w:name="table of authorities" w:semiHidden="1" w:unhideWhenUsed="1"/>
-    <w:lsdException w:name="macro" w:semiHidden="1" w:unhideWhenUsed="1"/>
-    <w:lsdException w:name="toa heading" w:semiHidden="1" w:unhideWhenUsed="1"/>
-    <w:lsdException w:name="List" w:semiHidden="1" w:unhideWhenUsed="1"/>
-    <w:lsdException w:name="List Bullet" w:semiHidden="1" w:unhideWhenUsed="1"/>
-    <w:lsdException w:name="List Number" w:semiHidden="1" w:unhideWhenUsed="1"/>
-    <w:lsdException w:name="List 2" w:semiHidden="1" w:unhideWhenUsed="1"/>
-    <w:lsdException w:name="List 3" w:semiHidden="1" w:unhideWhenUsed="1"/>
-    <w:lsdException w:name="List 4" w:semiHidden="1" w:unhideWhenUsed="1"/>
-    <w:lsdException w:name="List 5" w:semiHidden="1" w:unhideWhenUsed="1"/>
-    <w:lsdException w:name="List Bullet 2" w:semiHidden="1" w:unhideWhenUsed="1"/>
-    <w:lsdException w:name="List Bullet 3" w:semiHidden="1" w:unhideWhenUsed="1"/>
-    <w:lsdException w:name="List Bullet 4" w:semiHidden="1" w:unhideWhenUsed="1"/>
-    <w:lsdException w:name="List Bullet 5" w:semiHidden="1" w:unhideWhenUsed="1"/>
-    <w:lsdException w:name="List Number 2" w:semiHidden="1" w:unhideWhenUsed="1"/>
-    <w:lsdException w:name="List Number 3" w:semiHidden="1" w:unhideWhenUsed="1"/>
-    <w:lsdException w:name="List Number 4" w:semiHidden="1" w:unhideWhenUsed="1"/>
-    <w:lsdException w:name="List Number 5" w:semiHidden="1" w:unhideWhenUsed="1"/>
-    <w:lsdException w:name="Title" w:uiPriority="10" w:qFormat="1"/>
-    <w:lsdException w:name="Closing" w:semiHidden="1" w:unhideWhenUsed="1"/>
-    <w:lsdException w:name="Signature" w:semiHidden="1" w:unhideWhenUsed="1"/>
-    <w:lsdException w:name="Default Paragraph Font" w:semiHidden="1" w:uiPriority="1" w:unhideWhenUsed="1"/>
-    <w:lsdException w:name="Body Text" w:semiHidden="1" w:unhideWhenUsed="1"/>
-    <w:lsdException w:name="Body Text Indent" w:semiHidden="1" w:unhideWhenUsed="1"/>
-    <w:lsdException w:name="List Continue" w:semiHidden="1" w:unhideWhenUsed="1"/>
-    <w:lsdException w:name="List Continue 2" w:semiHidden="1" w:unhideWhenUsed="1"/>
-    <w:lsdException w:name="List Continue 3" w:semiHidden="1" w:unhideWhenUsed="1"/>
-    <w:lsdException w:name="List Continue 4" w:semiHidden="1" w:unhideWhenUsed="1"/>
-    <w:lsdException w:name="List Continue 5" w:semiHidden="1" w:unhideWhenUsed="1"/>
-    <w:lsdException w:name="Message Header" w:semiHidden="1" w:unhideWhenUsed="1"/>
-    <w:lsdException w:name="Subtitle" w:uiPriority="11" w:qFormat="1"/>
-    <w:lsdException w:name="Salutation" w:semiHidden="1" w:unhideWhenUsed="1"/>
-    <w:lsdException w:name="Date" w:semiHidden="1" w:unhideWhenUsed="1"/>
-    <w:lsdException w:name="Body Text First Indent" w:semiHidden="1" w:unhideWhenUsed="1"/>
-    <w:lsdException w:name="Body Text First Indent 2" w:semiHidden="1" w:unhideWhenUsed="1"/>
-    <w:lsdException w:name="Note Heading" w:semiHidden="1" w:unhideWhenUsed="1"/>
-    <w:lsdException w:name="Body Text 2" w:semiHidden="1" w:unhideWhenUsed="1"/>
-    <w:lsdException w:name="Body Text 3" w:semiHidden="1" w:unhideWhenUsed="1"/>
-    <w:lsdException w:name="Body Text Indent 2" w:semiHidden="1" w:unhideWhenUsed="1"/>
-    <w:lsdException w:name="Body Text Indent 3" w:semiHidden="1" w:unhideWhenUsed="1"/>
-    <w:lsdException w:name="Block Text" w:semiHidden="1" w:unhideWhenUsed="1"/>
-    <w:lsdException w:name="Hyperlink" w:semiHidden="1" w:unhideWhenUsed="1"/>
-    <w:lsdException w:name="FollowedHyperlink" w:semiHidden="1" w:unhideWhenUsed="1"/>
-    <w:lsdException w:name="Strong" w:uiPriority="22" w:qFormat="1"/>
-    <w:lsdException w:name="Emphasis" w:uiPriority="20" w:qFormat="1"/>
-    <w:lsdException w:name="Document Map" w:semiHidden="1" w:unhideWhenUsed="1"/>
-    <w:lsdException w:name="Plain Text" w:semiHidden="1" w:unhideWhenUsed="1"/>
-    <w:lsdException w:name="E-mail Signature" w:semiHidden="1" w:unhideWhenUsed="1"/>
-    <w:lsdException w:name="HTML Top of Form" w:semiHidden="1" w:unhideWhenUsed="1"/>
-    <w:lsdException w:name="HTML Bottom of Form" w:semiHidden="1" w:unhideWhenUsed="1"/>
-    <w:lsdException w:name="Normal (Web)" w:semiHidden="1" w:unhideWhenUsed="1"/>
-    <w:lsdException w:name="HTML Acronym" w:semiHidden="1" w:unhideWhenUsed="1"/>
-    <w:lsdException w:name="HTML Address" w:semiHidden="1" w:unhideWhenUsed="1"/>
-    <w:lsdException w:name="HTML Cite" w:semiHidden="1" w:unhideWhenUsed="1"/>
-    <w:lsdException w:name="HTML Code" w:semiHidden="1" w:unhideWhenUsed="1"/>
-    <w:lsdException w:name="HTML Definition" w:semiHidden="1" w:unhideWhenUsed="1"/>
-    <w:lsdException w:name="HTML Keyboard" w:semiHidden="1" w:unhideWhenUsed="1"/>
-    <w:lsdException w:name="HTML Preformatted" w:semiHidden="1" w:unhideWhenUsed="1"/>
-    <w:lsdException w:name="HTML Sample" w:semiHidden="1" w:unhideWhenUsed="1"/>
-    <w:lsdException w:name="HTML Typewriter" w:semiHidden="1" w:unhideWhenUsed="1"/>
-    <w:lsdException w:name="HTML Variable" w:semiHidden="1" w:unhideWhenUsed="1"/>
-    <w:lsdException w:name="Normal Table" w:semiHidden="1" w:unhideWhenUsed="1"/>
-    <w:lsdException w:name="annotation subject" w:semiHidden="1" w:unhideWhenUsed="1"/>
-    <w:lsdException w:name="No List" w:semiHidden="1" w:unhideWhenUsed="1"/>
-    <w:lsdException w:name="Outline List 1" w:semiHidden="1" w:unhideWhenUsed="1"/>
-    <w:lsdException w:name="Outline List 2" w:semiHidden="1" w:unhideWhenUsed="1"/>
-    <w:lsdException w:name="Outline List 3" w:semiHidden="1" w:unhideWhenUsed="1"/>
-    <w:lsdException w:name="Table Simple 1" w:semiHidden="1" w:unhideWhenUsed="1"/>
-    <w:lsdException w:name="Table Simple 2" w:semiHidden="1" w:unhideWhenUsed="1"/>
-    <w:lsdException w:name="Table Simple 3" w:semiHidden="1" w:unhideWhenUsed="1"/>
-    <w:lsdException w:name="Table Classic 1" w:semiHidden="1" w:unhideWhenUsed="1"/>
-    <w:lsdException w:name="Table Classic 2" w:semiHidden="1" w:unhideWhenUsed="1"/>
-    <w:lsdException w:name="Table Classic 3" w:semiHidden="1" w:unhideWhenUsed="1"/>
-    <w:lsdException w:name="Table Classic 4" w:semiHidden="1" w:unhideWhenUsed="1"/>
-    <w:lsdException w:name="Table Colorful 1" w:semiHidden="1" w:unhideWhenUsed="1"/>
-    <w:lsdException w:name="Table Colorful 2" w:semiHidden="1" w:unhideWhenUsed="1"/>
-    <w:lsdException w:name="Table Colorful 3" w:semiHidden="1" w:unhideWhenUsed="1"/>
-    <w:lsdException w:name="Table Columns 1" w:semiHidden="1" w:unhideWhenUsed="1"/>
-    <w:lsdException w:name="Table Columns 2" w:semiHidden="1" w:unhideWhenUsed="1"/>
-    <w:lsdException w:name="Table Columns 3" w:semiHidden="1" w:unhideWhenUsed="1"/>
-    <w:lsdException w:name="Table Columns 4" w:semiHidden="1" w:unhideWhenUsed="1"/>
-    <w:lsdException w:name="Table Columns 5" w:semiHidden="1" w:unhideWhenUsed="1"/>
-    <w:lsdException w:name="Table Grid 1" w:semiHidden="1" w:unhideWhenUsed="1"/>
-    <w:lsdException w:name="Table Grid 2" w:semiHidden="1" w:unhideWhenUsed="1"/>
-    <w:lsdException w:name="Table Grid 3" w:semiHidden="1" w:unhideWhenUsed="1"/>
-    <w:lsdException w:name="Table Grid 4" w:semiHidden="1" w:unhideWhenUsed="1"/>
-    <w:lsdException w:name="Table Grid 5" w:semiHidden="1" w:unhideWhenUsed="1"/>
-    <w:lsdException w:name="Table Grid 6" w:semiHidden="1" w:unhideWhenUsed="1"/>
-    <w:lsdException w:name="Table Grid 7" w:semiHidden="1" w:unhideWhenUsed="1"/>
-    <w:lsdException w:name="Table Grid 8" w:semiHidden="1" w:unhideWhenUsed="1"/>
-    <w:lsdException w:name="Table List 1" w:semiHidden="1" w:unhideWhenUsed="1"/>
-    <w:lsdException w:name="Table List 2" w:semiHidden="1" w:unhideWhenUsed="1"/>
-    <w:lsdException w:name="Table List 3" w:semiHidden="1" w:unhideWhenUsed="1"/>
-    <w:lsdException w:name="Table List 4" w:semiHidden="1" w:unhideWhenUsed="1"/>
-    <w:lsdException w:name="Table List 5" w:semiHidden="1" w:unhideWhenUsed="1"/>
-    <w:lsdException w:name="Table List 6" w:semiHidden="1" w:unhideWhenUsed="1"/>
-    <w:lsdException w:name="Table List 7" w:semiHidden="1" w:unhideWhenUsed="1"/>
-    <w:lsdException w:name="Table List 8" w:semiHidden="1" w:unhideWhenUsed="1"/>
-    <w:lsdException w:name="Table 3D effects 1" w:semiHidden="1" w:unhideWhenUsed="1"/>
-    <w:lsdException w:name="Table 3D effects 2" w:semiHidden="1" w:unhideWhenUsed="1"/>
-    <w:lsdException w:name="Table 3D effects 3" w:semiHidden="1" w:unhideWhenUsed="1"/>
-    <w:lsdException w:name="Table Contemporary" w:semiHidden="1" w:unhideWhenUsed="1"/>
-    <w:lsdException w:name="Table Elegant" w:semiHidden="1" w:unhideWhenUsed="1"/>
-    <w:lsdException w:name="Table Professional" w:semiHidden="1" w:unhideWhenUsed="1"/>
-    <w:lsdException w:name="Table Subtle 1" w:semiHidden="1" w:unhideWhenUsed="1"/>
-    <w:lsdException w:name="Table Subtle 2" w:semiHidden="1" w:unhideWhenUsed="1"/>
-    <w:lsdException w:name="Table Web 1" w:semiHidden="1" w:unhideWhenUsed="1"/>
-    <w:lsdException w:name="Table Web 2" w:semiHidden="1" w:unhideWhenUsed="1"/>
-    <w:lsdException w:name="Table Web 3" w:semiHidden="1" w:unhideWhenUsed="1"/>
-    <w:lsdException w:name="Balloon Text" w:semiHidden="1" w:unhideWhenUsed="1"/>
-    <w:lsdException w:name="Table Grid" w:uiPriority="39"/>
-    <w:lsdException w:name="Table Theme" w:semiHidden="1" w:unhideWhenUsed="1"/>
-    <w:lsdException w:name="Placeholder Text" w:semiHidden="1"/>
-    <w:lsdException w:name="No Spacing" w:uiPriority="1" w:qFormat="1"/>
-    <w:lsdException w:name="Light Shading" w:uiPriority="60"/>
-    <w:lsdException w:name="Light List" w:uiPriority="61"/>
-    <w:lsdException w:name="Light Grid" w:uiPriority="62"/>
-    <w:lsdException w:name="Medium Shading 1" w:uiPriority="63"/>
-    <w:lsdException w:name="Medium Shading 2" w:uiPriority="64"/>
-    <w:lsdException w:name="Medium List 1" w:uiPriority="65"/>
-    <w:lsdException w:name="Medium List 2" w:uiPriority="66"/>
-    <w:lsdException w:name="Medium Grid 1" w:uiPriority="67"/>
-    <w:lsdException w:name="Medium Grid 2" w:uiPriority="68"/>
-    <w:lsdException w:name="Medium Grid 3" w:uiPriority="69"/>
-    <w:lsdException w:name="Dark List" w:uiPriority="70"/>
-    <w:lsdException w:name="Colorful Shading" w:uiPriority="71"/>
-    <w:lsdException w:name="Colorful List" w:uiPriority="72"/>
-    <w:lsdException w:name="Colorful Grid" w:uiPriority="73"/>
-    <w:lsdException w:name="Light Shading Accent 1" w:uiPriority="60"/>
-    <w:lsdException w:name="Light List Accent 1" w:uiPriority="61"/>
-    <w:lsdException w:name="Light Grid Accent 1" w:uiPriority="62"/>
-    <w:lsdException w:name="Medium Shading 1 Accent 1" w:uiPriority="63"/>
-    <w:lsdException w:name="Medium Shading 2 Accent 1" w:uiPriority="64"/>
-    <w:lsdException w:name="Medium List 1 Accent 1" w:uiPriority="65"/>
-    <w:lsdException w:name="Revision" w:semiHidden="1"/>
-    <w:lsdException w:name="List Paragraph" w:uiPriority="34" w:qFormat="1"/>
-    <w:lsdException w:name="Quote" w:uiPriority="29" w:qFormat="1"/>
-    <w:lsdException w:name="Intense Quote" w:uiPriority="30" w:qFormat="1"/>
-    <w:lsdException w:name="Medium List 2 Accent 1" w:uiPriority="66"/>
-    <w:lsdException w:name="Medium Grid 1 Accent 1" w:uiPriority="67"/>
-    <w:lsdException w:name="Medium Grid 2 Accent 1" w:uiPriority="68"/>
-    <w:lsdException w:name="Medium Grid 3 Accent 1" w:uiPriority="69"/>
-    <w:lsdException w:name="Dark List Accent 1" w:uiPriority="70"/>
-    <w:lsdException w:name="Colorful Shading Accent 1" w:uiPriority="71"/>
-    <w:lsdException w:name="Colorful List Accent 1" w:uiPriority="72"/>
-    <w:lsdException w:name="Colorful Grid Accent 1" w:uiPriority="73"/>
-    <w:lsdException w:name="Light Shading Accent 2" w:uiPriority="60"/>
-    <w:lsdException w:name="Light List Accent 2" w:uiPriority="61"/>
-    <w:lsdException w:name="Light Grid Accent 2" w:uiPriority="62"/>
-    <w:lsdException w:name="Medium Shading 1 Accent 2" w:uiPriority="63"/>
-    <w:lsdException w:name="Medium Shading 2 Accent 2" w:uiPriority="64"/>
-    <w:lsdException w:name="Medium List 1 Accent 2" w:uiPriority="65"/>
-    <w:lsdException w:name="Medium List 2 Accent 2" w:uiPriority="66"/>
-    <w:lsdException w:name="Medium Grid 1 Accent 2" w:uiPriority="67"/>
-    <w:lsdException w:name="Medium Grid 2 Accent 2" w:uiPriority="68"/>
-    <w:lsdException w:name="Medium Grid 3 Accent 2" w:uiPriority="69"/>
-    <w:lsdException w:name="Dark List Accent 2" w:uiPriority="70"/>
-    <w:lsdException w:name="Colorful Shading Accent 2" w:uiPriority="71"/>
-    <w:lsdException w:name="Colorful List Accent 2" w:uiPriority="72"/>
-    <w:lsdException w:name="Colorful Grid Accent 2" w:uiPriority="73"/>
-    <w:lsdException w:name="Light Shading Accent 3" w:uiPriority="60"/>
-    <w:lsdException w:name="Light List Accent 3" w:uiPriority="61"/>
-    <w:lsdException w:name="Light Grid Accent 3" w:uiPriority="62"/>
-    <w:lsdException w:name="Medium Shading 1 Accent 3" w:uiPriority="63"/>
-    <w:lsdException w:name="Medium Shading 2 Accent 3" w:uiPriority="64"/>
-    <w:lsdException w:name="Medium List 1 Accent 3" w:uiPriority="65"/>
-    <w:lsdException w:name="Medium List 2 Accent 3" w:uiPriority="66"/>
-    <w:lsdException w:name="Medium Grid 1 Accent 3" w:uiPriority="67"/>
-    <w:lsdException w:name="Medium Grid 2 Accent 3" w:uiPriority="68"/>
-    <w:lsdException w:name="Medium Grid 3 Accent 3" w:uiPriority="69"/>
-    <w:lsdException w:name="Dark List Accent 3" w:uiPriority="70"/>
-    <w:lsdException w:name="Colorful Shading Accent 3" w:uiPriority="71"/>
-    <w:lsdException w:name="Colorful List Accent 3" w:uiPriority="72"/>
-    <w:lsdException w:name="Colorful Grid Accent 3" w:uiPriority="73"/>
-    <w:lsdException w:name="Light Shading Accent 4" w:uiPriority="60"/>
-    <w:lsdException w:name="Light List Accent 4" w:uiPriority="61"/>
-    <w:lsdException w:name="Light Grid Accent 4" w:uiPriority="62"/>
-    <w:lsdException w:name="Medium Shading 1 Accent 4" w:uiPriority="63"/>
-    <w:lsdException w:name="Medium Shading 2 Accent 4" w:uiPriority="64"/>
-    <w:lsdException w:name="Medium List 1 Accent 4" w:uiPriority="65"/>
-    <w:lsdException w:name="Medium List 2 Accent 4" w:uiPriority="66"/>
-    <w:lsdException w:name="Medium Grid 1 Accent 4" w:uiPriority="67"/>
-    <w:lsdException w:name="Medium Grid 2 Accent 4" w:uiPriority="68"/>
-    <w:lsdException w:name="Medium Grid 3 Accent 4" w:uiPriority="69"/>
-    <w:lsdException w:name="Dark List Accent 4" w:uiPriority="70"/>
-    <w:lsdException w:name="Colorful Shading Accent 4" w:uiPriority="71"/>
-    <w:lsdException w:name="Colorful List Accent 4" w:uiPriority="72"/>
-    <w:lsdException w:name="Colorful Grid Accent 4" w:uiPriority="73"/>
-    <w:lsdException w:name="Light Shading Accent 5" w:uiPriority="60"/>
-    <w:lsdException w:name="Light List Accent 5" w:uiPriority="61"/>
-    <w:lsdException w:name="Light Grid Accent 5" w:uiPriority="62"/>
-    <w:lsdException w:name="Medium Shading 1 Accent 5" w:uiPriority="63"/>
-    <w:lsdException w:name="Medium Shading 2 Accent 5" w:uiPriority="64"/>
-    <w:lsdException w:name="Medium List 1 Accent 5" w:uiPriority="65"/>
-    <w:lsdException w:name="Medium List 2 Accent 5" w:uiPriority="66"/>
-    <w:lsdException w:name="Medium Grid 1 Accent 5" w:uiPriority="67"/>
-    <w:lsdException w:name="Medium Grid 2 Accent 5" w:uiPriority="68"/>
-    <w:lsdException w:name="Medium Grid 3 Accent 5" w:uiPriority="69"/>
-    <w:lsdException w:name="Dark List Accent 5" w:uiPriority="70"/>
-    <w:lsdException w:name="Colorful Shading Accent 5" w:uiPriority="71"/>
-    <w:lsdException w:name="Colorful List Accent 5" w:uiPriority="72"/>
-    <w:lsdException w:name="Colorful Grid Accent 5" w:uiPriority="73"/>
-    <w:lsdException w:name="Light Shading Accent 6" w:uiPriority="60"/>
-    <w:lsdException w:name="Light List Accent 6" w:uiPriority="61"/>
-    <w:lsdException w:name="Light Grid Accent 6" w:uiPriority="62"/>
-    <w:lsdException w:name="Medium Shading 1 Accent 6" w:uiPriority="63"/>
-    <w:lsdException w:name="Medium Shading 2 Accent 6" w:uiPriority="64"/>
-    <w:lsdException w:name="Medium List 1 Accent 6" w:uiPriority="65"/>
-    <w:lsdException w:name="Medium List 2 Accent 6" w:uiPriority="66"/>
-    <w:lsdException w:name="Medium Grid 1 Accent 6" w:uiPriority="67"/>
-    <w:lsdException w:name="Medium Grid 2 Accent 6" w:uiPriority="68"/>
-    <w:lsdException w:name="Medium Grid 3 Accent 6" w:uiPriority="69"/>
-    <w:lsdException w:name="Dark List Accent 6" w:uiPriority="70"/>
-    <w:lsdException w:name="Colorful Shading Accent 6" w:uiPriority="71"/>
-    <w:lsdException w:name="Colorful List Accent 6" w:uiPriority="72"/>
-    <w:lsdException w:name="Colorful Grid Accent 6" w:uiPriority="73"/>
-    <w:lsdException w:name="Subtle Emphasis" w:uiPriority="19" w:qFormat="1"/>
-    <w:lsdException w:name="Intense Emphasis" w:uiPriority="21" w:qFormat="1"/>
-    <w:lsdException w:name="Subtle Reference" w:uiPriority="31" w:qFormat="1"/>
-    <w:lsdException w:name="Intense Reference" w:uiPriority="32" w:qFormat="1"/>
-    <w:lsdException w:name="Book Title" w:uiPriority="33" w:qFormat="1"/>
-    <w:lsdException w:name="Bibliography" w:semiHidden="1" w:uiPriority="37" w:unhideWhenUsed="1"/>
-    <w:lsdException w:name="TOC Heading" w:semiHidden="1" w:uiPriority="39" w:unhideWhenUsed="1" w:qFormat="1"/>
-    <w:lsdException w:name="Plain Table 1" w:uiPriority="41"/>
-    <w:lsdException w:name="Plain Table 2" w:uiPriority="42"/>
-    <w:lsdException w:name="Plain Table 3" w:uiPriority="43"/>
-    <w:lsdException w:name="Plain Table 4" w:uiPriority="44"/>
-    <w:lsdException w:name="Plain Table 5" w:uiPriority="45"/>
-    <w:lsdException w:name="Grid Table Light" w:uiPriority="40"/>
-    <w:lsdException w:name="Grid Table 1 Light" w:uiPriority="46"/>
-    <w:lsdException w:name="Grid Table 2" w:uiPriority="47"/>
-    <w:lsdException w:name="Grid Table 3" w:uiPriority="48"/>
-    <w:lsdException w:name="Grid Table 4" w:uiPriority="49"/>
-    <w:lsdException w:name="Grid Table 5 Dark" w:uiPriority="50"/>
-    <w:lsdException w:name="Grid Table 6 Colorful" w:uiPriority="51"/>
-    <w:lsdException w:name="Grid Table 7 Colorful" w:uiPriority="52"/>
-    <w:lsdException w:name="Grid Table 1 Light Accent 1" w:uiPriority="46"/>
-    <w:lsdException w:name="Grid Table 2 Accent 1" w:uiPriority="47"/>
-    <w:lsdException w:name="Grid Table 3 Accent 1" w:uiPriority="48"/>
-    <w:lsdException w:name="Grid Table 4 Accent 1" w:uiPriority="49"/>
-    <w:lsdException w:name="Grid Table 5 Dark Accent 1" w:uiPriority="50"/>
-    <w:lsdException w:name="Grid Table 6 Colorful Accent 1" w:uiPriority="51"/>
-    <w:lsdException w:name="Grid Table 7 Colorful Accent 1" w:uiPriority="52"/>
-    <w:lsdException w:name="Grid Table 1 Light Accent 2" w:uiPriority="46"/>
-    <w:lsdException w:name="Grid Table 2 Accent 2" w:uiPriority="47"/>
-    <w:lsdException w:name="Grid Table 3 Accent 2" w:uiPriority="48"/>
-    <w:lsdException w:name="Grid Table 4 Accent 2" w:uiPriority="49"/>
-    <w:lsdException w:name="Grid Table 5 Dark Accent 2" w:uiPriority="50"/>
-    <w:lsdException w:name="Grid Table 6 Colorful Accent 2" w:uiPriority="51"/>
-    <w:lsdException w:name="Grid Table 7 Colorful Accent 2" w:uiPriority="52"/>
-    <w:lsdException w:name="Grid Table 1 Light Accent 3" w:uiPriority="46"/>
-    <w:lsdException w:name="Grid Table 2 Accent 3" w:uiPriority="47"/>
-    <w:lsdException w:name="Grid Table 3 Accent 3" w:uiPriority="48"/>
-    <w:lsdException w:name="Grid Table 4 Accent 3" w:uiPriority="49"/>
-    <w:lsdException w:name="Grid Table 5 Dark Accent 3" w:uiPriority="50"/>
-    <w:lsdException w:name="Grid Table 6 Colorful Accent 3" w:uiPriority="51"/>
-    <w:lsdException w:name="Grid Table 7 Colorful Accent 3" w:uiPriority="52"/>
-    <w:lsdException w:name="Grid Table 1 Light Accent 4" w:uiPriority="46"/>
-    <w:lsdException w:name="Grid Table 2 Accent 4" w:uiPriority="47"/>
-    <w:lsdException w:name="Grid Table 3 Accent 4" w:uiPriority="48"/>
-    <w:lsdException w:name="Grid Table 4 Accent 4" w:uiPriority="49"/>
-    <w:lsdException w:name="Grid Table 5 Dark Accent 4" w:uiPriority="50"/>
-    <w:lsdException w:name="Grid Table 6 Colorful Accent 4" w:uiPriority="51"/>
-    <w:lsdException w:name="Grid Table 7 Colorful Accent 4" w:uiPriority="52"/>
-    <w:lsdException w:name="Grid Table 1 Light Accent 5" w:uiPriority="46"/>
-    <w:lsdException w:name="Grid Table 2 Accent 5" w:uiPriority="47"/>
-    <w:lsdException w:name="Grid Table 3 Accent 5" w:uiPriority="48"/>
-    <w:lsdException w:name="Grid Table 4 Accent 5" w:uiPriority="49"/>
-    <w:lsdException w:name="Grid Table 5 Dark Accent 5" w:uiPriority="50"/>
-    <w:lsdException w:name="Grid Table 6 Colorful Accent 5" w:uiPriority="51"/>
-    <w:lsdException w:name="Grid Table 7 Colorful Accent 5" w:uiPriority="52"/>
-    <w:lsdException w:name="Grid Table 1 Light Accent 6" w:uiPriority="46"/>
-    <w:lsdException w:name="Grid Table 2 Accent 6" w:uiPriority="47"/>
-    <w:lsdException w:name="Grid Table 3 Accent 6" w:uiPriority="48"/>
-    <w:lsdException w:name="Grid Table 4 Accent 6" w:uiPriority="49"/>
-    <w:lsdException w:name="Grid Table 5 Dark Accent 6" w:uiPriority="50"/>
-    <w:lsdException w:name="Grid Table 6 Colorful Accent 6" w:uiPriority="51"/>
-    <w:lsdException w:name="Grid Table 7 Colorful Accent 6" w:uiPriority="52"/>
-    <w:lsdException w:name="List Table 1 Light" w:uiPriority="46"/>
-    <w:lsdException w:name="List Table 2" w:uiPriority="47"/>
-    <w:lsdException w:name="List Table 3" w:uiPriority="48"/>
-    <w:lsdException w:name="List Table 4" w:uiPriority="49"/>
-    <w:lsdException w:name="List Table 5 Dark" w:uiPriority="50"/>
-    <w:lsdException w:name="List Table 6 Colorful" w:uiPriority="51"/>
-    <w:lsdException w:name="List Table 7 Colorful" w:uiPriority="52"/>
-    <w:lsdException w:name="List Table 1 Light Accent 1" w:uiPriority="46"/>
-    <w:lsdException w:name="List Table 2 Accent 1" w:uiPriority="47"/>
-    <w:lsdException w:name="List Table 3 Accent 1" w:uiPriority="48"/>
-    <w:lsdException w:name="List Table 4 Accent 1" w:uiPriority="49"/>
-    <w:lsdException w:name="List Table 5 Dark Accent 1" w:uiPriority="50"/>
-    <w:lsdException w:name="List Table 6 Colorful Accent 1" w:uiPriority="51"/>
-    <w:lsdException w:name="List Table 7 Colorful Accent 1" w:uiPriority="52"/>
-    <w:lsdException w:name="List Table 1 Light Accent 2" w:uiPriority="46"/>
-    <w:lsdException w:name="List Table 2 Accent 2" w:uiPriority="47"/>
-    <w:lsdException w:name="List Table 3 Accent 2" w:uiPriority="48"/>
-    <w:lsdException w:name="List Table 4 Accent 2" w:uiPriority="49"/>
-    <w:lsdException w:name="List Table 5 Dark Accent 2" w:uiPriority="50"/>
-    <w:lsdException w:name="List Table 6 Colorful Accent 2" w:uiPriority="51"/>
-    <w:lsdException w:name="List Table 7 Colorful Accent 2" w:uiPriority="52"/>
-    <w:lsdException w:name="List Table 1 Light Accent 3" w:uiPriority="46"/>
-    <w:lsdException w:name="List Table 2 Accent 3" w:uiPriority="47"/>
-    <w:lsdException w:name="List Table 3 Accent 3" w:uiPriority="48"/>
-    <w:lsdException w:name="List Table 4 Accent 3" w:uiPriority="49"/>
-    <w:lsdException w:name="List Table 5 Dark Accent 3" w:uiPriority="50"/>
-    <w:lsdException w:name="List Table 6 Colorful Accent 3" w:uiPriority="51"/>
-    <w:lsdException w:name="List Table 7 Colorful Accent 3" w:uiPriority="52"/>
-    <w:lsdException w:name="List Table 1 Light Accent 4" w:uiPriority="46"/>
-    <w:lsdException w:name="List Table 2 Accent 4" w:uiPriority="47"/>
-    <w:lsdException w:name="List Table 3 Accent 4" w:uiPriority="48"/>
-    <w:lsdException w:name="List Table 4 Accent 4" w:uiPriority="49"/>
-    <w:lsdException w:name="List Table 5 Dark Accent 4" w:uiPriority="50"/>
-    <w:lsdException w:name="List Table 6 Colorful Accent 4" w:uiPriority="51"/>
-    <w:lsdException w:name="List Table 7 Colorful Accent 4" w:uiPriority="52"/>
-    <w:lsdException w:name="List Table 1 Light Accent 5" w:uiPriority="46"/>
-    <w:lsdException w:name="List Table 2 Accent 5" w:uiPriority="47"/>
-    <w:lsdException w:name="List Table 3 Accent 5" w:uiPriority="48"/>
-    <w:lsdException w:name="List Table 4 Accent 5" w:uiPriority="49"/>
-    <w:lsdException w:name="List Table 5 Dark Accent 5" w:uiPriority="50"/>
-    <w:lsdException w:name="List Table 6 Colorful Accent 5" w:uiPriority="51"/>
-    <w:lsdException w:name="List Table 7 Colorful Accent 5" w:uiPriority="52"/>
-    <w:lsdException w:name="List Table 1 Light Accent 6" w:uiPriority="46"/>
-    <w:lsdException w:name="List Table 2 Accent 6" w:uiPriority="47"/>
-    <w:lsdException w:name="List Table 3 Accent 6" w:uiPriority="48"/>
-    <w:lsdException w:name="List Table 4 Accent 6" w:uiPriority="49"/>
-    <w:lsdException w:name="List Table 5 Dark Accent 6" w:uiPriority="50"/>
-    <w:lsdException w:name="List Table 6 Colorful Accent 6" w:uiPriority="51"/>
-    <w:lsdException w:name="List Table 7 Colorful Accent 6" w:uiPriority="52"/>
-    <w:lsdException w:name="Mention" w:semiHidden="1" w:unhideWhenUsed="1"/>
-    <w:lsdException w:name="Smart Hyperlink" w:semiHidden="1" w:unhideWhenUsed="1"/>
+  <w:latentStyles w:defLockedState="0" w:defUIPriority="99" w:defSemiHidden="1" w:defUnhideWhenUsed="1" w:defQFormat="0" w:count="267">
+    <w:lsdException w:name="Normal" w:semiHidden="0" w:uiPriority="0" w:unhideWhenUsed="0" w:qFormat="1"/>
+    <w:lsdException w:name="heading 1" w:semiHidden="0" w:uiPriority="9" w:unhideWhenUsed="0" w:qFormat="1"/>
+    <w:lsdException w:name="heading 2" w:uiPriority="9" w:qFormat="1"/>
+    <w:lsdException w:name="heading 3" w:uiPriority="9" w:qFormat="1"/>
+    <w:lsdException w:name="heading 4" w:uiPriority="9" w:qFormat="1"/>
+    <w:lsdException w:name="heading 5" w:uiPriority="9" w:qFormat="1"/>
+    <w:lsdException w:name="heading 6" w:uiPriority="9" w:qFormat="1"/>
+    <w:lsdException w:name="heading 7" w:uiPriority="9" w:qFormat="1"/>
+    <w:lsdException w:name="heading 8" w:uiPriority="9" w:qFormat="1"/>
+    <w:lsdException w:name="heading 9" w:uiPriority="9" w:qFormat="1"/>
+    <w:lsdException w:name="toc 1" w:uiPriority="39"/>
+    <w:lsdException w:name="toc 2" w:uiPriority="39"/>
+    <w:lsdException w:name="toc 3" w:uiPriority="39"/>
+    <w:lsdException w:name="toc 4" w:uiPriority="39"/>
+    <w:lsdException w:name="toc 5" w:uiPriority="39"/>
+    <w:lsdException w:name="toc 6" w:uiPriority="39"/>
+    <w:lsdException w:name="toc 7" w:uiPriority="39"/>
+    <w:lsdException w:name="toc 8" w:uiPriority="39"/>
+    <w:lsdException w:name="toc 9" w:uiPriority="39"/>
+    <w:lsdException w:name="caption" w:uiPriority="35" w:qFormat="1"/>
+    <w:lsdException w:name="Title" w:semiHidden="0" w:uiPriority="10" w:unhideWhenUsed="0" w:qFormat="1"/>
+    <w:lsdException w:name="Default Paragraph Font" w:uiPriority="1"/>
+    <w:lsdException w:name="Subtitle" w:semiHidden="0" w:uiPriority="11" w:unhideWhenUsed="0" w:qFormat="1"/>
+    <w:lsdException w:name="Strong" w:semiHidden="0" w:uiPriority="22" w:unhideWhenUsed="0" w:qFormat="1"/>
+    <w:lsdException w:name="Emphasis" w:semiHidden="0" w:uiPriority="20" w:unhideWhenUsed="0" w:qFormat="1"/>
+    <w:lsdException w:name="Table Grid" w:semiHidden="0" w:uiPriority="39" w:unhideWhenUsed="0"/>
+    <w:lsdException w:name="Placeholder Text" w:unhideWhenUsed="0"/>
+    <w:lsdException w:name="No Spacing" w:semiHidden="0" w:uiPriority="1" w:unhideWhenUsed="0" w:qFormat="1"/>
+    <w:lsdException w:name="Light Shading" w:semiHidden="0" w:uiPriority="60" w:unhideWhenUsed="0"/>
+    <w:lsdException w:name="Light List" w:semiHidden="0" w:uiPriority="61" w:unhideWhenUsed="0"/>
+    <w:lsdException w:name="Light Grid" w:semiHidden="0" w:uiPriority="62" w:unhideWhenUsed="0"/>
+    <w:lsdException w:name="Medium Shading 1" w:semiHidden="0" w:uiPriority="63" w:unhideWhenUsed="0"/>
+    <w:lsdException w:name="Medium Shading 2" w:semiHidden="0" w:uiPriority="64" w:unhideWhenUsed="0"/>
+    <w:lsdException w:name="Medium List 1" w:semiHidden="0" w:uiPriority="65" w:unhideWhenUsed="0"/>
+    <w:lsdException w:name="Medium List 2" w:semiHidden="0" w:uiPriority="66" w:unhideWhenUsed="0"/>
+    <w:lsdException w:name="Medium Grid 1" w:semiHidden="0" w:uiPriority="67" w:unhideWhenUsed="0"/>
+    <w:lsdException w:name="Medium Grid 2" w:semiHidden="0" w:uiPriority="68" w:unhideWhenUsed="0"/>
+    <w:lsdException w:name="Medium Grid 3" w:semiHidden="0" w:uiPriority="69" w:unhideWhenUsed="0"/>
+    <w:lsdException w:name="Dark List" w:semiHidden="0" w:uiPriority="70" w:unhideWhenUsed="0"/>
+    <w:lsdException w:name="Colorful Shading" w:semiHidden="0" w:uiPriority="71" w:unhideWhenUsed="0"/>
+    <w:lsdException w:name="Colorful List" w:semiHidden="0" w:uiPriority="72" w:unhideWhenUsed="0"/>
+    <w:lsdException w:name="Colorful Grid" w:semiHidden="0" w:uiPriority="73" w:unhideWhenUsed="0"/>
+    <w:lsdException w:name="Light Shading Accent 1" w:semiHidden="0" w:uiPriority="60" w:unhideWhenUsed="0"/>
+    <w:lsdException w:name="Light List Accent 1" w:semiHidden="0" w:uiPriority="61" w:unhideWhenUsed="0"/>
+    <w:lsdException w:name="Light Grid Accent 1" w:semiHidden="0" w:uiPriority="62" w:unhideWhenUsed="0"/>
+    <w:lsdException w:name="Medium Shading 1 Accent 1" w:semiHidden="0" w:uiPriority="63" w:unhideWhenUsed="0"/>
+    <w:lsdException w:name="Medium Shading 2 Accent 1" w:semiHidden="0" w:uiPriority="64" w:unhideWhenUsed="0"/>
+    <w:lsdException w:name="Medium List 1 Accent 1" w:semiHidden="0" w:uiPriority="65" w:unhideWhenUsed="0"/>
+    <w:lsdException w:name="Revision" w:unhideWhenUsed="0"/>
+    <w:lsdException w:name="List Paragraph" w:semiHidden="0" w:uiPriority="34" w:unhideWhenUsed="0" w:qFormat="1"/>
+    <w:lsdException w:name="Quote" w:semiHidden="0" w:uiPriority="29" w:unhideWhenUsed="0" w:qFormat="1"/>
+    <w:lsdException w:name="Intense Quote" w:semiHidden="0" w:uiPriority="30" w:unhideWhenUsed="0" w:qFormat="1"/>
+    <w:lsdException w:name="Medium List 2 Accent 1" w:semiHidden="0" w:uiPriority="66" w:unhideWhenUsed="0"/>
+    <w:lsdException w:name="Medium Grid 1 Accent 1" w:semiHidden="0" w:uiPriority="67" w:unhideWhenUsed="0"/>
+    <w:lsdException w:name="Medium Grid 2 Accent 1" w:semiHidden="0" w:uiPriority="68" w:unhideWhenUsed="0"/>
+    <w:lsdException w:name="Medium Grid 3 Accent 1" w:semiHidden="0" w:uiPriority="69" w:unhideWhenUsed="0"/>
+    <w:lsdException w:name="Dark List Accent 1" w:semiHidden="0" w:uiPriority="70" w:unhideWhenUsed="0"/>
+    <w:lsdException w:name="Colorful Shading Accent 1" w:semiHidden="0" w:uiPriority="71" w:unhideWhenUsed="0"/>
+    <w:lsdException w:name="Colorful List Accent 1" w:semiHidden="0" w:uiPriority="72" w:unhideWhenUsed="0"/>
+    <w:lsdException w:name="Colorful Grid Accent 1" w:semiHidden="0" w:uiPriority="73" w:unhideWhenUsed="0"/>
+    <w:lsdException w:name="Light Shading Accent 2" w:semiHidden="0" w:uiPriority="60" w:unhideWhenUsed="0"/>
+    <w:lsdException w:name="Light List Accent 2" w:semiHidden="0" w:uiPriority="61" w:unhideWhenUsed="0"/>
+    <w:lsdException w:name="Light Grid Accent 2" w:semiHidden="0" w:uiPriority="62" w:unhideWhenUsed="0"/>
+    <w:lsdException w:name="Medium Shading 1 Accent 2" w:semiHidden="0" w:uiPriority="63" w:unhideWhenUsed="0"/>
+    <w:lsdException w:name="Medium Shading 2 Accent 2" w:semiHidden="0" w:uiPriority="64" w:unhideWhenUsed="0"/>
+    <w:lsdException w:name="Medium List 1 Accent 2" w:semiHidden="0" w:uiPriority="65" w:unhideWhenUsed="0"/>
+    <w:lsdException w:name="Medium List 2 Accent 2" w:semiHidden="0" w:uiPriority="66" w:unhideWhenUsed="0"/>
+    <w:lsdException w:name="Medium Grid 1 Accent 2" w:semiHidden="0" w:uiPriority="67" w:unhideWhenUsed="0"/>
+    <w:lsdException w:name="Medium Grid 2 Accent 2" w:semiHidden="0" w:uiPriority="68" w:unhideWhenUsed="0"/>
+    <w:lsdException w:name="Medium Grid 3 Accent 2" w:semiHidden="0" w:uiPriority="69" w:unhideWhenUsed="0"/>
+    <w:lsdException w:name="Dark List Accent 2" w:semiHidden="0" w:uiPriority="70" w:unhideWhenUsed="0"/>
+    <w:lsdException w:name="Colorful Shading Accent 2" w:semiHidden="0" w:uiPriority="71" w:unhideWhenUsed="0"/>
+    <w:lsdException w:name="Colorful List Accent 2" w:semiHidden="0" w:uiPriority="72" w:unhideWhenUsed="0"/>
+    <w:lsdException w:name="Colorful Grid Accent 2" w:semiHidden="0" w:uiPriority="73" w:unhideWhenUsed="0"/>
+    <w:lsdException w:name="Light Shading Accent 3" w:semiHidden="0" w:uiPriority="60" w:unhideWhenUsed="0"/>
+    <w:lsdException w:name="Light List Accent 3" w:semiHidden="0" w:uiPriority="61" w:unhideWhenUsed="0"/>
+    <w:lsdException w:name="Light Grid Accent 3" w:semiHidden="0" w:uiPriority="62" w:unhideWhenUsed="0"/>
+    <w:lsdException w:name="Medium Shading 1 Accent 3" w:semiHidden="0" w:uiPriority="63" w:unhideWhenUsed="0"/>
+    <w:lsdException w:name="Medium Shading 2 Accent 3" w:semiHidden="0" w:uiPriority="64" w:unhideWhenUsed="0"/>
+    <w:lsdException w:name="Medium List 1 Accent 3" w:semiHidden="0" w:uiPriority="65" w:unhideWhenUsed="0"/>
+    <w:lsdException w:name="Medium List 2 Accent 3" w:semiHidden="0" w:uiPriority="66" w:unhideWhenUsed="0"/>
+    <w:lsdException w:name="Medium Grid 1 Accent 3" w:semiHidden="0" w:uiPriority="67" w:unhideWhenUsed="0"/>
+    <w:lsdException w:name="Medium Grid 2 Accent 3" w:semiHidden="0" w:uiPriority="68" w:unhideWhenUsed="0"/>
+    <w:lsdException w:name="Medium Grid 3 Accent 3" w:semiHidden="0" w:uiPriority="69" w:unhideWhenUsed="0"/>
+    <w:lsdException w:name="Dark List Accent 3" w:semiHidden="0" w:uiPriority="70" w:unhideWhenUsed="0"/>
+    <w:lsdException w:name="Colorful Shading Accent 3" w:semiHidden="0" w:uiPriority="71" w:unhideWhenUsed="0"/>
+    <w:lsdException w:name="Colorful List Accent 3" w:semiHidden="0" w:uiPriority="72" w:unhideWhenUsed="0"/>
+    <w:lsdException w:name="Colorful Grid Accent 3" w:semiHidden="0" w:uiPriority="73" w:unhideWhenUsed="0"/>
+    <w:lsdException w:name="Light Shading Accent 4" w:semiHidden="0" w:uiPriority="60" w:unhideWhenUsed="0"/>
+    <w:lsdException w:name="Light List Accent 4" w:semiHidden="0" w:uiPriority="61" w:unhideWhenUsed="0"/>
+    <w:lsdException w:name="Light Grid Accent 4" w:semiHidden="0" w:uiPriority="62" w:unhideWhenUsed="0"/>
+    <w:lsdException w:name="Medium Shading 1 Accent 4" w:semiHidden="0" w:uiPriority="63" w:unhideWhenUsed="0"/>
+    <w:lsdException w:name="Medium Shading 2 Accent 4" w:semiHidden="0" w:uiPriority="64" w:unhideWhenUsed="0"/>
+    <w:lsdException w:name="Medium List 1 Accent 4" w:semiHidden="0" w:uiPriority="65" w:unhideWhenUsed="0"/>
+    <w:lsdException w:name="Medium List 2 Accent 4" w:semiHidden="0" w:uiPriority="66" w:unhideWhenUsed="0"/>
+    <w:lsdException w:name="Medium Grid 1 Accent 4" w:semiHidden="0" w:uiPriority="67" w:unhideWhenUsed="0"/>
+    <w:lsdException w:name="Medium Grid 2 Accent 4" w:semiHidden="0" w:uiPriority="68" w:unhideWhenUsed="0"/>
+    <w:lsdException w:name="Medium Grid 3 Accent 4" w:semiHidden="0" w:uiPriority="69" w:unhideWhenUsed="0"/>
+    <w:lsdException w:name="Dark List Accent 4" w:semiHidden="0" w:uiPriority="70" w:unhideWhenUsed="0"/>
+    <w:lsdException w:name="Colorful Shading Accent 4" w:semiHidden="0" w:uiPriority="71" w:unhideWhenUsed="0"/>
+    <w:lsdException w:name="Colorful List Accent 4" w:semiHidden="0" w:uiPriority="72" w:unhideWhenUsed="0"/>
+    <w:lsdException w:name="Colorful Grid Accent 4" w:semiHidden="0" w:uiPriority="73" w:unhideWhenUsed="0"/>
+    <w:lsdException w:name="Light Shading Accent 5" w:semiHidden="0" w:uiPriority="60" w:unhideWhenUsed="0"/>
+    <w:lsdException w:name="Light List Accent 5" w:semiHidden="0" w:uiPriority="61" w:unhideWhenUsed="0"/>
+    <w:lsdException w:name="Light Grid Accent 5" w:semiHidden="0" w:uiPriority="62" w:unhideWhenUsed="0"/>
+    <w:lsdException w:name="Medium Shading 1 Accent 5" w:semiHidden="0" w:uiPriority="63" w:unhideWhenUsed="0"/>
+    <w:lsdException w:name="Medium Shading 2 Accent 5" w:semiHidden="0" w:uiPriority="64" w:unhideWhenUsed="0"/>
+    <w:lsdException w:name="Medium List 1 Accent 5" w:semiHidden="0" w:uiPriority="65" w:unhideWhenUsed="0"/>
+    <w:lsdException w:name="Medium List 2 Accent 5" w:semiHidden="0" w:uiPriority="66" w:unhideWhenUsed="0"/>
+    <w:lsdException w:name="Medium Grid 1 Accent 5" w:semiHidden="0" w:uiPriority="67" w:unhideWhenUsed="0"/>
+    <w:lsdException w:name="Medium Grid 2 Accent 5" w:semiHidden="0" w:uiPriority="68" w:unhideWhenUsed="0"/>
+    <w:lsdException w:name="Medium Grid 3 Accent 5" w:semiHidden="0" w:uiPriority="69" w:unhideWhenUsed="0"/>
+    <w:lsdException w:name="Dark List Accent 5" w:semiHidden="0" w:uiPriority="70" w:unhideWhenUsed="0"/>
+    <w:lsdException w:name="Colorful Shading Accent 5" w:semiHidden="0" w:uiPriority="71" w:unhideWhenUsed="0"/>
+    <w:lsdException w:name="Colorful List Accent 5" w:semiHidden="0" w:uiPriority="72" w:unhideWhenUsed="0"/>
+    <w:lsdException w:name="Colorful Grid Accent 5" w:semiHidden="0" w:uiPriority="73" w:unhideWhenUsed="0"/>
+    <w:lsdException w:name="Light Shading Accent 6" w:semiHidden="0" w:uiPriority="60" w:unhideWhenUsed="0"/>
+    <w:lsdException w:name="Light List Accent 6" w:semiHidden="0" w:uiPriority="61" w:unhideWhenUsed="0"/>
+    <w:lsdException w:name="Light Grid Accent 6" w:semiHidden="0" w:uiPriority="62" w:unhideWhenUsed="0"/>
+    <w:lsdException w:name="Medium Shading 1 Accent 6" w:semiHidden="0" w:uiPriority="63" w:unhideWhenUsed="0"/>
+    <w:lsdException w:name="Medium Shading 2 Accent 6" w:semiHidden="0" w:uiPriority="64" w:unhideWhenUsed="0"/>
+    <w:lsdException w:name="Medium List 1 Accent 6" w:semiHidden="0" w:uiPriority="65" w:unhideWhenUsed="0"/>
+    <w:lsdException w:name="Medium List 2 Accent 6" w:semiHidden="0" w:uiPriority="66" w:unhideWhenUsed="0"/>
+    <w:lsdException w:name="Medium Grid 1 Accent 6" w:semiHidden="0" w:uiPriority="67" w:unhideWhenUsed="0"/>
+    <w:lsdException w:name="Medium Grid 2 Accent 6" w:semiHidden="0" w:uiPriority="68" w:unhideWhenUsed="0"/>
+    <w:lsdException w:name="Medium Grid 3 Accent 6" w:semiHidden="0" w:uiPriority="69" w:unhideWhenUsed="0"/>
+    <w:lsdException w:name="Dark List Accent 6" w:semiHidden="0" w:uiPriority="70" w:unhideWhenUsed="0"/>
+    <w:lsdException w:name="Colorful Shading Accent 6" w:semiHidden="0" w:uiPriority="71" w:unhideWhenUsed="0"/>
+    <w:lsdException w:name="Colorful List Accent 6" w:semiHidden="0" w:uiPriority="72" w:unhideWhenUsed="0"/>
+    <w:lsdException w:name="Colorful Grid Accent 6" w:semiHidden="0" w:uiPriority="73" w:unhideWhenUsed="0"/>
+    <w:lsdException w:name="Subtle Emphasis" w:semiHidden="0" w:uiPriority="19" w:unhideWhenUsed="0" w:qFormat="1"/>
+    <w:lsdException w:name="Intense Emphasis" w:semiHidden="0" w:uiPriority="21" w:unhideWhenUsed="0" w:qFormat="1"/>
+    <w:lsdException w:name="Subtle Reference" w:semiHidden="0" w:uiPriority="31" w:unhideWhenUsed="0" w:qFormat="1"/>
+    <w:lsdException w:name="Intense Reference" w:semiHidden="0" w:uiPriority="32" w:unhideWhenUsed="0" w:qFormat="1"/>
+    <w:lsdException w:name="Book Title" w:semiHidden="0" w:uiPriority="33" w:unhideWhenUsed="0" w:qFormat="1"/>
+    <w:lsdException w:name="Bibliography" w:uiPriority="37"/>
+    <w:lsdException w:name="TOC Heading" w:uiPriority="39" w:qFormat="1"/>
   </w:latentStyles>
   <w:style w:type="paragraph" w:default="1" w:styleId="Normal">
     <w:name w:val="Normal"/>
@@ -9300,6 +9134,405 @@
       <w:bCs/>
       <w:sz w:val="36"/>
       <w:szCs w:val="36"/>
+    </w:rPr>
+  </w:style>
+  <w:style w:type="paragraph" w:styleId="BalloonText">
+    <w:name w:val="Balloon Text"/>
+    <w:basedOn w:val="Normal"/>
+    <w:link w:val="BalloonTextChar"/>
+    <w:uiPriority w:val="99"/>
+    <w:semiHidden/>
+    <w:unhideWhenUsed/>
+    <w:rsid w:val="00EA04AD"/>
+    <w:pPr>
+      <w:spacing w:after="0" w:line="240" w:lineRule="auto"/>
+    </w:pPr>
+    <w:rPr>
+      <w:rFonts w:ascii="Tahoma" w:hAnsi="Tahoma" w:cs="Tahoma"/>
+      <w:sz w:val="16"/>
+      <w:szCs w:val="16"/>
+    </w:rPr>
+  </w:style>
+  <w:style w:type="character" w:customStyle="1" w:styleId="BalloonTextChar">
+    <w:name w:val="Balloon Text Char"/>
+    <w:basedOn w:val="DefaultParagraphFont"/>
+    <w:link w:val="BalloonText"/>
+    <w:uiPriority w:val="99"/>
+    <w:semiHidden/>
+    <w:rsid w:val="00EA04AD"/>
+    <w:rPr>
+      <w:rFonts w:ascii="Tahoma" w:hAnsi="Tahoma" w:cs="Tahoma"/>
+      <w:sz w:val="16"/>
+      <w:szCs w:val="16"/>
+    </w:rPr>
+  </w:style>
+</w:styles>
+</file>
+
+<file path=word/stylesWithEffects.xml><?xml version="1.0" encoding="utf-8"?>
+<w:styles xmlns:wpc="http://schemas.microsoft.com/office/word/2010/wordprocessingCanvas" xmlns:mc="http://schemas.openxmlformats.org/markup-compatibility/2006" xmlns:o="urn:schemas-microsoft-com:office:office" xmlns:r="http://schemas.openxmlformats.org/officeDocument/2006/relationships" xmlns:m="http://schemas.openxmlformats.org/officeDocument/2006/math" xmlns:v="urn:schemas-microsoft-com:vml" xmlns:wp14="http://schemas.microsoft.com/office/word/2010/wordprocessingDrawing" xmlns:wp="http://schemas.openxmlformats.org/drawingml/2006/wordprocessingDrawing" xmlns:w10="urn:schemas-microsoft-com:office:word" xmlns:w="http://schemas.openxmlformats.org/wordprocessingml/2006/main" xmlns:w14="http://schemas.microsoft.com/office/word/2010/wordml" xmlns:wpg="http://schemas.microsoft.com/office/word/2010/wordprocessingGroup" xmlns:wpi="http://schemas.microsoft.com/office/word/2010/wordprocessingInk" xmlns:wne="http://schemas.microsoft.com/office/word/2006/wordml" xmlns:wps="http://schemas.microsoft.com/office/word/2010/wordprocessingShape" mc:Ignorable="w14 wp14">
+  <w:docDefaults>
+    <w:rPrDefault>
+      <w:rPr>
+        <w:rFonts w:asciiTheme="minorHAnsi" w:eastAsiaTheme="minorHAnsi" w:hAnsiTheme="minorHAnsi" w:cstheme="minorBidi"/>
+        <w:sz w:val="22"/>
+        <w:szCs w:val="22"/>
+        <w:lang w:val="en-US" w:eastAsia="en-US" w:bidi="ar-SA"/>
+      </w:rPr>
+    </w:rPrDefault>
+    <w:pPrDefault>
+      <w:pPr>
+        <w:spacing w:after="160" w:line="259" w:lineRule="auto"/>
+      </w:pPr>
+    </w:pPrDefault>
+  </w:docDefaults>
+  <w:latentStyles w:defLockedState="0" w:defUIPriority="99" w:defSemiHidden="1" w:defUnhideWhenUsed="1" w:defQFormat="0" w:count="267">
+    <w:lsdException w:name="Normal" w:semiHidden="0" w:uiPriority="0" w:unhideWhenUsed="0" w:qFormat="1"/>
+    <w:lsdException w:name="heading 1" w:semiHidden="0" w:uiPriority="9" w:unhideWhenUsed="0" w:qFormat="1"/>
+    <w:lsdException w:name="heading 2" w:uiPriority="9" w:qFormat="1"/>
+    <w:lsdException w:name="heading 3" w:uiPriority="9" w:qFormat="1"/>
+    <w:lsdException w:name="heading 4" w:uiPriority="9" w:qFormat="1"/>
+    <w:lsdException w:name="heading 5" w:uiPriority="9" w:qFormat="1"/>
+    <w:lsdException w:name="heading 6" w:uiPriority="9" w:qFormat="1"/>
+    <w:lsdException w:name="heading 7" w:uiPriority="9" w:qFormat="1"/>
+    <w:lsdException w:name="heading 8" w:uiPriority="9" w:qFormat="1"/>
+    <w:lsdException w:name="heading 9" w:uiPriority="9" w:qFormat="1"/>
+    <w:lsdException w:name="toc 1" w:uiPriority="39"/>
+    <w:lsdException w:name="toc 2" w:uiPriority="39"/>
+    <w:lsdException w:name="toc 3" w:uiPriority="39"/>
+    <w:lsdException w:name="toc 4" w:uiPriority="39"/>
+    <w:lsdException w:name="toc 5" w:uiPriority="39"/>
+    <w:lsdException w:name="toc 6" w:uiPriority="39"/>
+    <w:lsdException w:name="toc 7" w:uiPriority="39"/>
+    <w:lsdException w:name="toc 8" w:uiPriority="39"/>
+    <w:lsdException w:name="toc 9" w:uiPriority="39"/>
+    <w:lsdException w:name="caption" w:uiPriority="35" w:qFormat="1"/>
+    <w:lsdException w:name="Title" w:semiHidden="0" w:uiPriority="10" w:unhideWhenUsed="0" w:qFormat="1"/>
+    <w:lsdException w:name="Default Paragraph Font" w:uiPriority="1"/>
+    <w:lsdException w:name="Subtitle" w:semiHidden="0" w:uiPriority="11" w:unhideWhenUsed="0" w:qFormat="1"/>
+    <w:lsdException w:name="Strong" w:semiHidden="0" w:uiPriority="22" w:unhideWhenUsed="0" w:qFormat="1"/>
+    <w:lsdException w:name="Emphasis" w:semiHidden="0" w:uiPriority="20" w:unhideWhenUsed="0" w:qFormat="1"/>
+    <w:lsdException w:name="Table Grid" w:semiHidden="0" w:uiPriority="39" w:unhideWhenUsed="0"/>
+    <w:lsdException w:name="Placeholder Text" w:unhideWhenUsed="0"/>
+    <w:lsdException w:name="No Spacing" w:semiHidden="0" w:uiPriority="1" w:unhideWhenUsed="0" w:qFormat="1"/>
+    <w:lsdException w:name="Light Shading" w:semiHidden="0" w:uiPriority="60" w:unhideWhenUsed="0"/>
+    <w:lsdException w:name="Light List" w:semiHidden="0" w:uiPriority="61" w:unhideWhenUsed="0"/>
+    <w:lsdException w:name="Light Grid" w:semiHidden="0" w:uiPriority="62" w:unhideWhenUsed="0"/>
+    <w:lsdException w:name="Medium Shading 1" w:semiHidden="0" w:uiPriority="63" w:unhideWhenUsed="0"/>
+    <w:lsdException w:name="Medium Shading 2" w:semiHidden="0" w:uiPriority="64" w:unhideWhenUsed="0"/>
+    <w:lsdException w:name="Medium List 1" w:semiHidden="0" w:uiPriority="65" w:unhideWhenUsed="0"/>
+    <w:lsdException w:name="Medium List 2" w:semiHidden="0" w:uiPriority="66" w:unhideWhenUsed="0"/>
+    <w:lsdException w:name="Medium Grid 1" w:semiHidden="0" w:uiPriority="67" w:unhideWhenUsed="0"/>
+    <w:lsdException w:name="Medium Grid 2" w:semiHidden="0" w:uiPriority="68" w:unhideWhenUsed="0"/>
+    <w:lsdException w:name="Medium Grid 3" w:semiHidden="0" w:uiPriority="69" w:unhideWhenUsed="0"/>
+    <w:lsdException w:name="Dark List" w:semiHidden="0" w:uiPriority="70" w:unhideWhenUsed="0"/>
+    <w:lsdException w:name="Colorful Shading" w:semiHidden="0" w:uiPriority="71" w:unhideWhenUsed="0"/>
+    <w:lsdException w:name="Colorful List" w:semiHidden="0" w:uiPriority="72" w:unhideWhenUsed="0"/>
+    <w:lsdException w:name="Colorful Grid" w:semiHidden="0" w:uiPriority="73" w:unhideWhenUsed="0"/>
+    <w:lsdException w:name="Light Shading Accent 1" w:semiHidden="0" w:uiPriority="60" w:unhideWhenUsed="0"/>
+    <w:lsdException w:name="Light List Accent 1" w:semiHidden="0" w:uiPriority="61" w:unhideWhenUsed="0"/>
+    <w:lsdException w:name="Light Grid Accent 1" w:semiHidden="0" w:uiPriority="62" w:unhideWhenUsed="0"/>
+    <w:lsdException w:name="Medium Shading 1 Accent 1" w:semiHidden="0" w:uiPriority="63" w:unhideWhenUsed="0"/>
+    <w:lsdException w:name="Medium Shading 2 Accent 1" w:semiHidden="0" w:uiPriority="64" w:unhideWhenUsed="0"/>
+    <w:lsdException w:name="Medium List 1 Accent 1" w:semiHidden="0" w:uiPriority="65" w:unhideWhenUsed="0"/>
+    <w:lsdException w:name="Revision" w:unhideWhenUsed="0"/>
+    <w:lsdException w:name="List Paragraph" w:semiHidden="0" w:uiPriority="34" w:unhideWhenUsed="0" w:qFormat="1"/>
+    <w:lsdException w:name="Quote" w:semiHidden="0" w:uiPriority="29" w:unhideWhenUsed="0" w:qFormat="1"/>
+    <w:lsdException w:name="Intense Quote" w:semiHidden="0" w:uiPriority="30" w:unhideWhenUsed="0" w:qFormat="1"/>
+    <w:lsdException w:name="Medium List 2 Accent 1" w:semiHidden="0" w:uiPriority="66" w:unhideWhenUsed="0"/>
+    <w:lsdException w:name="Medium Grid 1 Accent 1" w:semiHidden="0" w:uiPriority="67" w:unhideWhenUsed="0"/>
+    <w:lsdException w:name="Medium Grid 2 Accent 1" w:semiHidden="0" w:uiPriority="68" w:unhideWhenUsed="0"/>
+    <w:lsdException w:name="Medium Grid 3 Accent 1" w:semiHidden="0" w:uiPriority="69" w:unhideWhenUsed="0"/>
+    <w:lsdException w:name="Dark List Accent 1" w:semiHidden="0" w:uiPriority="70" w:unhideWhenUsed="0"/>
+    <w:lsdException w:name="Colorful Shading Accent 1" w:semiHidden="0" w:uiPriority="71" w:unhideWhenUsed="0"/>
+    <w:lsdException w:name="Colorful List Accent 1" w:semiHidden="0" w:uiPriority="72" w:unhideWhenUsed="0"/>
+    <w:lsdException w:name="Colorful Grid Accent 1" w:semiHidden="0" w:uiPriority="73" w:unhideWhenUsed="0"/>
+    <w:lsdException w:name="Light Shading Accent 2" w:semiHidden="0" w:uiPriority="60" w:unhideWhenUsed="0"/>
+    <w:lsdException w:name="Light List Accent 2" w:semiHidden="0" w:uiPriority="61" w:unhideWhenUsed="0"/>
+    <w:lsdException w:name="Light Grid Accent 2" w:semiHidden="0" w:uiPriority="62" w:unhideWhenUsed="0"/>
+    <w:lsdException w:name="Medium Shading 1 Accent 2" w:semiHidden="0" w:uiPriority="63" w:unhideWhenUsed="0"/>
+    <w:lsdException w:name="Medium Shading 2 Accent 2" w:semiHidden="0" w:uiPriority="64" w:unhideWhenUsed="0"/>
+    <w:lsdException w:name="Medium List 1 Accent 2" w:semiHidden="0" w:uiPriority="65" w:unhideWhenUsed="0"/>
+    <w:lsdException w:name="Medium List 2 Accent 2" w:semiHidden="0" w:uiPriority="66" w:unhideWhenUsed="0"/>
+    <w:lsdException w:name="Medium Grid 1 Accent 2" w:semiHidden="0" w:uiPriority="67" w:unhideWhenUsed="0"/>
+    <w:lsdException w:name="Medium Grid 2 Accent 2" w:semiHidden="0" w:uiPriority="68" w:unhideWhenUsed="0"/>
+    <w:lsdException w:name="Medium Grid 3 Accent 2" w:semiHidden="0" w:uiPriority="69" w:unhideWhenUsed="0"/>
+    <w:lsdException w:name="Dark List Accent 2" w:semiHidden="0" w:uiPriority="70" w:unhideWhenUsed="0"/>
+    <w:lsdException w:name="Colorful Shading Accent 2" w:semiHidden="0" w:uiPriority="71" w:unhideWhenUsed="0"/>
+    <w:lsdException w:name="Colorful List Accent 2" w:semiHidden="0" w:uiPriority="72" w:unhideWhenUsed="0"/>
+    <w:lsdException w:name="Colorful Grid Accent 2" w:semiHidden="0" w:uiPriority="73" w:unhideWhenUsed="0"/>
+    <w:lsdException w:name="Light Shading Accent 3" w:semiHidden="0" w:uiPriority="60" w:unhideWhenUsed="0"/>
+    <w:lsdException w:name="Light List Accent 3" w:semiHidden="0" w:uiPriority="61" w:unhideWhenUsed="0"/>
+    <w:lsdException w:name="Light Grid Accent 3" w:semiHidden="0" w:uiPriority="62" w:unhideWhenUsed="0"/>
+    <w:lsdException w:name="Medium Shading 1 Accent 3" w:semiHidden="0" w:uiPriority="63" w:unhideWhenUsed="0"/>
+    <w:lsdException w:name="Medium Shading 2 Accent 3" w:semiHidden="0" w:uiPriority="64" w:unhideWhenUsed="0"/>
+    <w:lsdException w:name="Medium List 1 Accent 3" w:semiHidden="0" w:uiPriority="65" w:unhideWhenUsed="0"/>
+    <w:lsdException w:name="Medium List 2 Accent 3" w:semiHidden="0" w:uiPriority="66" w:unhideWhenUsed="0"/>
+    <w:lsdException w:name="Medium Grid 1 Accent 3" w:semiHidden="0" w:uiPriority="67" w:unhideWhenUsed="0"/>
+    <w:lsdException w:name="Medium Grid 2 Accent 3" w:semiHidden="0" w:uiPriority="68" w:unhideWhenUsed="0"/>
+    <w:lsdException w:name="Medium Grid 3 Accent 3" w:semiHidden="0" w:uiPriority="69" w:unhideWhenUsed="0"/>
+    <w:lsdException w:name="Dark List Accent 3" w:semiHidden="0" w:uiPriority="70" w:unhideWhenUsed="0"/>
+    <w:lsdException w:name="Colorful Shading Accent 3" w:semiHidden="0" w:uiPriority="71" w:unhideWhenUsed="0"/>
+    <w:lsdException w:name="Colorful List Accent 3" w:semiHidden="0" w:uiPriority="72" w:unhideWhenUsed="0"/>
+    <w:lsdException w:name="Colorful Grid Accent 3" w:semiHidden="0" w:uiPriority="73" w:unhideWhenUsed="0"/>
+    <w:lsdException w:name="Light Shading Accent 4" w:semiHidden="0" w:uiPriority="60" w:unhideWhenUsed="0"/>
+    <w:lsdException w:name="Light List Accent 4" w:semiHidden="0" w:uiPriority="61" w:unhideWhenUsed="0"/>
+    <w:lsdException w:name="Light Grid Accent 4" w:semiHidden="0" w:uiPriority="62" w:unhideWhenUsed="0"/>
+    <w:lsdException w:name="Medium Shading 1 Accent 4" w:semiHidden="0" w:uiPriority="63" w:unhideWhenUsed="0"/>
+    <w:lsdException w:name="Medium Shading 2 Accent 4" w:semiHidden="0" w:uiPriority="64" w:unhideWhenUsed="0"/>
+    <w:lsdException w:name="Medium List 1 Accent 4" w:semiHidden="0" w:uiPriority="65" w:unhideWhenUsed="0"/>
+    <w:lsdException w:name="Medium List 2 Accent 4" w:semiHidden="0" w:uiPriority="66" w:unhideWhenUsed="0"/>
+    <w:lsdException w:name="Medium Grid 1 Accent 4" w:semiHidden="0" w:uiPriority="67" w:unhideWhenUsed="0"/>
+    <w:lsdException w:name="Medium Grid 2 Accent 4" w:semiHidden="0" w:uiPriority="68" w:unhideWhenUsed="0"/>
+    <w:lsdException w:name="Medium Grid 3 Accent 4" w:semiHidden="0" w:uiPriority="69" w:unhideWhenUsed="0"/>
+    <w:lsdException w:name="Dark List Accent 4" w:semiHidden="0" w:uiPriority="70" w:unhideWhenUsed="0"/>
+    <w:lsdException w:name="Colorful Shading Accent 4" w:semiHidden="0" w:uiPriority="71" w:unhideWhenUsed="0"/>
+    <w:lsdException w:name="Colorful List Accent 4" w:semiHidden="0" w:uiPriority="72" w:unhideWhenUsed="0"/>
+    <w:lsdException w:name="Colorful Grid Accent 4" w:semiHidden="0" w:uiPriority="73" w:unhideWhenUsed="0"/>
+    <w:lsdException w:name="Light Shading Accent 5" w:semiHidden="0" w:uiPriority="60" w:unhideWhenUsed="0"/>
+    <w:lsdException w:name="Light List Accent 5" w:semiHidden="0" w:uiPriority="61" w:unhideWhenUsed="0"/>
+    <w:lsdException w:name="Light Grid Accent 5" w:semiHidden="0" w:uiPriority="62" w:unhideWhenUsed="0"/>
+    <w:lsdException w:name="Medium Shading 1 Accent 5" w:semiHidden="0" w:uiPriority="63" w:unhideWhenUsed="0"/>
+    <w:lsdException w:name="Medium Shading 2 Accent 5" w:semiHidden="0" w:uiPriority="64" w:unhideWhenUsed="0"/>
+    <w:lsdException w:name="Medium List 1 Accent 5" w:semiHidden="0" w:uiPriority="65" w:unhideWhenUsed="0"/>
+    <w:lsdException w:name="Medium List 2 Accent 5" w:semiHidden="0" w:uiPriority="66" w:unhideWhenUsed="0"/>
+    <w:lsdException w:name="Medium Grid 1 Accent 5" w:semiHidden="0" w:uiPriority="67" w:unhideWhenUsed="0"/>
+    <w:lsdException w:name="Medium Grid 2 Accent 5" w:semiHidden="0" w:uiPriority="68" w:unhideWhenUsed="0"/>
+    <w:lsdException w:name="Medium Grid 3 Accent 5" w:semiHidden="0" w:uiPriority="69" w:unhideWhenUsed="0"/>
+    <w:lsdException w:name="Dark List Accent 5" w:semiHidden="0" w:uiPriority="70" w:unhideWhenUsed="0"/>
+    <w:lsdException w:name="Colorful Shading Accent 5" w:semiHidden="0" w:uiPriority="71" w:unhideWhenUsed="0"/>
+    <w:lsdException w:name="Colorful List Accent 5" w:semiHidden="0" w:uiPriority="72" w:unhideWhenUsed="0"/>
+    <w:lsdException w:name="Colorful Grid Accent 5" w:semiHidden="0" w:uiPriority="73" w:unhideWhenUsed="0"/>
+    <w:lsdException w:name="Light Shading Accent 6" w:semiHidden="0" w:uiPriority="60" w:unhideWhenUsed="0"/>
+    <w:lsdException w:name="Light List Accent 6" w:semiHidden="0" w:uiPriority="61" w:unhideWhenUsed="0"/>
+    <w:lsdException w:name="Light Grid Accent 6" w:semiHidden="0" w:uiPriority="62" w:unhideWhenUsed="0"/>
+    <w:lsdException w:name="Medium Shading 1 Accent 6" w:semiHidden="0" w:uiPriority="63" w:unhideWhenUsed="0"/>
+    <w:lsdException w:name="Medium Shading 2 Accent 6" w:semiHidden="0" w:uiPriority="64" w:unhideWhenUsed="0"/>
+    <w:lsdException w:name="Medium List 1 Accent 6" w:semiHidden="0" w:uiPriority="65" w:unhideWhenUsed="0"/>
+    <w:lsdException w:name="Medium List 2 Accent 6" w:semiHidden="0" w:uiPriority="66" w:unhideWhenUsed="0"/>
+    <w:lsdException w:name="Medium Grid 1 Accent 6" w:semiHidden="0" w:uiPriority="67" w:unhideWhenUsed="0"/>
+    <w:lsdException w:name="Medium Grid 2 Accent 6" w:semiHidden="0" w:uiPriority="68" w:unhideWhenUsed="0"/>
+    <w:lsdException w:name="Medium Grid 3 Accent 6" w:semiHidden="0" w:uiPriority="69" w:unhideWhenUsed="0"/>
+    <w:lsdException w:name="Dark List Accent 6" w:semiHidden="0" w:uiPriority="70" w:unhideWhenUsed="0"/>
+    <w:lsdException w:name="Colorful Shading Accent 6" w:semiHidden="0" w:uiPriority="71" w:unhideWhenUsed="0"/>
+    <w:lsdException w:name="Colorful List Accent 6" w:semiHidden="0" w:uiPriority="72" w:unhideWhenUsed="0"/>
+    <w:lsdException w:name="Colorful Grid Accent 6" w:semiHidden="0" w:uiPriority="73" w:unhideWhenUsed="0"/>
+    <w:lsdException w:name="Subtle Emphasis" w:semiHidden="0" w:uiPriority="19" w:unhideWhenUsed="0" w:qFormat="1"/>
+    <w:lsdException w:name="Intense Emphasis" w:semiHidden="0" w:uiPriority="21" w:unhideWhenUsed="0" w:qFormat="1"/>
+    <w:lsdException w:name="Subtle Reference" w:semiHidden="0" w:uiPriority="31" w:unhideWhenUsed="0" w:qFormat="1"/>
+    <w:lsdException w:name="Intense Reference" w:semiHidden="0" w:uiPriority="32" w:unhideWhenUsed="0" w:qFormat="1"/>
+    <w:lsdException w:name="Book Title" w:semiHidden="0" w:uiPriority="33" w:unhideWhenUsed="0" w:qFormat="1"/>
+    <w:lsdException w:name="Bibliography" w:uiPriority="37"/>
+    <w:lsdException w:name="TOC Heading" w:uiPriority="39" w:qFormat="1"/>
+  </w:latentStyles>
+  <w:style w:type="paragraph" w:default="1" w:styleId="Normal">
+    <w:name w:val="Normal"/>
+    <w:qFormat/>
+  </w:style>
+  <w:style w:type="paragraph" w:styleId="Heading2">
+    <w:name w:val="heading 2"/>
+    <w:basedOn w:val="Normal"/>
+    <w:link w:val="Heading2Char"/>
+    <w:uiPriority w:val="9"/>
+    <w:qFormat/>
+    <w:rsid w:val="0057382B"/>
+    <w:pPr>
+      <w:spacing w:before="100" w:beforeAutospacing="1" w:after="100" w:afterAutospacing="1" w:line="240" w:lineRule="auto"/>
+      <w:outlineLvl w:val="1"/>
+    </w:pPr>
+    <w:rPr>
+      <w:rFonts w:ascii="Times New Roman" w:eastAsia="Times New Roman" w:hAnsi="Times New Roman" w:cs="Times New Roman"/>
+      <w:b/>
+      <w:bCs/>
+      <w:sz w:val="36"/>
+      <w:szCs w:val="36"/>
+    </w:rPr>
+  </w:style>
+  <w:style w:type="character" w:default="1" w:styleId="DefaultParagraphFont">
+    <w:name w:val="Default Paragraph Font"/>
+    <w:uiPriority w:val="1"/>
+    <w:semiHidden/>
+    <w:unhideWhenUsed/>
+  </w:style>
+  <w:style w:type="table" w:default="1" w:styleId="TableNormal">
+    <w:name w:val="Normal Table"/>
+    <w:uiPriority w:val="99"/>
+    <w:semiHidden/>
+    <w:unhideWhenUsed/>
+    <w:tblPr>
+      <w:tblInd w:w="0" w:type="dxa"/>
+      <w:tblCellMar>
+        <w:top w:w="0" w:type="dxa"/>
+        <w:left w:w="108" w:type="dxa"/>
+        <w:bottom w:w="0" w:type="dxa"/>
+        <w:right w:w="108" w:type="dxa"/>
+      </w:tblCellMar>
+    </w:tblPr>
+  </w:style>
+  <w:style w:type="numbering" w:default="1" w:styleId="NoList">
+    <w:name w:val="No List"/>
+    <w:uiPriority w:val="99"/>
+    <w:semiHidden/>
+    <w:unhideWhenUsed/>
+  </w:style>
+  <w:style w:type="paragraph" w:styleId="ListParagraph">
+    <w:name w:val="List Paragraph"/>
+    <w:basedOn w:val="Normal"/>
+    <w:uiPriority w:val="34"/>
+    <w:qFormat/>
+    <w:rsid w:val="008E3384"/>
+    <w:pPr>
+      <w:ind w:left="720"/>
+      <w:contextualSpacing/>
+    </w:pPr>
+  </w:style>
+  <w:style w:type="character" w:customStyle="1" w:styleId="seosummary">
+    <w:name w:val="seosummary"/>
+    <w:basedOn w:val="DefaultParagraphFont"/>
+    <w:rsid w:val="00052AB7"/>
+  </w:style>
+  <w:style w:type="character" w:styleId="Strong">
+    <w:name w:val="Strong"/>
+    <w:basedOn w:val="DefaultParagraphFont"/>
+    <w:uiPriority w:val="22"/>
+    <w:qFormat/>
+    <w:rsid w:val="00052AB7"/>
+    <w:rPr>
+      <w:b/>
+      <w:bCs/>
+    </w:rPr>
+  </w:style>
+  <w:style w:type="character" w:styleId="HTMLCode">
+    <w:name w:val="HTML Code"/>
+    <w:basedOn w:val="DefaultParagraphFont"/>
+    <w:uiPriority w:val="99"/>
+    <w:semiHidden/>
+    <w:unhideWhenUsed/>
+    <w:rsid w:val="00440FF7"/>
+    <w:rPr>
+      <w:rFonts w:ascii="Courier New" w:eastAsia="Times New Roman" w:hAnsi="Courier New" w:cs="Courier New"/>
+      <w:sz w:val="20"/>
+      <w:szCs w:val="20"/>
+    </w:rPr>
+  </w:style>
+  <w:style w:type="character" w:styleId="Hyperlink">
+    <w:name w:val="Hyperlink"/>
+    <w:basedOn w:val="DefaultParagraphFont"/>
+    <w:uiPriority w:val="99"/>
+    <w:semiHidden/>
+    <w:unhideWhenUsed/>
+    <w:rsid w:val="00440FF7"/>
+    <w:rPr>
+      <w:color w:val="0000FF"/>
+      <w:u w:val="single"/>
+    </w:rPr>
+  </w:style>
+  <w:style w:type="character" w:styleId="Emphasis">
+    <w:name w:val="Emphasis"/>
+    <w:basedOn w:val="DefaultParagraphFont"/>
+    <w:uiPriority w:val="20"/>
+    <w:qFormat/>
+    <w:rsid w:val="00B7034E"/>
+    <w:rPr>
+      <w:i/>
+      <w:iCs/>
+    </w:rPr>
+  </w:style>
+  <w:style w:type="paragraph" w:styleId="HTMLPreformatted">
+    <w:name w:val="HTML Preformatted"/>
+    <w:basedOn w:val="Normal"/>
+    <w:link w:val="HTMLPreformattedChar"/>
+    <w:uiPriority w:val="99"/>
+    <w:semiHidden/>
+    <w:unhideWhenUsed/>
+    <w:rsid w:val="00B7034E"/>
+    <w:pPr>
+      <w:tabs>
+        <w:tab w:val="left" w:pos="916"/>
+        <w:tab w:val="left" w:pos="1832"/>
+        <w:tab w:val="left" w:pos="2748"/>
+        <w:tab w:val="left" w:pos="3664"/>
+        <w:tab w:val="left" w:pos="4580"/>
+        <w:tab w:val="left" w:pos="5496"/>
+        <w:tab w:val="left" w:pos="6412"/>
+        <w:tab w:val="left" w:pos="7328"/>
+        <w:tab w:val="left" w:pos="8244"/>
+        <w:tab w:val="left" w:pos="9160"/>
+        <w:tab w:val="left" w:pos="10076"/>
+        <w:tab w:val="left" w:pos="10992"/>
+        <w:tab w:val="left" w:pos="11908"/>
+        <w:tab w:val="left" w:pos="12824"/>
+        <w:tab w:val="left" w:pos="13740"/>
+        <w:tab w:val="left" w:pos="14656"/>
+      </w:tabs>
+      <w:spacing w:after="0" w:line="240" w:lineRule="auto"/>
+    </w:pPr>
+    <w:rPr>
+      <w:rFonts w:ascii="Courier New" w:eastAsia="Times New Roman" w:hAnsi="Courier New" w:cs="Courier New"/>
+      <w:sz w:val="20"/>
+      <w:szCs w:val="20"/>
+    </w:rPr>
+  </w:style>
+  <w:style w:type="character" w:customStyle="1" w:styleId="HTMLPreformattedChar">
+    <w:name w:val="HTML Preformatted Char"/>
+    <w:basedOn w:val="DefaultParagraphFont"/>
+    <w:link w:val="HTMLPreformatted"/>
+    <w:uiPriority w:val="99"/>
+    <w:semiHidden/>
+    <w:rsid w:val="00B7034E"/>
+    <w:rPr>
+      <w:rFonts w:ascii="Courier New" w:eastAsia="Times New Roman" w:hAnsi="Courier New" w:cs="Courier New"/>
+      <w:sz w:val="20"/>
+      <w:szCs w:val="20"/>
+    </w:rPr>
+  </w:style>
+  <w:style w:type="character" w:customStyle="1" w:styleId="token">
+    <w:name w:val="token"/>
+    <w:basedOn w:val="DefaultParagraphFont"/>
+    <w:rsid w:val="00B7034E"/>
+  </w:style>
+  <w:style w:type="character" w:customStyle="1" w:styleId="Heading2Char">
+    <w:name w:val="Heading 2 Char"/>
+    <w:basedOn w:val="DefaultParagraphFont"/>
+    <w:link w:val="Heading2"/>
+    <w:uiPriority w:val="9"/>
+    <w:rsid w:val="0057382B"/>
+    <w:rPr>
+      <w:rFonts w:ascii="Times New Roman" w:eastAsia="Times New Roman" w:hAnsi="Times New Roman" w:cs="Times New Roman"/>
+      <w:b/>
+      <w:bCs/>
+      <w:sz w:val="36"/>
+      <w:szCs w:val="36"/>
+    </w:rPr>
+  </w:style>
+  <w:style w:type="paragraph" w:styleId="BalloonText">
+    <w:name w:val="Balloon Text"/>
+    <w:basedOn w:val="Normal"/>
+    <w:link w:val="BalloonTextChar"/>
+    <w:uiPriority w:val="99"/>
+    <w:semiHidden/>
+    <w:unhideWhenUsed/>
+    <w:rsid w:val="00EA04AD"/>
+    <w:pPr>
+      <w:spacing w:after="0" w:line="240" w:lineRule="auto"/>
+    </w:pPr>
+    <w:rPr>
+      <w:rFonts w:ascii="Tahoma" w:hAnsi="Tahoma" w:cs="Tahoma"/>
+      <w:sz w:val="16"/>
+      <w:szCs w:val="16"/>
+    </w:rPr>
+  </w:style>
+  <w:style w:type="character" w:customStyle="1" w:styleId="BalloonTextChar">
+    <w:name w:val="Balloon Text Char"/>
+    <w:basedOn w:val="DefaultParagraphFont"/>
+    <w:link w:val="BalloonText"/>
+    <w:uiPriority w:val="99"/>
+    <w:semiHidden/>
+    <w:rsid w:val="00EA04AD"/>
+    <w:rPr>
+      <w:rFonts w:ascii="Tahoma" w:hAnsi="Tahoma" w:cs="Tahoma"/>
+      <w:sz w:val="16"/>
+      <w:szCs w:val="16"/>
     </w:rPr>
   </w:style>
 </w:styles>
@@ -9594,7 +9827,7 @@
   <a:extraClrSchemeLst/>
   <a:extLst>
     <a:ext uri="{05A4C25C-085E-4340-85A3-A5531E510DB2}">
-      <thm15:themeFamily xmlns:thm15="http://schemas.microsoft.com/office/thememl/2012/main" name="Office Theme" id="{62F939B6-93AF-4DB8-9C6B-D6C7DFDC589F}" vid="{4A3C46E8-61CC-4603-A589-7422A47A8E4A}"/>
+      <thm15:themeFamily xmlns:thm15="http://schemas.microsoft.com/office/thememl/2012/main" xmlns="" name="Office Theme" id="{62F939B6-93AF-4DB8-9C6B-D6C7DFDC589F}" vid="{4A3C46E8-61CC-4603-A589-7422A47A8E4A}"/>
     </a:ext>
   </a:extLst>
 </a:theme>

</xml_diff>